<commit_message>
update uoc luong 4.1+4.2
</commit_message>
<xml_diff>
--- a/docs/reports/MyProjectMgnt.docx
+++ b/docs/reports/MyProjectMgnt.docx
@@ -36,7 +36,7 @@
                 <wp:positionV relativeFrom="paragraph">
                   <wp:posOffset>-22860</wp:posOffset>
                 </wp:positionV>
-                <wp:extent cx="1654810" cy="573405"/>
+                <wp:extent cx="1655445" cy="574040"/>
                 <wp:effectExtent l="0" t="0" r="22860" b="18415"/>
                 <wp:wrapNone/>
                 <wp:docPr id="1" name="Text Box 11"/>
@@ -47,7 +47,7 @@
                       <wps:spPr>
                         <a:xfrm>
                           <a:off x="0" y="0"/>
-                          <a:ext cx="1654200" cy="572760"/>
+                          <a:ext cx="1654920" cy="573480"/>
                         </a:xfrm>
                         <a:prstGeom prst="rect">
                           <a:avLst/>
@@ -83,6 +83,9 @@
                                 <w:color w:val="C00000"/>
                               </w:rPr>
                               <w:t>My Company Logo</w:t>
+                            </w:r>
+                            <w:r>
+                              <w:rPr/>
                               <w:drawing>
                                 <wp:inline distT="0" distB="0" distL="0" distR="0">
                                   <wp:extent cx="1596390" cy="768985"/>
@@ -137,7 +140,7 @@
           </mc:Choice>
           <mc:Fallback>
             <w:pict>
-              <v:rect id="shape_0" ID="Text Box 11" fillcolor="white" stroked="t" style="position:absolute;margin-left:-6.7pt;margin-top:-1.8pt;width:130.2pt;height:45.05pt" wp14:anchorId="3470755F">
+              <v:rect id="shape_0" ID="Text Box 11" fillcolor="white" stroked="t" style="position:absolute;margin-left:-6.7pt;margin-top:-1.8pt;width:130.25pt;height:45.1pt" wp14:anchorId="3470755F">
                 <w10:wrap type="square"/>
                 <v:fill o:detectmouseclick="t" type="solid" color2="black"/>
                 <v:stroke color="black" weight="6480" joinstyle="round" endcap="flat"/>
@@ -156,6 +159,9 @@
                           <w:color w:val="C00000"/>
                         </w:rPr>
                         <w:t>My Company Logo</w:t>
+                      </w:r>
+                      <w:r>
+                        <w:rPr/>
                         <w:drawing>
                           <wp:inline distT="0" distB="0" distL="0" distR="0">
                             <wp:extent cx="1596390" cy="768985"/>
@@ -337,15 +343,19 @@
         <w:fldChar w:fldCharType="begin"/>
       </w:r>
       <w:r>
+        <w:rPr/>
         <w:instrText> TITLE </w:instrText>
       </w:r>
       <w:r>
+        <w:rPr/>
         <w:fldChar w:fldCharType="separate"/>
       </w:r>
       <w:r>
+        <w:rPr/>
         <w:t>Document Title</w:t>
       </w:r>
       <w:r>
+        <w:rPr/>
         <w:fldChar w:fldCharType="end"/>
       </w:r>
     </w:p>
@@ -357,18 +367,22 @@
       </w:pPr>
       <w:r>
         <w:rPr/>
-        <w:fldChar w:fldCharType="begin" w:fldLock="true"/>
-      </w:r>
-      <w:r>
+        <w:fldChar w:fldCharType="begin"/>
+      </w:r>
+      <w:r>
+        <w:rPr/>
         <w:instrText> SUBJECT </w:instrText>
       </w:r>
       <w:r>
+        <w:rPr/>
         <w:fldChar w:fldCharType="separate"/>
       </w:r>
       <w:r>
+        <w:rPr/>
         <w:t>Document Subject</w:t>
       </w:r>
       <w:r>
+        <w:rPr/>
         <w:fldChar w:fldCharType="end"/>
       </w:r>
     </w:p>
@@ -529,9 +543,19 @@
         <w:fldChar w:fldCharType="begin"/>
       </w:r>
       <w:r>
+        <w:rPr>
+          <w:webHidden/>
+          <w:rStyle w:val="IndexLink"/>
+          <w:vanish w:val="false"/>
+        </w:rPr>
         <w:instrText> TOC \z \o "1-3" \u \h</w:instrText>
       </w:r>
       <w:r>
+        <w:rPr>
+          <w:webHidden/>
+          <w:rStyle w:val="IndexLink"/>
+          <w:vanish w:val="false"/>
+        </w:rPr>
         <w:fldChar w:fldCharType="separate"/>
       </w:r>
       <w:hyperlink w:anchor="_Toc527975125">
@@ -2713,6 +2737,7 @@
         <w:t xml:space="preserve"> </w:t>
       </w:r>
       <w:r>
+        <w:rPr/>
         <w:fldChar w:fldCharType="end"/>
       </w:r>
     </w:p>
@@ -2738,18 +2763,18 @@
         <w:tblInd w:w="-5" w:type="dxa"/>
         <w:tblCellMar>
           <w:top w:w="0" w:type="dxa"/>
-          <w:left w:w="103" w:type="dxa"/>
+          <w:left w:w="98" w:type="dxa"/>
           <w:bottom w:w="0" w:type="dxa"/>
           <w:right w:w="108" w:type="dxa"/>
         </w:tblCellMar>
-        <w:tblLook w:val="00a0" w:noVBand="0" w:noHBand="0" w:lastColumn="0" w:firstColumn="1" w:lastRow="0" w:firstRow="1"/>
+        <w:tblLook w:noVBand="0" w:val="00a0" w:noHBand="0" w:lastColumn="0" w:firstColumn="1" w:lastRow="0" w:firstRow="1"/>
       </w:tblPr>
       <w:tblGrid>
-        <w:gridCol w:w="1493"/>
+        <w:gridCol w:w="1492"/>
         <w:gridCol w:w="3095"/>
         <w:gridCol w:w="1148"/>
         <w:gridCol w:w="1552"/>
-        <w:gridCol w:w="1442"/>
+        <w:gridCol w:w="1443"/>
       </w:tblGrid>
       <w:tr>
         <w:trPr>
@@ -2757,16 +2782,13 @@
         </w:trPr>
         <w:tc>
           <w:tcPr>
-            <w:tcW w:w="1493" w:type="dxa"/>
+            <w:tcW w:w="1492" w:type="dxa"/>
             <w:cnfStyle w:val="001000000000" w:firstRow="0" w:lastRow="0" w:firstColumn="1" w:lastColumn="0" w:oddVBand="0" w:evenVBand="0" w:oddHBand="0" w:evenHBand="0" w:firstRowFirstColumn="0" w:firstRowLastColumn="0" w:lastRowFirstColumn="0" w:lastRowLastColumn="0"/>
             <w:tcBorders>
               <w:bottom w:val="single" w:sz="12" w:space="0" w:color="D99594"/>
               <w:insideH w:val="single" w:sz="12" w:space="0" w:color="D99594"/>
             </w:tcBorders>
             <w:shd w:fill="auto" w:val="clear"/>
-            <w:tcMar>
-              <w:left w:w="103" w:type="dxa"/>
-            </w:tcMar>
           </w:tcPr>
           <w:p>
             <w:pPr>
@@ -2795,9 +2817,6 @@
               <w:insideH w:val="single" w:sz="12" w:space="0" w:color="D99594"/>
             </w:tcBorders>
             <w:shd w:fill="auto" w:val="clear"/>
-            <w:tcMar>
-              <w:left w:w="103" w:type="dxa"/>
-            </w:tcMar>
           </w:tcPr>
           <w:p>
             <w:pPr>
@@ -2827,9 +2846,6 @@
               <w:insideH w:val="single" w:sz="12" w:space="0" w:color="D99594"/>
             </w:tcBorders>
             <w:shd w:fill="auto" w:val="clear"/>
-            <w:tcMar>
-              <w:left w:w="103" w:type="dxa"/>
-            </w:tcMar>
           </w:tcPr>
           <w:p>
             <w:pPr>
@@ -2859,9 +2875,6 @@
               <w:insideH w:val="single" w:sz="12" w:space="0" w:color="D99594"/>
             </w:tcBorders>
             <w:shd w:fill="auto" w:val="clear"/>
-            <w:tcMar>
-              <w:left w:w="103" w:type="dxa"/>
-            </w:tcMar>
           </w:tcPr>
           <w:p>
             <w:pPr>
@@ -2885,15 +2898,12 @@
         </w:tc>
         <w:tc>
           <w:tcPr>
-            <w:tcW w:w="1442" w:type="dxa"/>
+            <w:tcW w:w="1443" w:type="dxa"/>
             <w:tcBorders>
               <w:bottom w:val="single" w:sz="12" w:space="0" w:color="D99594"/>
               <w:insideH w:val="single" w:sz="12" w:space="0" w:color="D99594"/>
             </w:tcBorders>
             <w:shd w:fill="auto" w:val="clear"/>
-            <w:tcMar>
-              <w:left w:w="103" w:type="dxa"/>
-            </w:tcMar>
           </w:tcPr>
           <w:p>
             <w:pPr>
@@ -2922,13 +2932,10 @@
         </w:trPr>
         <w:tc>
           <w:tcPr>
-            <w:tcW w:w="1493" w:type="dxa"/>
+            <w:tcW w:w="1492" w:type="dxa"/>
             <w:cnfStyle w:val="001000000000" w:firstRow="0" w:lastRow="0" w:firstColumn="1" w:lastColumn="0" w:oddVBand="0" w:evenVBand="0" w:oddHBand="0" w:evenHBand="0" w:firstRowFirstColumn="0" w:firstRowLastColumn="0" w:lastRowFirstColumn="0" w:lastRowLastColumn="0"/>
             <w:tcBorders/>
             <w:shd w:fill="auto" w:val="clear"/>
-            <w:tcMar>
-              <w:left w:w="103" w:type="dxa"/>
-            </w:tcMar>
           </w:tcPr>
           <w:p>
             <w:pPr>
@@ -2954,9 +2961,6 @@
             <w:tcW w:w="3095" w:type="dxa"/>
             <w:tcBorders/>
             <w:shd w:fill="auto" w:val="clear"/>
-            <w:tcMar>
-              <w:left w:w="103" w:type="dxa"/>
-            </w:tcMar>
           </w:tcPr>
           <w:p>
             <w:pPr>
@@ -2975,9 +2979,6 @@
             <w:tcW w:w="1148" w:type="dxa"/>
             <w:tcBorders/>
             <w:shd w:fill="auto" w:val="clear"/>
-            <w:tcMar>
-              <w:left w:w="103" w:type="dxa"/>
-            </w:tcMar>
           </w:tcPr>
           <w:p>
             <w:pPr>
@@ -2997,9 +2998,6 @@
             <w:tcW w:w="1552" w:type="dxa"/>
             <w:tcBorders/>
             <w:shd w:fill="auto" w:val="clear"/>
-            <w:tcMar>
-              <w:left w:w="103" w:type="dxa"/>
-            </w:tcMar>
           </w:tcPr>
           <w:p>
             <w:pPr>
@@ -3015,12 +3013,9 @@
         </w:tc>
         <w:tc>
           <w:tcPr>
-            <w:tcW w:w="1442" w:type="dxa"/>
+            <w:tcW w:w="1443" w:type="dxa"/>
             <w:tcBorders/>
             <w:shd w:fill="auto" w:val="clear"/>
-            <w:tcMar>
-              <w:left w:w="103" w:type="dxa"/>
-            </w:tcMar>
           </w:tcPr>
           <w:p>
             <w:pPr>
@@ -3041,13 +3036,10 @@
         </w:trPr>
         <w:tc>
           <w:tcPr>
-            <w:tcW w:w="1493" w:type="dxa"/>
+            <w:tcW w:w="1492" w:type="dxa"/>
             <w:cnfStyle w:val="001000000000" w:firstRow="0" w:lastRow="0" w:firstColumn="1" w:lastColumn="0" w:oddVBand="0" w:evenVBand="0" w:oddHBand="0" w:evenHBand="0" w:firstRowFirstColumn="0" w:firstRowLastColumn="0" w:lastRowFirstColumn="0" w:lastRowLastColumn="0"/>
             <w:tcBorders/>
             <w:shd w:fill="auto" w:val="clear"/>
-            <w:tcMar>
-              <w:left w:w="103" w:type="dxa"/>
-            </w:tcMar>
           </w:tcPr>
           <w:p>
             <w:pPr>
@@ -3073,9 +3065,6 @@
             <w:tcW w:w="3095" w:type="dxa"/>
             <w:tcBorders/>
             <w:shd w:fill="auto" w:val="clear"/>
-            <w:tcMar>
-              <w:left w:w="103" w:type="dxa"/>
-            </w:tcMar>
           </w:tcPr>
           <w:p>
             <w:pPr>
@@ -3094,9 +3083,6 @@
             <w:tcW w:w="1148" w:type="dxa"/>
             <w:tcBorders/>
             <w:shd w:fill="auto" w:val="clear"/>
-            <w:tcMar>
-              <w:left w:w="103" w:type="dxa"/>
-            </w:tcMar>
           </w:tcPr>
           <w:p>
             <w:pPr>
@@ -3116,9 +3102,6 @@
             <w:tcW w:w="1552" w:type="dxa"/>
             <w:tcBorders/>
             <w:shd w:fill="auto" w:val="clear"/>
-            <w:tcMar>
-              <w:left w:w="103" w:type="dxa"/>
-            </w:tcMar>
           </w:tcPr>
           <w:p>
             <w:pPr>
@@ -3134,12 +3117,9 @@
         </w:tc>
         <w:tc>
           <w:tcPr>
-            <w:tcW w:w="1442" w:type="dxa"/>
+            <w:tcW w:w="1443" w:type="dxa"/>
             <w:tcBorders/>
             <w:shd w:fill="auto" w:val="clear"/>
-            <w:tcMar>
-              <w:left w:w="103" w:type="dxa"/>
-            </w:tcMar>
           </w:tcPr>
           <w:p>
             <w:pPr>
@@ -3160,13 +3140,10 @@
         </w:trPr>
         <w:tc>
           <w:tcPr>
-            <w:tcW w:w="1493" w:type="dxa"/>
+            <w:tcW w:w="1492" w:type="dxa"/>
             <w:cnfStyle w:val="001000000000" w:firstRow="0" w:lastRow="0" w:firstColumn="1" w:lastColumn="0" w:oddVBand="0" w:evenVBand="0" w:oddHBand="0" w:evenHBand="0" w:firstRowFirstColumn="0" w:firstRowLastColumn="0" w:lastRowFirstColumn="0" w:lastRowLastColumn="0"/>
             <w:tcBorders/>
             <w:shd w:fill="auto" w:val="clear"/>
-            <w:tcMar>
-              <w:left w:w="103" w:type="dxa"/>
-            </w:tcMar>
           </w:tcPr>
           <w:p>
             <w:pPr>
@@ -3192,9 +3169,6 @@
             <w:tcW w:w="3095" w:type="dxa"/>
             <w:tcBorders/>
             <w:shd w:fill="auto" w:val="clear"/>
-            <w:tcMar>
-              <w:left w:w="103" w:type="dxa"/>
-            </w:tcMar>
           </w:tcPr>
           <w:p>
             <w:pPr>
@@ -3213,9 +3187,6 @@
             <w:tcW w:w="1148" w:type="dxa"/>
             <w:tcBorders/>
             <w:shd w:fill="auto" w:val="clear"/>
-            <w:tcMar>
-              <w:left w:w="103" w:type="dxa"/>
-            </w:tcMar>
           </w:tcPr>
           <w:p>
             <w:pPr>
@@ -3235,9 +3206,6 @@
             <w:tcW w:w="1552" w:type="dxa"/>
             <w:tcBorders/>
             <w:shd w:fill="auto" w:val="clear"/>
-            <w:tcMar>
-              <w:left w:w="103" w:type="dxa"/>
-            </w:tcMar>
           </w:tcPr>
           <w:p>
             <w:pPr>
@@ -3253,12 +3221,9 @@
         </w:tc>
         <w:tc>
           <w:tcPr>
-            <w:tcW w:w="1442" w:type="dxa"/>
+            <w:tcW w:w="1443" w:type="dxa"/>
             <w:tcBorders/>
             <w:shd w:fill="auto" w:val="clear"/>
-            <w:tcMar>
-              <w:left w:w="103" w:type="dxa"/>
-            </w:tcMar>
           </w:tcPr>
           <w:p>
             <w:pPr>
@@ -3279,13 +3244,10 @@
         </w:trPr>
         <w:tc>
           <w:tcPr>
-            <w:tcW w:w="1493" w:type="dxa"/>
+            <w:tcW w:w="1492" w:type="dxa"/>
             <w:cnfStyle w:val="001000000000" w:firstRow="0" w:lastRow="0" w:firstColumn="1" w:lastColumn="0" w:oddVBand="0" w:evenVBand="0" w:oddHBand="0" w:evenHBand="0" w:firstRowFirstColumn="0" w:firstRowLastColumn="0" w:lastRowFirstColumn="0" w:lastRowLastColumn="0"/>
             <w:tcBorders/>
             <w:shd w:fill="auto" w:val="clear"/>
-            <w:tcMar>
-              <w:left w:w="103" w:type="dxa"/>
-            </w:tcMar>
           </w:tcPr>
           <w:p>
             <w:pPr>
@@ -3310,9 +3272,6 @@
             <w:tcW w:w="3095" w:type="dxa"/>
             <w:tcBorders/>
             <w:shd w:fill="auto" w:val="clear"/>
-            <w:tcMar>
-              <w:left w:w="103" w:type="dxa"/>
-            </w:tcMar>
           </w:tcPr>
           <w:p>
             <w:pPr>
@@ -3331,9 +3290,6 @@
             <w:tcW w:w="1148" w:type="dxa"/>
             <w:tcBorders/>
             <w:shd w:fill="auto" w:val="clear"/>
-            <w:tcMar>
-              <w:left w:w="103" w:type="dxa"/>
-            </w:tcMar>
           </w:tcPr>
           <w:p>
             <w:pPr>
@@ -3352,9 +3308,6 @@
             <w:tcW w:w="1552" w:type="dxa"/>
             <w:tcBorders/>
             <w:shd w:fill="auto" w:val="clear"/>
-            <w:tcMar>
-              <w:left w:w="103" w:type="dxa"/>
-            </w:tcMar>
           </w:tcPr>
           <w:p>
             <w:pPr>
@@ -3370,12 +3323,9 @@
         </w:tc>
         <w:tc>
           <w:tcPr>
-            <w:tcW w:w="1442" w:type="dxa"/>
+            <w:tcW w:w="1443" w:type="dxa"/>
             <w:tcBorders/>
             <w:shd w:fill="auto" w:val="clear"/>
-            <w:tcMar>
-              <w:left w:w="103" w:type="dxa"/>
-            </w:tcMar>
           </w:tcPr>
           <w:p>
             <w:pPr>
@@ -3396,13 +3346,10 @@
         </w:trPr>
         <w:tc>
           <w:tcPr>
-            <w:tcW w:w="1493" w:type="dxa"/>
+            <w:tcW w:w="1492" w:type="dxa"/>
             <w:cnfStyle w:val="001000000000" w:firstRow="0" w:lastRow="0" w:firstColumn="1" w:lastColumn="0" w:oddVBand="0" w:evenVBand="0" w:oddHBand="0" w:evenHBand="0" w:firstRowFirstColumn="0" w:firstRowLastColumn="0" w:lastRowFirstColumn="0" w:lastRowLastColumn="0"/>
             <w:tcBorders/>
             <w:shd w:fill="auto" w:val="clear"/>
-            <w:tcMar>
-              <w:left w:w="103" w:type="dxa"/>
-            </w:tcMar>
           </w:tcPr>
           <w:p>
             <w:pPr>
@@ -3427,9 +3374,6 @@
             <w:tcW w:w="3095" w:type="dxa"/>
             <w:tcBorders/>
             <w:shd w:fill="auto" w:val="clear"/>
-            <w:tcMar>
-              <w:left w:w="103" w:type="dxa"/>
-            </w:tcMar>
           </w:tcPr>
           <w:p>
             <w:pPr>
@@ -3448,9 +3392,6 @@
             <w:tcW w:w="1148" w:type="dxa"/>
             <w:tcBorders/>
             <w:shd w:fill="auto" w:val="clear"/>
-            <w:tcMar>
-              <w:left w:w="103" w:type="dxa"/>
-            </w:tcMar>
           </w:tcPr>
           <w:p>
             <w:pPr>
@@ -3469,9 +3410,6 @@
             <w:tcW w:w="1552" w:type="dxa"/>
             <w:tcBorders/>
             <w:shd w:fill="auto" w:val="clear"/>
-            <w:tcMar>
-              <w:left w:w="103" w:type="dxa"/>
-            </w:tcMar>
           </w:tcPr>
           <w:p>
             <w:pPr>
@@ -3487,12 +3425,9 @@
         </w:tc>
         <w:tc>
           <w:tcPr>
-            <w:tcW w:w="1442" w:type="dxa"/>
+            <w:tcW w:w="1443" w:type="dxa"/>
             <w:tcBorders/>
             <w:shd w:fill="auto" w:val="clear"/>
-            <w:tcMar>
-              <w:left w:w="103" w:type="dxa"/>
-            </w:tcMar>
           </w:tcPr>
           <w:p>
             <w:pPr>
@@ -3513,13 +3448,10 @@
         </w:trPr>
         <w:tc>
           <w:tcPr>
-            <w:tcW w:w="1493" w:type="dxa"/>
+            <w:tcW w:w="1492" w:type="dxa"/>
             <w:cnfStyle w:val="001000000000" w:firstRow="0" w:lastRow="0" w:firstColumn="1" w:lastColumn="0" w:oddVBand="0" w:evenVBand="0" w:oddHBand="0" w:evenHBand="0" w:firstRowFirstColumn="0" w:firstRowLastColumn="0" w:lastRowFirstColumn="0" w:lastRowLastColumn="0"/>
             <w:tcBorders/>
             <w:shd w:fill="auto" w:val="clear"/>
-            <w:tcMar>
-              <w:left w:w="103" w:type="dxa"/>
-            </w:tcMar>
           </w:tcPr>
           <w:p>
             <w:pPr>
@@ -3544,9 +3476,6 @@
             <w:tcW w:w="3095" w:type="dxa"/>
             <w:tcBorders/>
             <w:shd w:fill="auto" w:val="clear"/>
-            <w:tcMar>
-              <w:left w:w="103" w:type="dxa"/>
-            </w:tcMar>
           </w:tcPr>
           <w:p>
             <w:pPr>
@@ -3565,9 +3494,6 @@
             <w:tcW w:w="1148" w:type="dxa"/>
             <w:tcBorders/>
             <w:shd w:fill="auto" w:val="clear"/>
-            <w:tcMar>
-              <w:left w:w="103" w:type="dxa"/>
-            </w:tcMar>
           </w:tcPr>
           <w:p>
             <w:pPr>
@@ -3586,9 +3512,6 @@
             <w:tcW w:w="1552" w:type="dxa"/>
             <w:tcBorders/>
             <w:shd w:fill="auto" w:val="clear"/>
-            <w:tcMar>
-              <w:left w:w="103" w:type="dxa"/>
-            </w:tcMar>
           </w:tcPr>
           <w:p>
             <w:pPr>
@@ -3604,12 +3527,9 @@
         </w:tc>
         <w:tc>
           <w:tcPr>
-            <w:tcW w:w="1442" w:type="dxa"/>
+            <w:tcW w:w="1443" w:type="dxa"/>
             <w:tcBorders/>
             <w:shd w:fill="auto" w:val="clear"/>
-            <w:tcMar>
-              <w:left w:w="103" w:type="dxa"/>
-            </w:tcMar>
           </w:tcPr>
           <w:p>
             <w:pPr>
@@ -3630,13 +3550,10 @@
         </w:trPr>
         <w:tc>
           <w:tcPr>
-            <w:tcW w:w="1493" w:type="dxa"/>
+            <w:tcW w:w="1492" w:type="dxa"/>
             <w:cnfStyle w:val="001000000000" w:firstRow="0" w:lastRow="0" w:firstColumn="1" w:lastColumn="0" w:oddVBand="0" w:evenVBand="0" w:oddHBand="0" w:evenHBand="0" w:firstRowFirstColumn="0" w:firstRowLastColumn="0" w:lastRowFirstColumn="0" w:lastRowLastColumn="0"/>
             <w:tcBorders/>
             <w:shd w:fill="auto" w:val="clear"/>
-            <w:tcMar>
-              <w:left w:w="103" w:type="dxa"/>
-            </w:tcMar>
           </w:tcPr>
           <w:p>
             <w:pPr>
@@ -3661,9 +3578,6 @@
             <w:tcW w:w="3095" w:type="dxa"/>
             <w:tcBorders/>
             <w:shd w:fill="auto" w:val="clear"/>
-            <w:tcMar>
-              <w:left w:w="103" w:type="dxa"/>
-            </w:tcMar>
           </w:tcPr>
           <w:p>
             <w:pPr>
@@ -3682,9 +3596,6 @@
             <w:tcW w:w="1148" w:type="dxa"/>
             <w:tcBorders/>
             <w:shd w:fill="auto" w:val="clear"/>
-            <w:tcMar>
-              <w:left w:w="103" w:type="dxa"/>
-            </w:tcMar>
           </w:tcPr>
           <w:p>
             <w:pPr>
@@ -3703,9 +3614,6 @@
             <w:tcW w:w="1552" w:type="dxa"/>
             <w:tcBorders/>
             <w:shd w:fill="auto" w:val="clear"/>
-            <w:tcMar>
-              <w:left w:w="103" w:type="dxa"/>
-            </w:tcMar>
           </w:tcPr>
           <w:p>
             <w:pPr>
@@ -3721,12 +3629,9 @@
         </w:tc>
         <w:tc>
           <w:tcPr>
-            <w:tcW w:w="1442" w:type="dxa"/>
+            <w:tcW w:w="1443" w:type="dxa"/>
             <w:tcBorders/>
             <w:shd w:fill="auto" w:val="clear"/>
-            <w:tcMar>
-              <w:left w:w="103" w:type="dxa"/>
-            </w:tcMar>
           </w:tcPr>
           <w:p>
             <w:pPr>
@@ -3747,13 +3652,10 @@
         </w:trPr>
         <w:tc>
           <w:tcPr>
-            <w:tcW w:w="1493" w:type="dxa"/>
+            <w:tcW w:w="1492" w:type="dxa"/>
             <w:cnfStyle w:val="001000000000" w:firstRow="0" w:lastRow="0" w:firstColumn="1" w:lastColumn="0" w:oddVBand="0" w:evenVBand="0" w:oddHBand="0" w:evenHBand="0" w:firstRowFirstColumn="0" w:firstRowLastColumn="0" w:lastRowFirstColumn="0" w:lastRowLastColumn="0"/>
             <w:tcBorders/>
             <w:shd w:fill="auto" w:val="clear"/>
-            <w:tcMar>
-              <w:left w:w="103" w:type="dxa"/>
-            </w:tcMar>
           </w:tcPr>
           <w:p>
             <w:pPr>
@@ -3778,9 +3680,6 @@
             <w:tcW w:w="3095" w:type="dxa"/>
             <w:tcBorders/>
             <w:shd w:fill="auto" w:val="clear"/>
-            <w:tcMar>
-              <w:left w:w="103" w:type="dxa"/>
-            </w:tcMar>
           </w:tcPr>
           <w:p>
             <w:pPr>
@@ -3799,9 +3698,6 @@
             <w:tcW w:w="1148" w:type="dxa"/>
             <w:tcBorders/>
             <w:shd w:fill="auto" w:val="clear"/>
-            <w:tcMar>
-              <w:left w:w="103" w:type="dxa"/>
-            </w:tcMar>
           </w:tcPr>
           <w:p>
             <w:pPr>
@@ -3820,9 +3716,6 @@
             <w:tcW w:w="1552" w:type="dxa"/>
             <w:tcBorders/>
             <w:shd w:fill="auto" w:val="clear"/>
-            <w:tcMar>
-              <w:left w:w="103" w:type="dxa"/>
-            </w:tcMar>
           </w:tcPr>
           <w:p>
             <w:pPr>
@@ -3838,12 +3731,9 @@
         </w:tc>
         <w:tc>
           <w:tcPr>
-            <w:tcW w:w="1442" w:type="dxa"/>
+            <w:tcW w:w="1443" w:type="dxa"/>
             <w:tcBorders/>
             <w:shd w:fill="auto" w:val="clear"/>
-            <w:tcMar>
-              <w:left w:w="103" w:type="dxa"/>
-            </w:tcMar>
           </w:tcPr>
           <w:p>
             <w:pPr>
@@ -3864,13 +3754,10 @@
         </w:trPr>
         <w:tc>
           <w:tcPr>
-            <w:tcW w:w="1493" w:type="dxa"/>
+            <w:tcW w:w="1492" w:type="dxa"/>
             <w:cnfStyle w:val="001000000000" w:firstRow="0" w:lastRow="0" w:firstColumn="1" w:lastColumn="0" w:oddVBand="0" w:evenVBand="0" w:oddHBand="0" w:evenHBand="0" w:firstRowFirstColumn="0" w:firstRowLastColumn="0" w:lastRowFirstColumn="0" w:lastRowLastColumn="0"/>
             <w:tcBorders/>
             <w:shd w:fill="auto" w:val="clear"/>
-            <w:tcMar>
-              <w:left w:w="103" w:type="dxa"/>
-            </w:tcMar>
           </w:tcPr>
           <w:p>
             <w:pPr>
@@ -3895,9 +3782,6 @@
             <w:tcW w:w="3095" w:type="dxa"/>
             <w:tcBorders/>
             <w:shd w:fill="auto" w:val="clear"/>
-            <w:tcMar>
-              <w:left w:w="103" w:type="dxa"/>
-            </w:tcMar>
           </w:tcPr>
           <w:p>
             <w:pPr>
@@ -3916,9 +3800,6 @@
             <w:tcW w:w="1148" w:type="dxa"/>
             <w:tcBorders/>
             <w:shd w:fill="auto" w:val="clear"/>
-            <w:tcMar>
-              <w:left w:w="103" w:type="dxa"/>
-            </w:tcMar>
           </w:tcPr>
           <w:p>
             <w:pPr>
@@ -3937,9 +3818,6 @@
             <w:tcW w:w="1552" w:type="dxa"/>
             <w:tcBorders/>
             <w:shd w:fill="auto" w:val="clear"/>
-            <w:tcMar>
-              <w:left w:w="103" w:type="dxa"/>
-            </w:tcMar>
           </w:tcPr>
           <w:p>
             <w:pPr>
@@ -3955,12 +3833,9 @@
         </w:tc>
         <w:tc>
           <w:tcPr>
-            <w:tcW w:w="1442" w:type="dxa"/>
+            <w:tcW w:w="1443" w:type="dxa"/>
             <w:tcBorders/>
             <w:shd w:fill="auto" w:val="clear"/>
-            <w:tcMar>
-              <w:left w:w="103" w:type="dxa"/>
-            </w:tcMar>
           </w:tcPr>
           <w:p>
             <w:pPr>
@@ -3979,13 +3854,10 @@
         <w:trPr/>
         <w:tc>
           <w:tcPr>
-            <w:tcW w:w="1493" w:type="dxa"/>
+            <w:tcW w:w="1492" w:type="dxa"/>
             <w:cnfStyle w:val="001000000000" w:firstRow="0" w:lastRow="0" w:firstColumn="1" w:lastColumn="0" w:oddVBand="0" w:evenVBand="0" w:oddHBand="0" w:evenHBand="0" w:firstRowFirstColumn="0" w:firstRowLastColumn="0" w:lastRowFirstColumn="0" w:lastRowLastColumn="0"/>
             <w:tcBorders/>
             <w:shd w:fill="auto" w:val="clear"/>
-            <w:tcMar>
-              <w:left w:w="103" w:type="dxa"/>
-            </w:tcMar>
           </w:tcPr>
           <w:p>
             <w:pPr>
@@ -4010,9 +3882,6 @@
             <w:tcW w:w="3095" w:type="dxa"/>
             <w:tcBorders/>
             <w:shd w:fill="auto" w:val="clear"/>
-            <w:tcMar>
-              <w:left w:w="103" w:type="dxa"/>
-            </w:tcMar>
           </w:tcPr>
           <w:p>
             <w:pPr>
@@ -4031,9 +3900,6 @@
             <w:tcW w:w="1148" w:type="dxa"/>
             <w:tcBorders/>
             <w:shd w:fill="auto" w:val="clear"/>
-            <w:tcMar>
-              <w:left w:w="103" w:type="dxa"/>
-            </w:tcMar>
           </w:tcPr>
           <w:p>
             <w:pPr>
@@ -4052,9 +3918,6 @@
             <w:tcW w:w="1552" w:type="dxa"/>
             <w:tcBorders/>
             <w:shd w:fill="auto" w:val="clear"/>
-            <w:tcMar>
-              <w:left w:w="103" w:type="dxa"/>
-            </w:tcMar>
           </w:tcPr>
           <w:p>
             <w:pPr>
@@ -4070,12 +3933,9 @@
         </w:tc>
         <w:tc>
           <w:tcPr>
-            <w:tcW w:w="1442" w:type="dxa"/>
+            <w:tcW w:w="1443" w:type="dxa"/>
             <w:tcBorders/>
             <w:shd w:fill="auto" w:val="clear"/>
-            <w:tcMar>
-              <w:left w:w="103" w:type="dxa"/>
-            </w:tcMar>
           </w:tcPr>
           <w:p>
             <w:pPr>
@@ -4104,7 +3964,7 @@
           <w:formProt w:val="false"/>
           <w:titlePg/>
           <w:textDirection w:val="lrTb"/>
-          <w:docGrid w:type="default" w:linePitch="360" w:charSpace="2047"/>
+          <w:docGrid w:type="default" w:linePitch="360" w:charSpace="1842"/>
         </w:sectPr>
       </w:pPr>
     </w:p>
@@ -4536,6 +4396,45 @@
     </w:p>
     <w:p>
       <w:pPr>
+        <w:pStyle w:val="Normal"/>
+        <w:ind w:left="576" w:hanging="0"/>
+        <w:rPr/>
+      </w:pPr>
+      <w:r>
+        <w:rPr>
+          <w:lang w:eastAsia="ja-JP"/>
+        </w:rPr>
+        <w:t>-Các tính năng khách hàng yêu cầu</w:t>
+      </w:r>
+    </w:p>
+    <w:p>
+      <w:pPr>
+        <w:pStyle w:val="Normal"/>
+        <w:ind w:left="576" w:hanging="0"/>
+        <w:rPr/>
+      </w:pPr>
+      <w:r>
+        <w:rPr>
+          <w:lang w:eastAsia="ja-JP"/>
+        </w:rPr>
+        <w:t>-Các tính năng bắt buộc phải có mà khách hàng không yêu cầu</w:t>
+      </w:r>
+    </w:p>
+    <w:p>
+      <w:pPr>
+        <w:pStyle w:val="Normal"/>
+        <w:ind w:left="576" w:hanging="0"/>
+        <w:rPr/>
+      </w:pPr>
+      <w:r>
+        <w:rPr>
+          <w:lang w:eastAsia="ja-JP"/>
+        </w:rPr>
+        <w:t>-Gợi ý khách hàng về những tính năng nên có</w:t>
+      </w:r>
+    </w:p>
+    <w:p>
+      <w:pPr>
         <w:pStyle w:val="Heading2"/>
         <w:numPr>
           <w:ilvl w:val="1"/>
@@ -4548,6 +4447,19 @@
       <w:r>
         <w:rPr/>
         <w:t>Ước lượng cách tích hợp hệ thống</w:t>
+      </w:r>
+    </w:p>
+    <w:p>
+      <w:pPr>
+        <w:pStyle w:val="Normal"/>
+        <w:ind w:left="576" w:hanging="0"/>
+        <w:rPr/>
+      </w:pPr>
+      <w:r>
+        <w:rPr>
+          <w:lang w:eastAsia="ja-JP"/>
+        </w:rPr>
+        <w:t>-Sản phẩm làm ra sẽ được tích hợp trong môi trường đã có ( hoặc đã vận hành ) =&gt; tính tương thích của sản phẩm</w:t>
       </w:r>
     </w:p>
     <w:p>
@@ -5131,7 +5043,7 @@
       <w:pgNumType w:fmt="decimal"/>
       <w:formProt w:val="false"/>
       <w:textDirection w:val="lrTb"/>
-      <w:docGrid w:type="default" w:linePitch="360" w:charSpace="2047"/>
+      <w:docGrid w:type="default" w:linePitch="360" w:charSpace="1842"/>
     </w:sectPr>
   </w:body>
 </w:document>
@@ -5160,23 +5072,23 @@
       <w:tab/>
     </w:r>
     <w:r>
-      <w:rPr>
-        <w:i/>
-        <w:color w:val="951B13"/>
-        <w:lang w:eastAsia="ar-SA" w:bidi="ar-SA"/>
-      </w:rPr>
+      <w:rPr/>
       <w:fldChar w:fldCharType="begin"/>
     </w:r>
     <w:r>
+      <w:rPr/>
       <w:instrText> PAGE </w:instrText>
     </w:r>
     <w:r>
+      <w:rPr/>
       <w:fldChar w:fldCharType="separate"/>
     </w:r>
     <w:r>
-      <w:t>2</w:t>
+      <w:rPr/>
+      <w:t>3</w:t>
     </w:r>
     <w:r>
+      <w:rPr/>
       <w:fldChar w:fldCharType="end"/>
     </w:r>
   </w:p>
@@ -5325,23 +5237,23 @@
       <w:tab/>
     </w:r>
     <w:r>
-      <w:rPr>
-        <w:i/>
-        <w:color w:val="C00000"/>
-        <w:lang w:eastAsia="ar-SA" w:bidi="ar-SA"/>
-      </w:rPr>
+      <w:rPr/>
       <w:fldChar w:fldCharType="begin"/>
     </w:r>
     <w:r>
+      <w:rPr/>
       <w:instrText> PAGE </w:instrText>
     </w:r>
     <w:r>
+      <w:rPr/>
       <w:fldChar w:fldCharType="separate"/>
     </w:r>
     <w:r>
+      <w:rPr/>
       <w:t>6</w:t>
     </w:r>
     <w:r>
+      <w:rPr/>
       <w:fldChar w:fldCharType="end"/>
     </w:r>
     <w:r>
@@ -5353,23 +5265,23 @@
       <w:t>/</w:t>
     </w:r>
     <w:r>
-      <w:rPr>
-        <w:i/>
-        <w:color w:val="C00000"/>
-        <w:lang w:eastAsia="ar-SA" w:bidi="ar-SA"/>
-      </w:rPr>
+      <w:rPr/>
       <w:fldChar w:fldCharType="begin"/>
     </w:r>
     <w:r>
+      <w:rPr/>
       <w:instrText> NUMPAGES </w:instrText>
     </w:r>
     <w:r>
+      <w:rPr/>
       <w:fldChar w:fldCharType="separate"/>
     </w:r>
     <w:r>
+      <w:rPr/>
       <w:t>6</w:t>
     </w:r>
     <w:r>
+      <w:rPr/>
       <w:fldChar w:fldCharType="end"/>
     </w:r>
   </w:p>
@@ -5435,7 +5347,7 @@
               <wp:positionV relativeFrom="paragraph">
                 <wp:posOffset>-130810</wp:posOffset>
               </wp:positionV>
-              <wp:extent cx="908050" cy="390525"/>
+              <wp:extent cx="908685" cy="391160"/>
               <wp:effectExtent l="0" t="0" r="27305" b="10795"/>
               <wp:wrapNone/>
               <wp:docPr id="5" name="Text Box 14"/>
@@ -5446,7 +5358,7 @@
                     <wps:spPr>
                       <a:xfrm>
                         <a:off x="0" y="0"/>
-                        <a:ext cx="907560" cy="389880"/>
+                        <a:ext cx="907920" cy="390600"/>
                       </a:xfrm>
                       <a:prstGeom prst="rect">
                         <a:avLst/>
@@ -5490,6 +5402,9 @@
                               <w:sz w:val="16"/>
                             </w:rPr>
                             <w:t>My Company Logo</w:t>
+                          </w:r>
+                          <w:r>
+                            <w:rPr/>
                             <w:drawing>
                               <wp:inline distT="0" distB="0" distL="0" distR="0">
                                 <wp:extent cx="918210" cy="442595"/>
@@ -5544,7 +5459,7 @@
         </mc:Choice>
         <mc:Fallback>
           <w:pict>
-            <v:rect id="shape_0" ID="Text Box 14" fillcolor="white" stroked="t" style="position:absolute;margin-left:-78.05pt;margin-top:-10.3pt;width:71.4pt;height:30.65pt;mso-position-horizontal-relative:margin" wp14:anchorId="2A850F9D">
+            <v:rect id="shape_0" ID="Text Box 14" fillcolor="white" stroked="t" style="position:absolute;margin-left:-78.05pt;margin-top:-10.3pt;width:71.45pt;height:30.7pt;mso-position-horizontal-relative:margin" wp14:anchorId="2A850F9D">
               <w10:wrap type="square"/>
               <v:fill o:detectmouseclick="t" type="solid" color2="black"/>
               <v:stroke color="black" weight="6480" joinstyle="round" endcap="flat"/>
@@ -5571,6 +5486,9 @@
                         <w:sz w:val="16"/>
                       </w:rPr>
                       <w:t>My Company Logo</w:t>
+                    </w:r>
+                    <w:r>
+                      <w:rPr/>
                       <w:drawing>
                         <wp:inline distT="0" distB="0" distL="0" distR="0">
                           <wp:extent cx="918210" cy="442595"/>
@@ -5627,23 +5545,23 @@
       <w:t xml:space="preserve">Project </w:t>
     </w:r>
     <w:r>
-      <w:rPr>
-        <w:i/>
-        <w:color w:val="C00000"/>
-        <w:lang w:eastAsia="ar-SA" w:bidi="ar-SA"/>
-      </w:rPr>
-      <w:fldChar w:fldCharType="begin" w:fldLock="true"/>
+      <w:rPr/>
+      <w:fldChar w:fldCharType="begin"/>
     </w:r>
     <w:r>
+      <w:rPr/>
       <w:instrText> DOCPROPERTY "Project"</w:instrText>
     </w:r>
     <w:r>
+      <w:rPr/>
       <w:fldChar w:fldCharType="separate"/>
     </w:r>
     <w:r>
+      <w:rPr/>
       <w:t>Name of Project</w:t>
     </w:r>
     <w:r>
+      <w:rPr/>
       <w:fldChar w:fldCharType="end"/>
     </w:r>
     <w:r>
@@ -5655,23 +5573,23 @@
       <w:tab/>
     </w:r>
     <w:r>
-      <w:rPr>
-        <w:i/>
-        <w:color w:val="C00000"/>
-        <w:lang w:eastAsia="ar-SA" w:bidi="ar-SA"/>
-      </w:rPr>
+      <w:rPr/>
       <w:fldChar w:fldCharType="begin"/>
     </w:r>
     <w:r>
+      <w:rPr/>
       <w:instrText> TITLE </w:instrText>
     </w:r>
     <w:r>
+      <w:rPr/>
       <w:fldChar w:fldCharType="separate"/>
     </w:r>
     <w:r>
+      <w:rPr/>
       <w:t>Document Title</w:t>
     </w:r>
     <w:r>
+      <w:rPr/>
       <w:fldChar w:fldCharType="end"/>
     </w:r>
     <w:r>
@@ -5683,23 +5601,23 @@
       <w:t xml:space="preserve"> </w:t>
     </w:r>
     <w:r>
-      <w:rPr>
-        <w:i/>
-        <w:color w:val="C00000"/>
-        <w:lang w:eastAsia="ar-SA" w:bidi="ar-SA"/>
-      </w:rPr>
-      <w:fldChar w:fldCharType="begin" w:fldLock="true"/>
+      <w:rPr/>
+      <w:fldChar w:fldCharType="begin"/>
     </w:r>
     <w:r>
+      <w:rPr/>
       <w:instrText> SUBJECT </w:instrText>
     </w:r>
     <w:r>
+      <w:rPr/>
       <w:fldChar w:fldCharType="separate"/>
     </w:r>
     <w:r>
+      <w:rPr/>
       <w:t>Document Subject</w:t>
     </w:r>
     <w:r>
+      <w:rPr/>
       <w:fldChar w:fldCharType="end"/>
     </w:r>
   </w:p>
@@ -5772,10 +5690,7 @@
       <w:lvlText w:val=""/>
       <w:lvlJc w:val="left"/>
       <w:pPr>
-        <w:tabs>
-          <w:tab w:val="num" w:pos="864"/>
-        </w:tabs>
-        <w:ind w:left="864" w:hanging="864"/>
+        <w:ind w:left="0" w:hanging="0"/>
       </w:pPr>
     </w:lvl>
     <w:lvl w:ilvl="4">
@@ -5785,10 +5700,7 @@
       <w:lvlText w:val=""/>
       <w:lvlJc w:val="left"/>
       <w:pPr>
-        <w:tabs>
-          <w:tab w:val="num" w:pos="1008"/>
-        </w:tabs>
-        <w:ind w:left="1008" w:hanging="1008"/>
+        <w:ind w:left="0" w:hanging="0"/>
       </w:pPr>
     </w:lvl>
     <w:lvl w:ilvl="5">
@@ -5798,10 +5710,7 @@
       <w:lvlText w:val=""/>
       <w:lvlJc w:val="left"/>
       <w:pPr>
-        <w:tabs>
-          <w:tab w:val="num" w:pos="1152"/>
-        </w:tabs>
-        <w:ind w:left="1152" w:hanging="1152"/>
+        <w:ind w:left="0" w:hanging="0"/>
       </w:pPr>
     </w:lvl>
     <w:lvl w:ilvl="6">
@@ -5811,10 +5720,7 @@
       <w:lvlText w:val=""/>
       <w:lvlJc w:val="left"/>
       <w:pPr>
-        <w:tabs>
-          <w:tab w:val="num" w:pos="1296"/>
-        </w:tabs>
-        <w:ind w:left="1296" w:hanging="1296"/>
+        <w:ind w:left="0" w:hanging="0"/>
       </w:pPr>
     </w:lvl>
     <w:lvl w:ilvl="7">
@@ -5824,10 +5730,7 @@
       <w:lvlText w:val=""/>
       <w:lvlJc w:val="left"/>
       <w:pPr>
-        <w:tabs>
-          <w:tab w:val="num" w:pos="1440"/>
-        </w:tabs>
-        <w:ind w:left="1440" w:hanging="1440"/>
+        <w:ind w:left="0" w:hanging="0"/>
       </w:pPr>
     </w:lvl>
     <w:lvl w:ilvl="8">
@@ -5837,10 +5740,7 @@
       <w:lvlText w:val=""/>
       <w:lvlJc w:val="left"/>
       <w:pPr>
-        <w:tabs>
-          <w:tab w:val="num" w:pos="1584"/>
-        </w:tabs>
-        <w:ind w:left="1584" w:hanging="1584"/>
+        <w:ind w:left="0" w:hanging="0"/>
       </w:pPr>
     </w:lvl>
   </w:abstractNum>
@@ -6483,6 +6383,7 @@
     <w:rPr>
       <w:rFonts w:ascii="Tahoma" w:hAnsi="Tahoma" w:eastAsia="MS Mincho" w:cs="Calibri"/>
       <w:color w:val="00000A"/>
+      <w:kern w:val="0"/>
       <w:sz w:val="20"/>
       <w:szCs w:val="20"/>
       <w:lang w:val="en-US" w:eastAsia="hi-IN" w:bidi="hi-IN"/>
@@ -6495,7 +6396,7 @@
     <w:qFormat/>
     <w:rsid w:val="009a57ec"/>
     <w:pPr>
-      <w:keepNext/>
+      <w:keepNext w:val="true"/>
       <w:numPr>
         <w:ilvl w:val="0"/>
         <w:numId w:val="1"/>
@@ -6506,7 +6407,6 @@
       <w:spacing w:before="240" w:after="120"/>
       <w:jc w:val="left"/>
       <w:outlineLvl w:val="0"/>
-      <w:outlineLvl w:val="0"/>
     </w:pPr>
     <w:rPr>
       <w:rFonts w:eastAsia="MS Gothic" w:cs="Mangal"/>
@@ -6523,7 +6423,7 @@
     <w:qFormat/>
     <w:rsid w:val="009a57ec"/>
     <w:pPr>
-      <w:keepNext/>
+      <w:keepNext w:val="true"/>
       <w:numPr>
         <w:ilvl w:val="1"/>
         <w:numId w:val="1"/>
@@ -6531,7 +6431,6 @@
       <w:spacing w:before="240" w:after="120"/>
       <w:jc w:val="left"/>
       <w:outlineLvl w:val="1"/>
-      <w:outlineLvl w:val="1"/>
     </w:pPr>
     <w:rPr>
       <w:rFonts w:eastAsia="MS Gothic" w:cs="Mangal"/>
@@ -6548,7 +6447,7 @@
     <w:qFormat/>
     <w:rsid w:val="009a57ec"/>
     <w:pPr>
-      <w:keepNext/>
+      <w:keepNext w:val="true"/>
       <w:numPr>
         <w:ilvl w:val="2"/>
         <w:numId w:val="1"/>
@@ -6557,7 +6456,6 @@
       <w:ind w:left="0" w:hanging="0"/>
       <w:jc w:val="left"/>
       <w:outlineLvl w:val="2"/>
-      <w:outlineLvl w:val="2"/>
     </w:pPr>
     <w:rPr>
       <w:rFonts w:eastAsia="MS Gothic" w:cs="Times New Roman"/>
@@ -7174,13 +7072,90 @@
       <w:rFonts w:cs="Wingdings"/>
     </w:rPr>
   </w:style>
+  <w:style w:type="character" w:styleId="ListLabel50">
+    <w:name w:val="ListLabel 50"/>
+    <w:qFormat/>
+    <w:rPr>
+      <w:rFonts w:cs="Tahoma"/>
+    </w:rPr>
+  </w:style>
+  <w:style w:type="character" w:styleId="ListLabel51">
+    <w:name w:val="ListLabel 51"/>
+    <w:qFormat/>
+    <w:rPr>
+      <w:rFonts w:cs="Tahoma"/>
+    </w:rPr>
+  </w:style>
+  <w:style w:type="character" w:styleId="ListLabel52">
+    <w:name w:val="ListLabel 52"/>
+    <w:qFormat/>
+    <w:rPr>
+      <w:rFonts w:cs="Tahoma"/>
+    </w:rPr>
+  </w:style>
+  <w:style w:type="character" w:styleId="ListLabel53">
+    <w:name w:val="ListLabel 53"/>
+    <w:qFormat/>
+    <w:rPr>
+      <w:rFonts w:cs="Courier New"/>
+    </w:rPr>
+  </w:style>
+  <w:style w:type="character" w:styleId="ListLabel54">
+    <w:name w:val="ListLabel 54"/>
+    <w:qFormat/>
+    <w:rPr>
+      <w:rFonts w:cs="Wingdings"/>
+    </w:rPr>
+  </w:style>
+  <w:style w:type="character" w:styleId="ListLabel55">
+    <w:name w:val="ListLabel 55"/>
+    <w:qFormat/>
+    <w:rPr>
+      <w:rFonts w:cs="Symbol"/>
+    </w:rPr>
+  </w:style>
+  <w:style w:type="character" w:styleId="ListLabel56">
+    <w:name w:val="ListLabel 56"/>
+    <w:qFormat/>
+    <w:rPr>
+      <w:rFonts w:cs="Courier New"/>
+    </w:rPr>
+  </w:style>
+  <w:style w:type="character" w:styleId="ListLabel57">
+    <w:name w:val="ListLabel 57"/>
+    <w:qFormat/>
+    <w:rPr>
+      <w:rFonts w:cs="Wingdings"/>
+    </w:rPr>
+  </w:style>
+  <w:style w:type="character" w:styleId="ListLabel58">
+    <w:name w:val="ListLabel 58"/>
+    <w:qFormat/>
+    <w:rPr>
+      <w:rFonts w:cs="Symbol"/>
+    </w:rPr>
+  </w:style>
+  <w:style w:type="character" w:styleId="ListLabel59">
+    <w:name w:val="ListLabel 59"/>
+    <w:qFormat/>
+    <w:rPr>
+      <w:rFonts w:cs="Courier New"/>
+    </w:rPr>
+  </w:style>
+  <w:style w:type="character" w:styleId="ListLabel60">
+    <w:name w:val="ListLabel 60"/>
+    <w:qFormat/>
+    <w:rPr>
+      <w:rFonts w:cs="Wingdings"/>
+    </w:rPr>
+  </w:style>
   <w:style w:type="paragraph" w:styleId="Heading">
     <w:name w:val="Heading"/>
     <w:basedOn w:val="Normal"/>
     <w:next w:val="TextBody"/>
     <w:qFormat/>
     <w:pPr>
-      <w:keepNext/>
+      <w:keepNext w:val="true"/>
       <w:spacing w:before="240" w:after="120"/>
     </w:pPr>
     <w:rPr>
@@ -7235,7 +7210,7 @@
     <w:basedOn w:val="Normal"/>
     <w:qFormat/>
     <w:pPr>
-      <w:keepNext/>
+      <w:keepNext w:val="true"/>
       <w:spacing w:before="240" w:after="120"/>
     </w:pPr>
     <w:rPr>
@@ -7283,6 +7258,7 @@
     <w:rPr>
       <w:rFonts w:ascii="Calibri" w:hAnsi="Calibri" w:eastAsia="MS Mincho" w:cs="Calibri"/>
       <w:color w:val="00000A"/>
+      <w:kern w:val="0"/>
       <w:sz w:val="22"/>
       <w:szCs w:val="22"/>
       <w:lang w:val="en-US" w:eastAsia="ar-SA" w:bidi="ar-SA"/>

</xml_diff>

<commit_message>
Update uoc luong 5.3
</commit_message>
<xml_diff>
--- a/docs/reports/MyProjectMgnt.docx
+++ b/docs/reports/MyProjectMgnt.docx
@@ -157,9 +157,6 @@
                     <w:p>
                       <w:pPr>
                         <w:pStyle w:val="FrameContents"/>
-                        <w:rPr>
-                          <w:rFonts w:hint="eastAsia"/>
-                        </w:rPr>
                       </w:pPr>
                       <w:r>
                         <w:rPr>
@@ -194,7 +191,7 @@
                                     </pic:cNvPicPr>
                                   </pic:nvPicPr>
                                   <pic:blipFill>
-                                    <a:blip r:embed="rId9"/>
+                                    <a:blip r:embed="rId8"/>
                                     <a:srcRect t="25905" b="25905"/>
                                     <a:stretch>
                                       <a:fillRect/>
@@ -3629,9 +3626,9 @@
     <w:p>
       <w:pPr>
         <w:sectPr>
-          <w:headerReference w:type="default" r:id="rId10"/>
-          <w:footerReference w:type="default" r:id="rId11"/>
-          <w:footerReference w:type="first" r:id="rId12"/>
+          <w:headerReference w:type="default" r:id="rId9"/>
+          <w:footerReference w:type="default" r:id="rId10"/>
+          <w:footerReference w:type="first" r:id="rId11"/>
           <w:pgSz w:w="11906" w:h="16838"/>
           <w:pgMar w:top="1138" w:right="1138" w:bottom="1138" w:left="1987" w:header="720" w:footer="720" w:gutter="0"/>
           <w:cols w:space="720"/>
@@ -4720,6 +4717,7 @@
         <w:t xml:space="preserve"> </w:t>
       </w:r>
       <w:proofErr w:type="spellStart"/>
+      <w:proofErr w:type="gramStart"/>
       <w:r>
         <w:t>thể</w:t>
       </w:r>
@@ -4727,6 +4725,7 @@
       <w:r>
         <w:t xml:space="preserve"> :</w:t>
       </w:r>
+      <w:proofErr w:type="gramEnd"/>
     </w:p>
     <w:p>
       <w:r>
@@ -5003,12 +5002,17 @@
         <w:t xml:space="preserve"> </w:t>
       </w:r>
       <w:proofErr w:type="spellStart"/>
+      <w:proofErr w:type="gramStart"/>
       <w:r>
         <w:t>gian</w:t>
       </w:r>
       <w:proofErr w:type="spellEnd"/>
       <w:r>
-        <w:t xml:space="preserve"> : 6 </w:t>
+        <w:t xml:space="preserve"> :</w:t>
+      </w:r>
+      <w:proofErr w:type="gramEnd"/>
+      <w:r>
+        <w:t xml:space="preserve"> 6 </w:t>
       </w:r>
       <w:proofErr w:type="spellStart"/>
       <w:r>
@@ -6042,12 +6046,17 @@
         <w:t xml:space="preserve"> </w:t>
       </w:r>
       <w:proofErr w:type="spellStart"/>
+      <w:proofErr w:type="gramStart"/>
       <w:r>
         <w:t>điểm</w:t>
       </w:r>
       <w:proofErr w:type="spellEnd"/>
       <w:r>
-        <w:t xml:space="preserve"> : </w:t>
+        <w:t xml:space="preserve"> :</w:t>
+      </w:r>
+      <w:proofErr w:type="gramEnd"/>
+      <w:r>
+        <w:t xml:space="preserve"> </w:t>
       </w:r>
       <w:proofErr w:type="spellStart"/>
       <w:r>
@@ -6100,12 +6109,17 @@
         <w:t xml:space="preserve"> </w:t>
       </w:r>
       <w:proofErr w:type="spellStart"/>
+      <w:proofErr w:type="gramStart"/>
       <w:r>
         <w:t>điểm</w:t>
       </w:r>
       <w:proofErr w:type="spellEnd"/>
       <w:r>
-        <w:t xml:space="preserve"> : chi </w:t>
+        <w:t xml:space="preserve"> :</w:t>
+      </w:r>
+      <w:proofErr w:type="gramEnd"/>
+      <w:r>
+        <w:t xml:space="preserve"> chi </w:t>
       </w:r>
       <w:proofErr w:type="spellStart"/>
       <w:r>
@@ -6174,12 +6188,17 @@
         <w:t xml:space="preserve"> </w:t>
       </w:r>
       <w:proofErr w:type="spellStart"/>
+      <w:proofErr w:type="gramStart"/>
       <w:r>
         <w:t>ích</w:t>
       </w:r>
       <w:proofErr w:type="spellEnd"/>
       <w:r>
-        <w:t xml:space="preserve"> : </w:t>
+        <w:t xml:space="preserve"> :</w:t>
+      </w:r>
+      <w:proofErr w:type="gramEnd"/>
+      <w:r>
+        <w:t xml:space="preserve"> </w:t>
       </w:r>
       <w:proofErr w:type="spellStart"/>
       <w:r>
@@ -6574,12 +6593,9 @@
           <w:ilvl w:val="1"/>
           <w:numId w:val="2"/>
         </w:numPr>
-        <w:rPr>
-          <w:ins w:id="16" w:author="KIzzN Blizkawinjiz" w:date="2019-04-15T14:30:00Z"/>
-        </w:rPr>
-      </w:pPr>
-      <w:bookmarkStart w:id="17" w:name="_Toc527975141"/>
-      <w:bookmarkEnd w:id="17"/>
+      </w:pPr>
+      <w:bookmarkStart w:id="16" w:name="_Toc527975141"/>
+      <w:bookmarkEnd w:id="16"/>
       <w:proofErr w:type="spellStart"/>
       <w:r>
         <w:t>Ước</w:t>
@@ -6645,172 +6661,175 @@
     <w:p>
       <w:pPr>
         <w:ind w:left="432" w:firstLine="144"/>
-        <w:rPr>
-          <w:ins w:id="18" w:author="KIzzN Blizkawinjiz" w:date="2019-04-15T14:31:00Z"/>
-        </w:rPr>
-      </w:pPr>
-      <w:proofErr w:type="spellStart"/>
-      <w:ins w:id="19" w:author="KIzzN Blizkawinjiz" w:date="2019-04-15T14:31:00Z">
-        <w:r>
-          <w:t>Chương</w:t>
-        </w:r>
-        <w:proofErr w:type="spellEnd"/>
-        <w:r>
-          <w:t xml:space="preserve"> </w:t>
-        </w:r>
-        <w:proofErr w:type="spellStart"/>
-        <w:r>
-          <w:t>trình</w:t>
-        </w:r>
-        <w:proofErr w:type="spellEnd"/>
-        <w:r>
-          <w:t xml:space="preserve"> </w:t>
-        </w:r>
-        <w:proofErr w:type="spellStart"/>
-        <w:r>
-          <w:t>điều</w:t>
-        </w:r>
-        <w:proofErr w:type="spellEnd"/>
-        <w:r>
-          <w:t xml:space="preserve"> </w:t>
-        </w:r>
-        <w:proofErr w:type="spellStart"/>
-        <w:r>
-          <w:t>khiển</w:t>
-        </w:r>
-        <w:proofErr w:type="spellEnd"/>
-        <w:r>
-          <w:t xml:space="preserve"> robot </w:t>
-        </w:r>
-        <w:proofErr w:type="spellStart"/>
-        <w:r>
-          <w:t>được</w:t>
-        </w:r>
-        <w:proofErr w:type="spellEnd"/>
-        <w:r>
-          <w:t xml:space="preserve"> </w:t>
-        </w:r>
-        <w:proofErr w:type="spellStart"/>
-        <w:r>
-          <w:t>triển</w:t>
-        </w:r>
-        <w:proofErr w:type="spellEnd"/>
-        <w:r>
-          <w:t xml:space="preserve"> </w:t>
-        </w:r>
-        <w:proofErr w:type="spellStart"/>
-        <w:r>
-          <w:t>khai</w:t>
-        </w:r>
-        <w:proofErr w:type="spellEnd"/>
-        <w:r>
-          <w:t xml:space="preserve"> </w:t>
-        </w:r>
-        <w:proofErr w:type="spellStart"/>
-        <w:r>
-          <w:t>thực</w:t>
-        </w:r>
-        <w:proofErr w:type="spellEnd"/>
-        <w:r>
-          <w:t xml:space="preserve"> </w:t>
-        </w:r>
-        <w:proofErr w:type="spellStart"/>
-        <w:r>
-          <w:t>tế</w:t>
-        </w:r>
-        <w:proofErr w:type="spellEnd"/>
-        <w:r>
-          <w:t xml:space="preserve"> </w:t>
-        </w:r>
-        <w:proofErr w:type="spellStart"/>
-        <w:r>
-          <w:t>khi</w:t>
-        </w:r>
-        <w:proofErr w:type="spellEnd"/>
-        <w:r>
-          <w:t xml:space="preserve"> </w:t>
-        </w:r>
-        <w:proofErr w:type="spellStart"/>
-        <w:r>
-          <w:t>có</w:t>
-        </w:r>
-        <w:proofErr w:type="spellEnd"/>
-        <w:r>
-          <w:t xml:space="preserve"> </w:t>
-        </w:r>
-        <w:proofErr w:type="spellStart"/>
-        <w:r>
-          <w:t>sẵn</w:t>
-        </w:r>
-        <w:proofErr w:type="spellEnd"/>
-        <w:r>
-          <w:t xml:space="preserve"> </w:t>
-        </w:r>
-        <w:proofErr w:type="spellStart"/>
-        <w:r>
-          <w:t>phần</w:t>
-        </w:r>
-        <w:proofErr w:type="spellEnd"/>
-        <w:r>
-          <w:t xml:space="preserve"> </w:t>
-        </w:r>
-        <w:proofErr w:type="spellStart"/>
-        <w:r>
-          <w:t>cứng</w:t>
-        </w:r>
-        <w:proofErr w:type="spellEnd"/>
-        <w:r>
-          <w:t xml:space="preserve"> (</w:t>
-        </w:r>
-        <w:proofErr w:type="spellStart"/>
-        <w:r>
-          <w:t>Qbot</w:t>
-        </w:r>
-        <w:proofErr w:type="spellEnd"/>
-        <w:r>
-          <w:t xml:space="preserve">) </w:t>
-        </w:r>
-        <w:proofErr w:type="spellStart"/>
-        <w:r>
-          <w:t>và</w:t>
-        </w:r>
-        <w:proofErr w:type="spellEnd"/>
-        <w:r>
-          <w:t xml:space="preserve"> </w:t>
-        </w:r>
-        <w:proofErr w:type="spellStart"/>
-        <w:r>
-          <w:t>phần</w:t>
-        </w:r>
-        <w:proofErr w:type="spellEnd"/>
-        <w:r>
-          <w:t xml:space="preserve"> </w:t>
-        </w:r>
-        <w:proofErr w:type="spellStart"/>
-        <w:r>
-          <w:t>mềm</w:t>
-        </w:r>
-        <w:proofErr w:type="spellEnd"/>
-        <w:r>
-          <w:t xml:space="preserve"> ( do team </w:t>
-        </w:r>
-        <w:proofErr w:type="spellStart"/>
-        <w:r>
-          <w:t>phát</w:t>
-        </w:r>
-        <w:proofErr w:type="spellEnd"/>
-        <w:r>
-          <w:t xml:space="preserve"> </w:t>
-        </w:r>
-        <w:proofErr w:type="spellStart"/>
-        <w:r>
-          <w:t>triển</w:t>
-        </w:r>
-        <w:proofErr w:type="spellEnd"/>
-        <w:r>
-          <w:t>).</w:t>
-        </w:r>
-      </w:ins>
+      </w:pPr>
+      <w:proofErr w:type="spellStart"/>
+      <w:r>
+        <w:t>Chương</w:t>
+      </w:r>
+      <w:proofErr w:type="spellEnd"/>
+      <w:r>
+        <w:t xml:space="preserve"> </w:t>
+      </w:r>
+      <w:proofErr w:type="spellStart"/>
+      <w:r>
+        <w:t>trình</w:t>
+      </w:r>
+      <w:proofErr w:type="spellEnd"/>
+      <w:r>
+        <w:t xml:space="preserve"> </w:t>
+      </w:r>
+      <w:proofErr w:type="spellStart"/>
+      <w:r>
+        <w:t>điều</w:t>
+      </w:r>
+      <w:proofErr w:type="spellEnd"/>
+      <w:r>
+        <w:t xml:space="preserve"> </w:t>
+      </w:r>
+      <w:proofErr w:type="spellStart"/>
+      <w:r>
+        <w:t>khiển</w:t>
+      </w:r>
+      <w:proofErr w:type="spellEnd"/>
+      <w:r>
+        <w:t xml:space="preserve"> robot </w:t>
+      </w:r>
+      <w:proofErr w:type="spellStart"/>
+      <w:r>
+        <w:t>được</w:t>
+      </w:r>
+      <w:proofErr w:type="spellEnd"/>
+      <w:r>
+        <w:t xml:space="preserve"> </w:t>
+      </w:r>
+      <w:proofErr w:type="spellStart"/>
+      <w:r>
+        <w:t>triển</w:t>
+      </w:r>
+      <w:proofErr w:type="spellEnd"/>
+      <w:r>
+        <w:t xml:space="preserve"> </w:t>
+      </w:r>
+      <w:proofErr w:type="spellStart"/>
+      <w:r>
+        <w:t>khai</w:t>
+      </w:r>
+      <w:proofErr w:type="spellEnd"/>
+      <w:r>
+        <w:t xml:space="preserve"> </w:t>
+      </w:r>
+      <w:proofErr w:type="spellStart"/>
+      <w:r>
+        <w:t>thực</w:t>
+      </w:r>
+      <w:proofErr w:type="spellEnd"/>
+      <w:r>
+        <w:t xml:space="preserve"> </w:t>
+      </w:r>
+      <w:proofErr w:type="spellStart"/>
+      <w:r>
+        <w:t>tế</w:t>
+      </w:r>
+      <w:proofErr w:type="spellEnd"/>
+      <w:r>
+        <w:t xml:space="preserve"> </w:t>
+      </w:r>
+      <w:proofErr w:type="spellStart"/>
+      <w:r>
+        <w:t>khi</w:t>
+      </w:r>
+      <w:proofErr w:type="spellEnd"/>
+      <w:r>
+        <w:t xml:space="preserve"> </w:t>
+      </w:r>
+      <w:proofErr w:type="spellStart"/>
+      <w:r>
+        <w:t>có</w:t>
+      </w:r>
+      <w:proofErr w:type="spellEnd"/>
+      <w:r>
+        <w:t xml:space="preserve"> </w:t>
+      </w:r>
+      <w:proofErr w:type="spellStart"/>
+      <w:r>
+        <w:t>sẵn</w:t>
+      </w:r>
+      <w:proofErr w:type="spellEnd"/>
+      <w:r>
+        <w:t xml:space="preserve"> </w:t>
+      </w:r>
+      <w:proofErr w:type="spellStart"/>
+      <w:r>
+        <w:t>phần</w:t>
+      </w:r>
+      <w:proofErr w:type="spellEnd"/>
+      <w:r>
+        <w:t xml:space="preserve"> </w:t>
+      </w:r>
+      <w:proofErr w:type="spellStart"/>
+      <w:r>
+        <w:t>cứng</w:t>
+      </w:r>
+      <w:proofErr w:type="spellEnd"/>
+      <w:r>
+        <w:t xml:space="preserve"> (</w:t>
+      </w:r>
+      <w:proofErr w:type="spellStart"/>
+      <w:r>
+        <w:t>Qbot</w:t>
+      </w:r>
+      <w:proofErr w:type="spellEnd"/>
+      <w:r>
+        <w:t xml:space="preserve">) </w:t>
+      </w:r>
+      <w:proofErr w:type="spellStart"/>
+      <w:r>
+        <w:t>và</w:t>
+      </w:r>
+      <w:proofErr w:type="spellEnd"/>
+      <w:r>
+        <w:t xml:space="preserve"> </w:t>
+      </w:r>
+      <w:proofErr w:type="spellStart"/>
+      <w:r>
+        <w:t>phần</w:t>
+      </w:r>
+      <w:proofErr w:type="spellEnd"/>
+      <w:r>
+        <w:t xml:space="preserve"> </w:t>
+      </w:r>
+      <w:proofErr w:type="spellStart"/>
+      <w:r>
+        <w:t>mềm</w:t>
+      </w:r>
+      <w:proofErr w:type="spellEnd"/>
+      <w:r>
+        <w:t xml:space="preserve"> </w:t>
+      </w:r>
+      <w:proofErr w:type="gramStart"/>
+      <w:r>
+        <w:t>( do</w:t>
+      </w:r>
+      <w:proofErr w:type="gramEnd"/>
+      <w:r>
+        <w:t xml:space="preserve"> team </w:t>
+      </w:r>
+      <w:proofErr w:type="spellStart"/>
+      <w:r>
+        <w:t>phát</w:t>
+      </w:r>
+      <w:proofErr w:type="spellEnd"/>
+      <w:r>
+        <w:t xml:space="preserve"> </w:t>
+      </w:r>
+      <w:proofErr w:type="spellStart"/>
+      <w:r>
+        <w:t>triển</w:t>
+      </w:r>
+      <w:proofErr w:type="spellEnd"/>
+      <w:r>
+        <w:t>).</w:t>
+      </w:r>
     </w:p>
     <w:p>
       <w:pPr>
@@ -6819,36 +6838,31 @@
           <w:ilvl w:val="0"/>
           <w:numId w:val="4"/>
         </w:numPr>
-        <w:rPr>
-          <w:ins w:id="20" w:author="KIzzN Blizkawinjiz" w:date="2019-04-15T14:31:00Z"/>
-        </w:rPr>
-      </w:pPr>
-      <w:proofErr w:type="spellStart"/>
-      <w:ins w:id="21" w:author="KIzzN Blizkawinjiz" w:date="2019-04-15T14:31:00Z">
-        <w:r>
-          <w:t>Cách</w:t>
-        </w:r>
-        <w:proofErr w:type="spellEnd"/>
-        <w:r>
-          <w:t xml:space="preserve"> </w:t>
-        </w:r>
-        <w:proofErr w:type="spellStart"/>
-        <w:r>
-          <w:t>cài</w:t>
-        </w:r>
-        <w:proofErr w:type="spellEnd"/>
-        <w:r>
-          <w:t xml:space="preserve"> </w:t>
-        </w:r>
-        <w:proofErr w:type="spellStart"/>
-        <w:r>
-          <w:t>đặt</w:t>
-        </w:r>
-        <w:proofErr w:type="spellEnd"/>
-        <w:r>
-          <w:t xml:space="preserve">: </w:t>
-        </w:r>
-      </w:ins>
+      </w:pPr>
+      <w:proofErr w:type="spellStart"/>
+      <w:r>
+        <w:t>Cách</w:t>
+      </w:r>
+      <w:proofErr w:type="spellEnd"/>
+      <w:r>
+        <w:t xml:space="preserve"> </w:t>
+      </w:r>
+      <w:proofErr w:type="spellStart"/>
+      <w:r>
+        <w:t>cài</w:t>
+      </w:r>
+      <w:proofErr w:type="spellEnd"/>
+      <w:r>
+        <w:t xml:space="preserve"> </w:t>
+      </w:r>
+      <w:proofErr w:type="spellStart"/>
+      <w:r>
+        <w:t>đặt</w:t>
+      </w:r>
+      <w:proofErr w:type="spellEnd"/>
+      <w:r>
+        <w:t xml:space="preserve">: </w:t>
+      </w:r>
     </w:p>
     <w:p>
       <w:pPr>
@@ -6857,108 +6871,108 @@
           <w:ilvl w:val="1"/>
           <w:numId w:val="4"/>
         </w:numPr>
-        <w:rPr>
-          <w:ins w:id="22" w:author="KIzzN Blizkawinjiz" w:date="2019-04-15T14:32:00Z"/>
-        </w:rPr>
-      </w:pPr>
-      <w:proofErr w:type="spellStart"/>
-      <w:ins w:id="23" w:author="KIzzN Blizkawinjiz" w:date="2019-04-15T14:32:00Z">
-        <w:r>
-          <w:t>Kiểm</w:t>
-        </w:r>
-        <w:proofErr w:type="spellEnd"/>
-        <w:r>
-          <w:t xml:space="preserve"> </w:t>
-        </w:r>
-        <w:proofErr w:type="spellStart"/>
-        <w:r>
-          <w:t>tra</w:t>
-        </w:r>
-        <w:proofErr w:type="spellEnd"/>
-        <w:r>
-          <w:t xml:space="preserve"> Robot </w:t>
-        </w:r>
-        <w:proofErr w:type="spellStart"/>
-        <w:r>
-          <w:t>có</w:t>
-        </w:r>
-        <w:proofErr w:type="spellEnd"/>
-        <w:r>
-          <w:t xml:space="preserve"> </w:t>
-        </w:r>
-        <w:proofErr w:type="spellStart"/>
-        <w:r>
-          <w:t>vận</w:t>
-        </w:r>
-        <w:proofErr w:type="spellEnd"/>
-        <w:r>
-          <w:t xml:space="preserve"> </w:t>
-        </w:r>
-        <w:proofErr w:type="spellStart"/>
-        <w:r>
-          <w:t>hành</w:t>
-        </w:r>
-        <w:proofErr w:type="spellEnd"/>
-        <w:r>
-          <w:t xml:space="preserve"> </w:t>
-        </w:r>
-        <w:proofErr w:type="spellStart"/>
-        <w:r>
-          <w:t>bình</w:t>
-        </w:r>
-        <w:proofErr w:type="spellEnd"/>
-        <w:r>
-          <w:t xml:space="preserve"> </w:t>
-        </w:r>
-        <w:proofErr w:type="spellStart"/>
-        <w:r>
-          <w:t>thường</w:t>
-        </w:r>
-        <w:proofErr w:type="spellEnd"/>
-        <w:r>
-          <w:t xml:space="preserve"> ( </w:t>
-        </w:r>
-        <w:proofErr w:type="spellStart"/>
-        <w:r>
-          <w:t>kiểm</w:t>
-        </w:r>
-        <w:proofErr w:type="spellEnd"/>
-        <w:r>
-          <w:t xml:space="preserve"> </w:t>
-        </w:r>
-        <w:proofErr w:type="spellStart"/>
-        <w:r>
-          <w:t>tra</w:t>
-        </w:r>
-        <w:proofErr w:type="spellEnd"/>
-        <w:r>
-          <w:t xml:space="preserve"> </w:t>
-        </w:r>
-        <w:proofErr w:type="spellStart"/>
-        <w:r>
-          <w:t>mạch</w:t>
-        </w:r>
-        <w:proofErr w:type="spellEnd"/>
-        <w:r>
-          <w:t xml:space="preserve"> </w:t>
-        </w:r>
-        <w:proofErr w:type="spellStart"/>
-        <w:r>
-          <w:t>điện</w:t>
-        </w:r>
-        <w:proofErr w:type="spellEnd"/>
-        <w:r>
-          <w:t xml:space="preserve">, load </w:t>
-        </w:r>
-        <w:proofErr w:type="spellStart"/>
-        <w:r>
-          <w:t>thử</w:t>
-        </w:r>
-        <w:proofErr w:type="spellEnd"/>
-        <w:r>
-          <w:t xml:space="preserve"> code test)</w:t>
-        </w:r>
-      </w:ins>
+      </w:pPr>
+      <w:proofErr w:type="spellStart"/>
+      <w:r>
+        <w:t>Kiểm</w:t>
+      </w:r>
+      <w:proofErr w:type="spellEnd"/>
+      <w:r>
+        <w:t xml:space="preserve"> </w:t>
+      </w:r>
+      <w:proofErr w:type="spellStart"/>
+      <w:r>
+        <w:t>tra</w:t>
+      </w:r>
+      <w:proofErr w:type="spellEnd"/>
+      <w:r>
+        <w:t xml:space="preserve"> Robot </w:t>
+      </w:r>
+      <w:proofErr w:type="spellStart"/>
+      <w:r>
+        <w:t>có</w:t>
+      </w:r>
+      <w:proofErr w:type="spellEnd"/>
+      <w:r>
+        <w:t xml:space="preserve"> </w:t>
+      </w:r>
+      <w:proofErr w:type="spellStart"/>
+      <w:r>
+        <w:t>vận</w:t>
+      </w:r>
+      <w:proofErr w:type="spellEnd"/>
+      <w:r>
+        <w:t xml:space="preserve"> </w:t>
+      </w:r>
+      <w:proofErr w:type="spellStart"/>
+      <w:r>
+        <w:t>hành</w:t>
+      </w:r>
+      <w:proofErr w:type="spellEnd"/>
+      <w:r>
+        <w:t xml:space="preserve"> </w:t>
+      </w:r>
+      <w:proofErr w:type="spellStart"/>
+      <w:r>
+        <w:t>bình</w:t>
+      </w:r>
+      <w:proofErr w:type="spellEnd"/>
+      <w:r>
+        <w:t xml:space="preserve"> </w:t>
+      </w:r>
+      <w:proofErr w:type="spellStart"/>
+      <w:r>
+        <w:t>thường</w:t>
+      </w:r>
+      <w:proofErr w:type="spellEnd"/>
+      <w:r>
+        <w:t xml:space="preserve"> </w:t>
+      </w:r>
+      <w:proofErr w:type="gramStart"/>
+      <w:r>
+        <w:t xml:space="preserve">( </w:t>
+      </w:r>
+      <w:proofErr w:type="spellStart"/>
+      <w:r>
+        <w:t>kiểm</w:t>
+      </w:r>
+      <w:proofErr w:type="spellEnd"/>
+      <w:proofErr w:type="gramEnd"/>
+      <w:r>
+        <w:t xml:space="preserve"> </w:t>
+      </w:r>
+      <w:proofErr w:type="spellStart"/>
+      <w:r>
+        <w:t>tra</w:t>
+      </w:r>
+      <w:proofErr w:type="spellEnd"/>
+      <w:r>
+        <w:t xml:space="preserve"> </w:t>
+      </w:r>
+      <w:proofErr w:type="spellStart"/>
+      <w:r>
+        <w:t>mạch</w:t>
+      </w:r>
+      <w:proofErr w:type="spellEnd"/>
+      <w:r>
+        <w:t xml:space="preserve"> </w:t>
+      </w:r>
+      <w:proofErr w:type="spellStart"/>
+      <w:r>
+        <w:t>điện</w:t>
+      </w:r>
+      <w:proofErr w:type="spellEnd"/>
+      <w:r>
+        <w:t xml:space="preserve">, load </w:t>
+      </w:r>
+      <w:proofErr w:type="spellStart"/>
+      <w:r>
+        <w:t>thử</w:t>
+      </w:r>
+      <w:proofErr w:type="spellEnd"/>
+      <w:r>
+        <w:t xml:space="preserve"> code test)</w:t>
+      </w:r>
     </w:p>
     <w:p>
       <w:pPr>
@@ -6967,105 +6981,95 @@
           <w:ilvl w:val="1"/>
           <w:numId w:val="4"/>
         </w:numPr>
-        <w:rPr>
-          <w:ins w:id="24" w:author="KIzzN Blizkawinjiz" w:date="2019-04-15T14:33:00Z"/>
-        </w:rPr>
-      </w:pPr>
-      <w:proofErr w:type="spellStart"/>
-      <w:ins w:id="25" w:author="KIzzN Blizkawinjiz" w:date="2019-04-15T14:32:00Z">
-        <w:r>
-          <w:t>Cài</w:t>
-        </w:r>
-        <w:proofErr w:type="spellEnd"/>
-        <w:r>
-          <w:t xml:space="preserve"> </w:t>
-        </w:r>
-        <w:proofErr w:type="spellStart"/>
-        <w:r>
-          <w:t>đặt</w:t>
-        </w:r>
-        <w:proofErr w:type="spellEnd"/>
-        <w:r>
-          <w:t xml:space="preserve"> </w:t>
-        </w:r>
-        <w:proofErr w:type="spellStart"/>
-        <w:r>
-          <w:t>phần</w:t>
-        </w:r>
-        <w:proofErr w:type="spellEnd"/>
-        <w:r>
-          <w:t xml:space="preserve"> </w:t>
-        </w:r>
-        <w:proofErr w:type="spellStart"/>
-        <w:r>
-          <w:t>mềm</w:t>
-        </w:r>
-        <w:proofErr w:type="spellEnd"/>
-        <w:r>
-          <w:t xml:space="preserve"> </w:t>
-        </w:r>
-        <w:proofErr w:type="spellStart"/>
-        <w:r>
-          <w:t>WeMake</w:t>
-        </w:r>
-        <w:proofErr w:type="spellEnd"/>
-        <w:r>
-          <w:t xml:space="preserve"> </w:t>
-        </w:r>
-        <w:proofErr w:type="spellStart"/>
-        <w:r>
-          <w:t>để</w:t>
-        </w:r>
-        <w:proofErr w:type="spellEnd"/>
-        <w:r>
-          <w:t xml:space="preserve"> load code (</w:t>
-        </w:r>
-        <w:proofErr w:type="spellStart"/>
-        <w:r>
-          <w:t>có</w:t>
-        </w:r>
-        <w:proofErr w:type="spellEnd"/>
-        <w:r>
-          <w:t xml:space="preserve"> </w:t>
-        </w:r>
-        <w:proofErr w:type="spellStart"/>
-        <w:r>
-          <w:t>sẵn</w:t>
-        </w:r>
-        <w:proofErr w:type="spellEnd"/>
-        <w:r>
-          <w:t xml:space="preserve"> </w:t>
-        </w:r>
-        <w:proofErr w:type="spellStart"/>
-        <w:r>
-          <w:t>trong</w:t>
-        </w:r>
-        <w:proofErr w:type="spellEnd"/>
-        <w:r>
-          <w:t xml:space="preserve"> fol</w:t>
-        </w:r>
-      </w:ins>
-      <w:ins w:id="26" w:author="KIzzN Blizkawinjiz" w:date="2019-04-15T14:33:00Z">
-        <w:r>
-          <w:t xml:space="preserve">der </w:t>
-        </w:r>
-        <w:proofErr w:type="spellStart"/>
-        <w:r>
-          <w:t>đi</w:t>
-        </w:r>
-        <w:proofErr w:type="spellEnd"/>
-        <w:r>
-          <w:t xml:space="preserve"> </w:t>
-        </w:r>
-        <w:proofErr w:type="spellStart"/>
-        <w:r>
-          <w:t>kèm</w:t>
-        </w:r>
-        <w:proofErr w:type="spellEnd"/>
-        <w:r>
-          <w:t>)</w:t>
-        </w:r>
-      </w:ins>
+      </w:pPr>
+      <w:proofErr w:type="spellStart"/>
+      <w:r>
+        <w:t>Cài</w:t>
+      </w:r>
+      <w:proofErr w:type="spellEnd"/>
+      <w:r>
+        <w:t xml:space="preserve"> </w:t>
+      </w:r>
+      <w:proofErr w:type="spellStart"/>
+      <w:r>
+        <w:t>đặt</w:t>
+      </w:r>
+      <w:proofErr w:type="spellEnd"/>
+      <w:r>
+        <w:t xml:space="preserve"> </w:t>
+      </w:r>
+      <w:proofErr w:type="spellStart"/>
+      <w:r>
+        <w:t>phần</w:t>
+      </w:r>
+      <w:proofErr w:type="spellEnd"/>
+      <w:r>
+        <w:t xml:space="preserve"> </w:t>
+      </w:r>
+      <w:proofErr w:type="spellStart"/>
+      <w:r>
+        <w:t>mềm</w:t>
+      </w:r>
+      <w:proofErr w:type="spellEnd"/>
+      <w:r>
+        <w:t xml:space="preserve"> </w:t>
+      </w:r>
+      <w:proofErr w:type="spellStart"/>
+      <w:r>
+        <w:t>WeMake</w:t>
+      </w:r>
+      <w:proofErr w:type="spellEnd"/>
+      <w:r>
+        <w:t xml:space="preserve"> </w:t>
+      </w:r>
+      <w:proofErr w:type="spellStart"/>
+      <w:r>
+        <w:t>để</w:t>
+      </w:r>
+      <w:proofErr w:type="spellEnd"/>
+      <w:r>
+        <w:t xml:space="preserve"> load code (</w:t>
+      </w:r>
+      <w:proofErr w:type="spellStart"/>
+      <w:r>
+        <w:t>có</w:t>
+      </w:r>
+      <w:proofErr w:type="spellEnd"/>
+      <w:r>
+        <w:t xml:space="preserve"> </w:t>
+      </w:r>
+      <w:proofErr w:type="spellStart"/>
+      <w:r>
+        <w:t>sẵn</w:t>
+      </w:r>
+      <w:proofErr w:type="spellEnd"/>
+      <w:r>
+        <w:t xml:space="preserve"> </w:t>
+      </w:r>
+      <w:proofErr w:type="spellStart"/>
+      <w:r>
+        <w:t>trong</w:t>
+      </w:r>
+      <w:proofErr w:type="spellEnd"/>
+      <w:r>
+        <w:t xml:space="preserve"> folder </w:t>
+      </w:r>
+      <w:proofErr w:type="spellStart"/>
+      <w:r>
+        <w:t>đi</w:t>
+      </w:r>
+      <w:proofErr w:type="spellEnd"/>
+      <w:r>
+        <w:t xml:space="preserve"> </w:t>
+      </w:r>
+      <w:proofErr w:type="spellStart"/>
+      <w:r>
+        <w:t>kèm</w:t>
+      </w:r>
+      <w:proofErr w:type="spellEnd"/>
+      <w:r>
+        <w:t>)</w:t>
+      </w:r>
     </w:p>
     <w:p>
       <w:pPr>
@@ -7074,92 +7078,92 @@
           <w:ilvl w:val="1"/>
           <w:numId w:val="4"/>
         </w:numPr>
-        <w:rPr>
-          <w:ins w:id="27" w:author="KIzzN Blizkawinjiz" w:date="2019-04-15T14:33:00Z"/>
-        </w:rPr>
-      </w:pPr>
-      <w:proofErr w:type="spellStart"/>
-      <w:ins w:id="28" w:author="KIzzN Blizkawinjiz" w:date="2019-04-15T14:33:00Z">
-        <w:r>
-          <w:t>Cài</w:t>
-        </w:r>
-        <w:proofErr w:type="spellEnd"/>
-        <w:r>
-          <w:t xml:space="preserve"> </w:t>
-        </w:r>
-        <w:proofErr w:type="spellStart"/>
-        <w:r>
-          <w:t>đặt</w:t>
-        </w:r>
-        <w:proofErr w:type="spellEnd"/>
-        <w:r>
-          <w:t xml:space="preserve"> driver </w:t>
-        </w:r>
-        <w:proofErr w:type="spellStart"/>
-        <w:r>
-          <w:t>mạch</w:t>
-        </w:r>
-        <w:proofErr w:type="spellEnd"/>
-        <w:r>
-          <w:t xml:space="preserve"> </w:t>
-        </w:r>
-        <w:proofErr w:type="spellStart"/>
-        <w:r>
-          <w:t>cho</w:t>
-        </w:r>
-        <w:proofErr w:type="spellEnd"/>
-        <w:r>
-          <w:t xml:space="preserve"> </w:t>
-        </w:r>
-        <w:proofErr w:type="spellStart"/>
-        <w:r>
-          <w:t>máy</w:t>
-        </w:r>
-        <w:proofErr w:type="spellEnd"/>
-        <w:r>
-          <w:t xml:space="preserve"> </w:t>
-        </w:r>
-        <w:proofErr w:type="spellStart"/>
-        <w:r>
-          <w:t>tính</w:t>
-        </w:r>
-        <w:proofErr w:type="spellEnd"/>
-        <w:r>
-          <w:t xml:space="preserve"> ( </w:t>
-        </w:r>
-        <w:proofErr w:type="spellStart"/>
-        <w:r>
-          <w:t>cài</w:t>
-        </w:r>
-        <w:proofErr w:type="spellEnd"/>
-        <w:r>
-          <w:t xml:space="preserve"> </w:t>
-        </w:r>
-        <w:proofErr w:type="spellStart"/>
-        <w:r>
-          <w:t>đặt</w:t>
-        </w:r>
-        <w:proofErr w:type="spellEnd"/>
-        <w:r>
-          <w:t xml:space="preserve"> </w:t>
-        </w:r>
-        <w:proofErr w:type="spellStart"/>
-        <w:r>
-          <w:t>trong</w:t>
-        </w:r>
-        <w:proofErr w:type="spellEnd"/>
-        <w:r>
-          <w:t xml:space="preserve"> </w:t>
-        </w:r>
-        <w:proofErr w:type="spellStart"/>
-        <w:r>
-          <w:t>WeMake</w:t>
-        </w:r>
-        <w:proofErr w:type="spellEnd"/>
-        <w:r>
-          <w:t>)</w:t>
-        </w:r>
-      </w:ins>
+      </w:pPr>
+      <w:proofErr w:type="spellStart"/>
+      <w:r>
+        <w:t>Cài</w:t>
+      </w:r>
+      <w:proofErr w:type="spellEnd"/>
+      <w:r>
+        <w:t xml:space="preserve"> </w:t>
+      </w:r>
+      <w:proofErr w:type="spellStart"/>
+      <w:r>
+        <w:t>đặt</w:t>
+      </w:r>
+      <w:proofErr w:type="spellEnd"/>
+      <w:r>
+        <w:t xml:space="preserve"> driver </w:t>
+      </w:r>
+      <w:proofErr w:type="spellStart"/>
+      <w:r>
+        <w:t>mạch</w:t>
+      </w:r>
+      <w:proofErr w:type="spellEnd"/>
+      <w:r>
+        <w:t xml:space="preserve"> </w:t>
+      </w:r>
+      <w:proofErr w:type="spellStart"/>
+      <w:r>
+        <w:t>cho</w:t>
+      </w:r>
+      <w:proofErr w:type="spellEnd"/>
+      <w:r>
+        <w:t xml:space="preserve"> </w:t>
+      </w:r>
+      <w:proofErr w:type="spellStart"/>
+      <w:r>
+        <w:t>máy</w:t>
+      </w:r>
+      <w:proofErr w:type="spellEnd"/>
+      <w:r>
+        <w:t xml:space="preserve"> </w:t>
+      </w:r>
+      <w:proofErr w:type="spellStart"/>
+      <w:r>
+        <w:t>tính</w:t>
+      </w:r>
+      <w:proofErr w:type="spellEnd"/>
+      <w:r>
+        <w:t xml:space="preserve"> </w:t>
+      </w:r>
+      <w:proofErr w:type="gramStart"/>
+      <w:r>
+        <w:t xml:space="preserve">( </w:t>
+      </w:r>
+      <w:proofErr w:type="spellStart"/>
+      <w:r>
+        <w:t>cài</w:t>
+      </w:r>
+      <w:proofErr w:type="spellEnd"/>
+      <w:proofErr w:type="gramEnd"/>
+      <w:r>
+        <w:t xml:space="preserve"> </w:t>
+      </w:r>
+      <w:proofErr w:type="spellStart"/>
+      <w:r>
+        <w:t>đặt</w:t>
+      </w:r>
+      <w:proofErr w:type="spellEnd"/>
+      <w:r>
+        <w:t xml:space="preserve"> </w:t>
+      </w:r>
+      <w:proofErr w:type="spellStart"/>
+      <w:r>
+        <w:t>trong</w:t>
+      </w:r>
+      <w:proofErr w:type="spellEnd"/>
+      <w:r>
+        <w:t xml:space="preserve"> </w:t>
+      </w:r>
+      <w:proofErr w:type="spellStart"/>
+      <w:r>
+        <w:t>WeMake</w:t>
+      </w:r>
+      <w:proofErr w:type="spellEnd"/>
+      <w:r>
+        <w:t>)</w:t>
+      </w:r>
     </w:p>
     <w:p>
       <w:pPr>
@@ -7168,68 +7172,68 @@
           <w:ilvl w:val="1"/>
           <w:numId w:val="4"/>
         </w:numPr>
-        <w:rPr>
-          <w:ins w:id="29" w:author="KIzzN Blizkawinjiz" w:date="2019-04-15T14:33:00Z"/>
-        </w:rPr>
-      </w:pPr>
-      <w:proofErr w:type="spellStart"/>
-      <w:ins w:id="30" w:author="KIzzN Blizkawinjiz" w:date="2019-04-15T14:33:00Z">
-        <w:r>
-          <w:t>Tải</w:t>
-        </w:r>
-        <w:proofErr w:type="spellEnd"/>
-        <w:r>
-          <w:t xml:space="preserve"> code </w:t>
-        </w:r>
-        <w:proofErr w:type="spellStart"/>
-        <w:r>
-          <w:t>vào</w:t>
-        </w:r>
-        <w:proofErr w:type="spellEnd"/>
-        <w:r>
-          <w:t xml:space="preserve"> </w:t>
-        </w:r>
-        <w:proofErr w:type="spellStart"/>
-        <w:r>
-          <w:t>WeMake</w:t>
-        </w:r>
-        <w:proofErr w:type="spellEnd"/>
-        <w:r>
-          <w:t xml:space="preserve">, </w:t>
-        </w:r>
-        <w:proofErr w:type="spellStart"/>
-        <w:r>
-          <w:t>kết</w:t>
-        </w:r>
-        <w:proofErr w:type="spellEnd"/>
-        <w:r>
-          <w:t xml:space="preserve"> </w:t>
-        </w:r>
-        <w:proofErr w:type="spellStart"/>
-        <w:r>
-          <w:t>nối</w:t>
-        </w:r>
-        <w:proofErr w:type="spellEnd"/>
-        <w:r>
-          <w:t xml:space="preserve"> </w:t>
-        </w:r>
-        <w:proofErr w:type="spellStart"/>
-        <w:r>
-          <w:t>mạch</w:t>
-        </w:r>
-        <w:proofErr w:type="spellEnd"/>
-        <w:r>
-          <w:t xml:space="preserve"> , </w:t>
-        </w:r>
-        <w:proofErr w:type="spellStart"/>
-        <w:r>
-          <w:t>tải</w:t>
-        </w:r>
-        <w:proofErr w:type="spellEnd"/>
-        <w:r>
-          <w:t xml:space="preserve"> code </w:t>
-        </w:r>
-      </w:ins>
+      </w:pPr>
+      <w:proofErr w:type="spellStart"/>
+      <w:r>
+        <w:t>Tải</w:t>
+      </w:r>
+      <w:proofErr w:type="spellEnd"/>
+      <w:r>
+        <w:t xml:space="preserve"> code </w:t>
+      </w:r>
+      <w:proofErr w:type="spellStart"/>
+      <w:r>
+        <w:t>vào</w:t>
+      </w:r>
+      <w:proofErr w:type="spellEnd"/>
+      <w:r>
+        <w:t xml:space="preserve"> </w:t>
+      </w:r>
+      <w:proofErr w:type="spellStart"/>
+      <w:r>
+        <w:t>WeMake</w:t>
+      </w:r>
+      <w:proofErr w:type="spellEnd"/>
+      <w:r>
+        <w:t xml:space="preserve">, </w:t>
+      </w:r>
+      <w:proofErr w:type="spellStart"/>
+      <w:r>
+        <w:t>kết</w:t>
+      </w:r>
+      <w:proofErr w:type="spellEnd"/>
+      <w:r>
+        <w:t xml:space="preserve"> </w:t>
+      </w:r>
+      <w:proofErr w:type="spellStart"/>
+      <w:r>
+        <w:t>nối</w:t>
+      </w:r>
+      <w:proofErr w:type="spellEnd"/>
+      <w:r>
+        <w:t xml:space="preserve"> </w:t>
+      </w:r>
+      <w:proofErr w:type="spellStart"/>
+      <w:proofErr w:type="gramStart"/>
+      <w:r>
+        <w:t>mạch</w:t>
+      </w:r>
+      <w:proofErr w:type="spellEnd"/>
+      <w:r>
+        <w:t xml:space="preserve"> ,</w:t>
+      </w:r>
+      <w:proofErr w:type="gramEnd"/>
+      <w:r>
+        <w:t xml:space="preserve"> </w:t>
+      </w:r>
+      <w:proofErr w:type="spellStart"/>
+      <w:r>
+        <w:t>tải</w:t>
+      </w:r>
+      <w:proofErr w:type="spellEnd"/>
+      <w:r>
+        <w:t xml:space="preserve"> code </w:t>
+      </w:r>
     </w:p>
     <w:p>
       <w:pPr>
@@ -7238,73 +7242,63 @@
           <w:ilvl w:val="1"/>
           <w:numId w:val="4"/>
         </w:numPr>
-        <w:rPr>
-          <w:ins w:id="31" w:author="KIzzN Blizkawinjiz" w:date="2019-04-15T14:34:00Z"/>
-        </w:rPr>
-      </w:pPr>
-      <w:proofErr w:type="spellStart"/>
-      <w:ins w:id="32" w:author="KIzzN Blizkawinjiz" w:date="2019-04-15T14:33:00Z">
-        <w:r>
-          <w:t>B</w:t>
-        </w:r>
-      </w:ins>
-      <w:ins w:id="33" w:author="KIzzN Blizkawinjiz" w:date="2019-04-15T14:34:00Z">
-        <w:r>
-          <w:t>ật</w:t>
-        </w:r>
-        <w:proofErr w:type="spellEnd"/>
-        <w:r>
-          <w:t xml:space="preserve"> </w:t>
-        </w:r>
-        <w:proofErr w:type="spellStart"/>
-        <w:r>
-          <w:t>Qbot</w:t>
-        </w:r>
-        <w:proofErr w:type="spellEnd"/>
-        <w:r>
-          <w:t xml:space="preserve"> </w:t>
-        </w:r>
-        <w:proofErr w:type="spellStart"/>
-        <w:r>
-          <w:t>và</w:t>
-        </w:r>
-        <w:proofErr w:type="spellEnd"/>
-        <w:r>
-          <w:t xml:space="preserve"> </w:t>
-        </w:r>
-        <w:proofErr w:type="spellStart"/>
-        <w:r>
-          <w:t>thử</w:t>
-        </w:r>
-        <w:proofErr w:type="spellEnd"/>
-        <w:r>
-          <w:t xml:space="preserve"> </w:t>
-        </w:r>
-        <w:proofErr w:type="spellStart"/>
-        <w:r>
-          <w:t>nghiệm</w:t>
-        </w:r>
-        <w:proofErr w:type="spellEnd"/>
-        <w:r>
-          <w:t xml:space="preserve"> </w:t>
-        </w:r>
-        <w:proofErr w:type="spellStart"/>
-        <w:r>
-          <w:t>chức</w:t>
-        </w:r>
-        <w:proofErr w:type="spellEnd"/>
-        <w:r>
-          <w:t xml:space="preserve"> </w:t>
-        </w:r>
-        <w:proofErr w:type="spellStart"/>
-        <w:r>
-          <w:t>năng</w:t>
-        </w:r>
-        <w:proofErr w:type="spellEnd"/>
-        <w:r>
-          <w:t xml:space="preserve"> </w:t>
-        </w:r>
-      </w:ins>
+      </w:pPr>
+      <w:proofErr w:type="spellStart"/>
+      <w:r>
+        <w:t>Bật</w:t>
+      </w:r>
+      <w:proofErr w:type="spellEnd"/>
+      <w:r>
+        <w:t xml:space="preserve"> </w:t>
+      </w:r>
+      <w:proofErr w:type="spellStart"/>
+      <w:r>
+        <w:t>Qbot</w:t>
+      </w:r>
+      <w:proofErr w:type="spellEnd"/>
+      <w:r>
+        <w:t xml:space="preserve"> </w:t>
+      </w:r>
+      <w:proofErr w:type="spellStart"/>
+      <w:r>
+        <w:t>và</w:t>
+      </w:r>
+      <w:proofErr w:type="spellEnd"/>
+      <w:r>
+        <w:t xml:space="preserve"> </w:t>
+      </w:r>
+      <w:proofErr w:type="spellStart"/>
+      <w:r>
+        <w:t>thử</w:t>
+      </w:r>
+      <w:proofErr w:type="spellEnd"/>
+      <w:r>
+        <w:t xml:space="preserve"> </w:t>
+      </w:r>
+      <w:proofErr w:type="spellStart"/>
+      <w:r>
+        <w:t>nghiệm</w:t>
+      </w:r>
+      <w:proofErr w:type="spellEnd"/>
+      <w:r>
+        <w:t xml:space="preserve"> </w:t>
+      </w:r>
+      <w:proofErr w:type="spellStart"/>
+      <w:r>
+        <w:t>chức</w:t>
+      </w:r>
+      <w:proofErr w:type="spellEnd"/>
+      <w:r>
+        <w:t xml:space="preserve"> </w:t>
+      </w:r>
+      <w:proofErr w:type="spellStart"/>
+      <w:r>
+        <w:t>năng</w:t>
+      </w:r>
+      <w:proofErr w:type="spellEnd"/>
+      <w:r>
+        <w:t xml:space="preserve"> </w:t>
+      </w:r>
     </w:p>
     <w:p>
       <w:pPr>
@@ -7313,36 +7307,31 @@
           <w:ilvl w:val="0"/>
           <w:numId w:val="4"/>
         </w:numPr>
-        <w:rPr>
-          <w:ins w:id="34" w:author="KIzzN Blizkawinjiz" w:date="2019-04-15T14:34:00Z"/>
-        </w:rPr>
-      </w:pPr>
-      <w:proofErr w:type="spellStart"/>
-      <w:ins w:id="35" w:author="KIzzN Blizkawinjiz" w:date="2019-04-15T14:34:00Z">
-        <w:r>
-          <w:t>Cách</w:t>
-        </w:r>
-        <w:proofErr w:type="spellEnd"/>
-        <w:r>
-          <w:t xml:space="preserve"> </w:t>
-        </w:r>
-        <w:proofErr w:type="spellStart"/>
-        <w:r>
-          <w:t>triển</w:t>
-        </w:r>
-        <w:proofErr w:type="spellEnd"/>
-        <w:r>
-          <w:t xml:space="preserve"> </w:t>
-        </w:r>
-        <w:proofErr w:type="spellStart"/>
-        <w:r>
-          <w:t>khai</w:t>
-        </w:r>
-        <w:proofErr w:type="spellEnd"/>
-        <w:r>
-          <w:t>:</w:t>
-        </w:r>
-      </w:ins>
+      </w:pPr>
+      <w:proofErr w:type="spellStart"/>
+      <w:r>
+        <w:t>Cách</w:t>
+      </w:r>
+      <w:proofErr w:type="spellEnd"/>
+      <w:r>
+        <w:t xml:space="preserve"> </w:t>
+      </w:r>
+      <w:proofErr w:type="spellStart"/>
+      <w:r>
+        <w:t>triển</w:t>
+      </w:r>
+      <w:proofErr w:type="spellEnd"/>
+      <w:r>
+        <w:t xml:space="preserve"> </w:t>
+      </w:r>
+      <w:proofErr w:type="spellStart"/>
+      <w:r>
+        <w:t>khai</w:t>
+      </w:r>
+      <w:proofErr w:type="spellEnd"/>
+      <w:r>
+        <w:t>:</w:t>
+      </w:r>
     </w:p>
     <w:p>
       <w:pPr>
@@ -7351,25 +7340,20 @@
           <w:ilvl w:val="1"/>
           <w:numId w:val="4"/>
         </w:numPr>
-        <w:rPr>
-          <w:ins w:id="36" w:author="KIzzN Blizkawinjiz" w:date="2019-04-15T14:39:00Z"/>
-        </w:rPr>
-      </w:pPr>
-      <w:proofErr w:type="spellStart"/>
-      <w:ins w:id="37" w:author="KIzzN Blizkawinjiz" w:date="2019-04-15T14:39:00Z">
-        <w:r>
-          <w:t>Mua</w:t>
-        </w:r>
-        <w:proofErr w:type="spellEnd"/>
-        <w:r>
-          <w:t xml:space="preserve"> </w:t>
-        </w:r>
-        <w:proofErr w:type="spellStart"/>
-        <w:r>
-          <w:t>Qbot</w:t>
-        </w:r>
-        <w:proofErr w:type="spellEnd"/>
-      </w:ins>
+      </w:pPr>
+      <w:proofErr w:type="spellStart"/>
+      <w:r>
+        <w:t>Mua</w:t>
+      </w:r>
+      <w:proofErr w:type="spellEnd"/>
+      <w:r>
+        <w:t xml:space="preserve"> </w:t>
+      </w:r>
+      <w:proofErr w:type="spellStart"/>
+      <w:r>
+        <w:t>Qbot</w:t>
+      </w:r>
+      <w:proofErr w:type="spellEnd"/>
     </w:p>
     <w:p>
       <w:pPr>
@@ -7378,92 +7362,87 @@
           <w:ilvl w:val="1"/>
           <w:numId w:val="4"/>
         </w:numPr>
-        <w:rPr>
-          <w:ins w:id="38" w:author="KIzzN Blizkawinjiz" w:date="2019-04-15T14:43:00Z"/>
-        </w:rPr>
-      </w:pPr>
-      <w:proofErr w:type="spellStart"/>
-      <w:ins w:id="39" w:author="KIzzN Blizkawinjiz" w:date="2019-04-15T14:39:00Z">
-        <w:r>
-          <w:t>Tải</w:t>
-        </w:r>
-        <w:proofErr w:type="spellEnd"/>
-        <w:r>
-          <w:t xml:space="preserve"> </w:t>
-        </w:r>
-        <w:proofErr w:type="spellStart"/>
-        <w:r>
-          <w:t>và</w:t>
-        </w:r>
-        <w:proofErr w:type="spellEnd"/>
-        <w:r>
-          <w:t xml:space="preserve"> </w:t>
-        </w:r>
-        <w:proofErr w:type="spellStart"/>
-        <w:r>
-          <w:t>cài</w:t>
-        </w:r>
-        <w:proofErr w:type="spellEnd"/>
-        <w:r>
-          <w:t xml:space="preserve"> </w:t>
-        </w:r>
-        <w:proofErr w:type="spellStart"/>
-        <w:r>
-          <w:t>đặt</w:t>
-        </w:r>
-        <w:proofErr w:type="spellEnd"/>
-        <w:r>
-          <w:t xml:space="preserve"> </w:t>
-        </w:r>
-        <w:proofErr w:type="spellStart"/>
-        <w:r>
-          <w:t>các</w:t>
-        </w:r>
-        <w:proofErr w:type="spellEnd"/>
-        <w:r>
-          <w:t xml:space="preserve"> code </w:t>
-        </w:r>
-        <w:proofErr w:type="spellStart"/>
-        <w:r>
-          <w:t>chức</w:t>
-        </w:r>
-        <w:proofErr w:type="spellEnd"/>
-        <w:r>
-          <w:t xml:space="preserve"> </w:t>
-        </w:r>
-        <w:proofErr w:type="spellStart"/>
-        <w:r>
-          <w:t>năng</w:t>
-        </w:r>
-        <w:proofErr w:type="spellEnd"/>
-        <w:r>
-          <w:t xml:space="preserve"> </w:t>
-        </w:r>
-        <w:proofErr w:type="spellStart"/>
-        <w:r>
-          <w:t>của</w:t>
-        </w:r>
-        <w:proofErr w:type="spellEnd"/>
-        <w:r>
-          <w:t xml:space="preserve"> team </w:t>
-        </w:r>
-        <w:proofErr w:type="spellStart"/>
-        <w:r>
-          <w:t>phát</w:t>
-        </w:r>
-        <w:proofErr w:type="spellEnd"/>
-        <w:r>
-          <w:t xml:space="preserve"> </w:t>
-        </w:r>
-        <w:proofErr w:type="spellStart"/>
-        <w:r>
-          <w:t>triển</w:t>
-        </w:r>
-        <w:proofErr w:type="spellEnd"/>
-        <w:r>
-          <w:t xml:space="preserve"> </w:t>
-        </w:r>
-      </w:ins>
+      </w:pPr>
+      <w:proofErr w:type="spellStart"/>
+      <w:r>
+        <w:t>Tải</w:t>
+      </w:r>
+      <w:proofErr w:type="spellEnd"/>
+      <w:r>
+        <w:t xml:space="preserve"> </w:t>
+      </w:r>
+      <w:proofErr w:type="spellStart"/>
+      <w:r>
+        <w:t>và</w:t>
+      </w:r>
+      <w:proofErr w:type="spellEnd"/>
+      <w:r>
+        <w:t xml:space="preserve"> </w:t>
+      </w:r>
+      <w:proofErr w:type="spellStart"/>
+      <w:r>
+        <w:t>cài</w:t>
+      </w:r>
+      <w:proofErr w:type="spellEnd"/>
+      <w:r>
+        <w:t xml:space="preserve"> </w:t>
+      </w:r>
+      <w:proofErr w:type="spellStart"/>
+      <w:r>
+        <w:t>đặt</w:t>
+      </w:r>
+      <w:proofErr w:type="spellEnd"/>
+      <w:r>
+        <w:t xml:space="preserve"> </w:t>
+      </w:r>
+      <w:proofErr w:type="spellStart"/>
+      <w:r>
+        <w:t>các</w:t>
+      </w:r>
+      <w:proofErr w:type="spellEnd"/>
+      <w:r>
+        <w:t xml:space="preserve"> code </w:t>
+      </w:r>
+      <w:proofErr w:type="spellStart"/>
+      <w:r>
+        <w:t>chức</w:t>
+      </w:r>
+      <w:proofErr w:type="spellEnd"/>
+      <w:r>
+        <w:t xml:space="preserve"> </w:t>
+      </w:r>
+      <w:proofErr w:type="spellStart"/>
+      <w:r>
+        <w:t>năng</w:t>
+      </w:r>
+      <w:proofErr w:type="spellEnd"/>
+      <w:r>
+        <w:t xml:space="preserve"> </w:t>
+      </w:r>
+      <w:proofErr w:type="spellStart"/>
+      <w:r>
+        <w:t>của</w:t>
+      </w:r>
+      <w:proofErr w:type="spellEnd"/>
+      <w:r>
+        <w:t xml:space="preserve"> team </w:t>
+      </w:r>
+      <w:proofErr w:type="spellStart"/>
+      <w:r>
+        <w:t>phát</w:t>
+      </w:r>
+      <w:proofErr w:type="spellEnd"/>
+      <w:r>
+        <w:t xml:space="preserve"> </w:t>
+      </w:r>
+      <w:proofErr w:type="spellStart"/>
+      <w:r>
+        <w:t>triển</w:t>
+      </w:r>
+      <w:proofErr w:type="spellEnd"/>
+      <w:r>
+        <w:t xml:space="preserve"> </w:t>
+      </w:r>
     </w:p>
     <w:p>
       <w:pPr>
@@ -7472,86 +7451,74 @@
           <w:ilvl w:val="0"/>
           <w:numId w:val="4"/>
         </w:numPr>
-        <w:pPrChange w:id="40" w:author="KIzzN Blizkawinjiz" w:date="2019-04-15T14:44:00Z">
-          <w:pPr>
-            <w:pStyle w:val="Heading2"/>
-            <w:numPr>
-              <w:numId w:val="2"/>
-            </w:numPr>
-          </w:pPr>
-        </w:pPrChange>
-      </w:pPr>
-      <w:proofErr w:type="spellStart"/>
-      <w:ins w:id="41" w:author="KIzzN Blizkawinjiz" w:date="2019-04-15T14:44:00Z">
-        <w:r>
-          <w:t>Tải</w:t>
-        </w:r>
-        <w:proofErr w:type="spellEnd"/>
-        <w:r>
-          <w:t xml:space="preserve"> code </w:t>
-        </w:r>
-        <w:proofErr w:type="spellStart"/>
-        <w:r>
-          <w:t>vào</w:t>
-        </w:r>
-        <w:proofErr w:type="spellEnd"/>
-        <w:r>
-          <w:t xml:space="preserve"> </w:t>
-        </w:r>
-        <w:proofErr w:type="spellStart"/>
-        <w:r>
-          <w:t>mạch</w:t>
-        </w:r>
-        <w:proofErr w:type="spellEnd"/>
-        <w:r>
-          <w:t xml:space="preserve"> </w:t>
-        </w:r>
-        <w:proofErr w:type="spellStart"/>
-        <w:r>
-          <w:t>và</w:t>
-        </w:r>
-        <w:proofErr w:type="spellEnd"/>
-        <w:r>
-          <w:t xml:space="preserve"> </w:t>
-        </w:r>
-        <w:proofErr w:type="spellStart"/>
-        <w:r>
-          <w:t>thực</w:t>
-        </w:r>
-        <w:proofErr w:type="spellEnd"/>
-        <w:r>
-          <w:t xml:space="preserve"> </w:t>
-        </w:r>
-        <w:proofErr w:type="spellStart"/>
-        <w:r>
-          <w:t>hiện</w:t>
-        </w:r>
-        <w:proofErr w:type="spellEnd"/>
-        <w:r>
-          <w:t xml:space="preserve"> </w:t>
-        </w:r>
-        <w:proofErr w:type="spellStart"/>
-        <w:r>
-          <w:t>chức</w:t>
-        </w:r>
-        <w:proofErr w:type="spellEnd"/>
-        <w:r>
-          <w:t xml:space="preserve"> </w:t>
-        </w:r>
-        <w:proofErr w:type="spellStart"/>
-        <w:r>
-          <w:t>năng</w:t>
-        </w:r>
-        <w:proofErr w:type="spellEnd"/>
-        <w:r>
-          <w:t xml:space="preserve"> </w:t>
-        </w:r>
-      </w:ins>
-      <w:ins w:id="42" w:author="KIzzN Blizkawinjiz" w:date="2019-04-15T14:40:00Z">
-        <w:r>
-          <w:t xml:space="preserve"> </w:t>
-        </w:r>
-      </w:ins>
+      </w:pPr>
+      <w:proofErr w:type="spellStart"/>
+      <w:r>
+        <w:t>Tải</w:t>
+      </w:r>
+      <w:proofErr w:type="spellEnd"/>
+      <w:r>
+        <w:t xml:space="preserve"> code </w:t>
+      </w:r>
+      <w:proofErr w:type="spellStart"/>
+      <w:r>
+        <w:t>vào</w:t>
+      </w:r>
+      <w:proofErr w:type="spellEnd"/>
+      <w:r>
+        <w:t xml:space="preserve"> </w:t>
+      </w:r>
+      <w:proofErr w:type="spellStart"/>
+      <w:r>
+        <w:t>mạch</w:t>
+      </w:r>
+      <w:proofErr w:type="spellEnd"/>
+      <w:r>
+        <w:t xml:space="preserve"> </w:t>
+      </w:r>
+      <w:proofErr w:type="spellStart"/>
+      <w:r>
+        <w:t>và</w:t>
+      </w:r>
+      <w:proofErr w:type="spellEnd"/>
+      <w:r>
+        <w:t xml:space="preserve"> </w:t>
+      </w:r>
+      <w:proofErr w:type="spellStart"/>
+      <w:r>
+        <w:t>thực</w:t>
+      </w:r>
+      <w:proofErr w:type="spellEnd"/>
+      <w:r>
+        <w:t xml:space="preserve"> </w:t>
+      </w:r>
+      <w:proofErr w:type="spellStart"/>
+      <w:r>
+        <w:t>hiện</w:t>
+      </w:r>
+      <w:proofErr w:type="spellEnd"/>
+      <w:r>
+        <w:t xml:space="preserve"> </w:t>
+      </w:r>
+      <w:proofErr w:type="spellStart"/>
+      <w:r>
+        <w:t>chức</w:t>
+      </w:r>
+      <w:proofErr w:type="spellEnd"/>
+      <w:r>
+        <w:t xml:space="preserve"> </w:t>
+      </w:r>
+      <w:proofErr w:type="spellStart"/>
+      <w:r>
+        <w:t>năng</w:t>
+      </w:r>
+      <w:proofErr w:type="spellEnd"/>
+      <w:r>
+        <w:t xml:space="preserve"> </w:t>
+      </w:r>
+      <w:r>
+        <w:t xml:space="preserve"> </w:t>
+      </w:r>
     </w:p>
     <w:p>
       <w:pPr>
@@ -7561,8 +7528,8 @@
           <w:numId w:val="2"/>
         </w:numPr>
       </w:pPr>
-      <w:bookmarkStart w:id="43" w:name="_Toc527975142"/>
-      <w:bookmarkEnd w:id="43"/>
+      <w:bookmarkStart w:id="17" w:name="_Toc527975142"/>
+      <w:bookmarkEnd w:id="17"/>
       <w:proofErr w:type="spellStart"/>
       <w:r>
         <w:t>Ước</w:t>
@@ -7634,6 +7601,7 @@
         <w:t xml:space="preserve"> </w:t>
       </w:r>
       <w:proofErr w:type="spellStart"/>
+      <w:proofErr w:type="gramStart"/>
       <w:r>
         <w:rPr>
           <w:i/>
@@ -7645,7 +7613,14 @@
         <w:rPr>
           <w:i/>
         </w:rPr>
-        <w:t xml:space="preserve">  +  Chi </w:t>
+        <w:t xml:space="preserve">  +</w:t>
+      </w:r>
+      <w:proofErr w:type="gramEnd"/>
+      <w:r>
+        <w:rPr>
+          <w:i/>
+        </w:rPr>
+        <w:t xml:space="preserve">  Chi </w:t>
       </w:r>
       <w:proofErr w:type="spellStart"/>
       <w:r>
@@ -7794,15 +7769,12 @@
         <w:rPr>
           <w:b/>
           <w:i/>
-          <w:rPrChange w:id="44" w:author="KIzzN Blizkawinjiz" w:date="2019-04-15T14:45:00Z">
-            <w:rPr>
-              <w:i/>
-            </w:rPr>
-          </w:rPrChange>
-        </w:rPr>
-      </w:pPr>
-      <w:r>
-        <w:rPr>
+        </w:rPr>
+      </w:pPr>
+      <w:bookmarkStart w:id="18" w:name="_GoBack"/>
+      <w:r>
+        <w:rPr>
+          <w:b/>
           <w:i/>
         </w:rPr>
         <w:t xml:space="preserve">Chi </w:t>
@@ -7810,6 +7782,7 @@
       <w:proofErr w:type="spellStart"/>
       <w:r>
         <w:rPr>
+          <w:b/>
           <w:i/>
         </w:rPr>
         <w:t>phí</w:t>
@@ -7817,6 +7790,7 @@
       <w:proofErr w:type="spellEnd"/>
       <w:r>
         <w:rPr>
+          <w:b/>
           <w:i/>
         </w:rPr>
         <w:t xml:space="preserve"> </w:t>
@@ -7824,6 +7798,7 @@
       <w:proofErr w:type="spellStart"/>
       <w:r>
         <w:rPr>
+          <w:b/>
           <w:i/>
         </w:rPr>
         <w:t>kính</w:t>
@@ -7831,6 +7806,7 @@
       <w:proofErr w:type="spellEnd"/>
       <w:r>
         <w:rPr>
+          <w:b/>
           <w:i/>
         </w:rPr>
         <w:t xml:space="preserve"> </w:t>
@@ -7838,6 +7814,7 @@
       <w:proofErr w:type="spellStart"/>
       <w:r>
         <w:rPr>
+          <w:b/>
           <w:i/>
         </w:rPr>
         <w:t>doanh</w:t>
@@ -7845,6 +7822,7 @@
       <w:proofErr w:type="spellEnd"/>
       <w:r>
         <w:rPr>
+          <w:b/>
           <w:i/>
         </w:rPr>
         <w:t xml:space="preserve">, </w:t>
@@ -7852,6 +7830,7 @@
       <w:proofErr w:type="spellStart"/>
       <w:r>
         <w:rPr>
+          <w:b/>
           <w:i/>
         </w:rPr>
         <w:t>quảng</w:t>
@@ -7859,6 +7838,7 @@
       <w:proofErr w:type="spellEnd"/>
       <w:r>
         <w:rPr>
+          <w:b/>
           <w:i/>
         </w:rPr>
         <w:t xml:space="preserve"> </w:t>
@@ -7866,6 +7846,7 @@
       <w:proofErr w:type="spellStart"/>
       <w:r>
         <w:rPr>
+          <w:b/>
           <w:i/>
         </w:rPr>
         <w:t>cáo</w:t>
@@ -7873,6 +7854,7 @@
       <w:proofErr w:type="spellEnd"/>
       <w:r>
         <w:rPr>
+          <w:b/>
           <w:i/>
         </w:rPr>
         <w:t xml:space="preserve">, </w:t>
@@ -7880,6 +7862,7 @@
       <w:proofErr w:type="spellStart"/>
       <w:r>
         <w:rPr>
+          <w:b/>
           <w:i/>
         </w:rPr>
         <w:t>tiếp</w:t>
@@ -7887,6 +7870,7 @@
       <w:proofErr w:type="spellEnd"/>
       <w:r>
         <w:rPr>
+          <w:b/>
           <w:i/>
         </w:rPr>
         <w:t xml:space="preserve"> </w:t>
@@ -7894,13 +7878,514 @@
       <w:proofErr w:type="spellStart"/>
       <w:r>
         <w:rPr>
+          <w:b/>
           <w:i/>
         </w:rPr>
         <w:t>thị</w:t>
       </w:r>
-      <w:bookmarkStart w:id="45" w:name="_GoBack"/>
-      <w:bookmarkEnd w:id="45"/>
-      <w:proofErr w:type="spellEnd"/>
+      <w:bookmarkEnd w:id="18"/>
+      <w:proofErr w:type="spellEnd"/>
+    </w:p>
+    <w:p>
+      <w:pPr>
+        <w:pStyle w:val="ListParagraph"/>
+        <w:numPr>
+          <w:ilvl w:val="0"/>
+          <w:numId w:val="7"/>
+        </w:numPr>
+      </w:pPr>
+      <w:r>
+        <w:lastRenderedPageBreak/>
+        <w:t xml:space="preserve">Chi </w:t>
+      </w:r>
+      <w:proofErr w:type="spellStart"/>
+      <w:r>
+        <w:t>phí</w:t>
+      </w:r>
+      <w:proofErr w:type="spellEnd"/>
+      <w:r>
+        <w:t xml:space="preserve"> </w:t>
+      </w:r>
+      <w:proofErr w:type="spellStart"/>
+      <w:r>
+        <w:t>kinh</w:t>
+      </w:r>
+      <w:proofErr w:type="spellEnd"/>
+      <w:r>
+        <w:t xml:space="preserve"> </w:t>
+      </w:r>
+      <w:proofErr w:type="spellStart"/>
+      <w:r>
+        <w:t>doanh</w:t>
+      </w:r>
+      <w:proofErr w:type="spellEnd"/>
+      <w:r>
+        <w:t>:</w:t>
+      </w:r>
+    </w:p>
+    <w:p>
+      <w:pPr>
+        <w:pStyle w:val="ListParagraph"/>
+        <w:numPr>
+          <w:ilvl w:val="1"/>
+          <w:numId w:val="7"/>
+        </w:numPr>
+      </w:pPr>
+      <w:proofErr w:type="spellStart"/>
+      <w:r>
+        <w:t>Mua</w:t>
+      </w:r>
+      <w:proofErr w:type="spellEnd"/>
+      <w:r>
+        <w:t xml:space="preserve"> </w:t>
+      </w:r>
+      <w:proofErr w:type="spellStart"/>
+      <w:r>
+        <w:t>bộ</w:t>
+      </w:r>
+      <w:proofErr w:type="spellEnd"/>
+      <w:r>
+        <w:t xml:space="preserve"> </w:t>
+      </w:r>
+      <w:proofErr w:type="spellStart"/>
+      <w:r>
+        <w:t>Qbot</w:t>
+      </w:r>
+      <w:proofErr w:type="spellEnd"/>
+      <w:r>
+        <w:t xml:space="preserve"> (1tr5/ </w:t>
+      </w:r>
+      <w:proofErr w:type="spellStart"/>
+      <w:r>
+        <w:t>bộ</w:t>
+      </w:r>
+      <w:proofErr w:type="spellEnd"/>
+      <w:r>
+        <w:t xml:space="preserve">) </w:t>
+      </w:r>
+    </w:p>
+    <w:p>
+      <w:pPr>
+        <w:pStyle w:val="ListParagraph"/>
+        <w:numPr>
+          <w:ilvl w:val="1"/>
+          <w:numId w:val="7"/>
+        </w:numPr>
+      </w:pPr>
+      <w:proofErr w:type="spellStart"/>
+      <w:r>
+        <w:t>Lương</w:t>
+      </w:r>
+      <w:proofErr w:type="spellEnd"/>
+      <w:r>
+        <w:t xml:space="preserve"> </w:t>
+      </w:r>
+      <w:proofErr w:type="spellStart"/>
+      <w:r>
+        <w:t>nhân</w:t>
+      </w:r>
+      <w:proofErr w:type="spellEnd"/>
+      <w:r>
+        <w:t xml:space="preserve"> </w:t>
+      </w:r>
+      <w:proofErr w:type="spellStart"/>
+      <w:r>
+        <w:t>viên</w:t>
+      </w:r>
+      <w:proofErr w:type="spellEnd"/>
+      <w:r>
+        <w:t xml:space="preserve"> </w:t>
+      </w:r>
+      <w:proofErr w:type="spellStart"/>
+      <w:r>
+        <w:t>bán</w:t>
+      </w:r>
+      <w:proofErr w:type="spellEnd"/>
+      <w:r>
+        <w:t xml:space="preserve"> </w:t>
+      </w:r>
+      <w:proofErr w:type="spellStart"/>
+      <w:r>
+        <w:t>hàng</w:t>
+      </w:r>
+      <w:proofErr w:type="spellEnd"/>
+      <w:r>
+        <w:t xml:space="preserve"> + </w:t>
+      </w:r>
+      <w:proofErr w:type="spellStart"/>
+      <w:r>
+        <w:t>tiếp</w:t>
+      </w:r>
+      <w:proofErr w:type="spellEnd"/>
+      <w:r>
+        <w:t xml:space="preserve"> </w:t>
+      </w:r>
+      <w:proofErr w:type="spellStart"/>
+      <w:r>
+        <w:t>thị</w:t>
+      </w:r>
+      <w:proofErr w:type="spellEnd"/>
+      <w:r>
+        <w:t xml:space="preserve"> </w:t>
+      </w:r>
+      <w:proofErr w:type="gramStart"/>
+      <w:r>
+        <w:t>( ~</w:t>
+      </w:r>
+      <w:proofErr w:type="gramEnd"/>
+      <w:r>
+        <w:t xml:space="preserve">3tr/ </w:t>
+      </w:r>
+      <w:proofErr w:type="spellStart"/>
+      <w:r>
+        <w:t>tháng</w:t>
+      </w:r>
+      <w:proofErr w:type="spellEnd"/>
+      <w:r>
+        <w:t>)</w:t>
+      </w:r>
+    </w:p>
+    <w:p>
+      <w:pPr>
+        <w:pStyle w:val="ListParagraph"/>
+        <w:numPr>
+          <w:ilvl w:val="1"/>
+          <w:numId w:val="7"/>
+        </w:numPr>
+      </w:pPr>
+      <w:proofErr w:type="spellStart"/>
+      <w:r>
+        <w:t>Tiền</w:t>
+      </w:r>
+      <w:proofErr w:type="spellEnd"/>
+      <w:r>
+        <w:t xml:space="preserve"> </w:t>
+      </w:r>
+      <w:proofErr w:type="spellStart"/>
+      <w:r>
+        <w:t>thuê</w:t>
+      </w:r>
+      <w:proofErr w:type="spellEnd"/>
+      <w:r>
+        <w:t xml:space="preserve"> </w:t>
+      </w:r>
+      <w:proofErr w:type="spellStart"/>
+      <w:r>
+        <w:t>mặt</w:t>
+      </w:r>
+      <w:proofErr w:type="spellEnd"/>
+      <w:r>
+        <w:t xml:space="preserve"> </w:t>
+      </w:r>
+      <w:proofErr w:type="spellStart"/>
+      <w:r>
+        <w:t>bằng</w:t>
+      </w:r>
+      <w:proofErr w:type="spellEnd"/>
+      <w:r>
+        <w:t xml:space="preserve"> </w:t>
+      </w:r>
+      <w:proofErr w:type="spellStart"/>
+      <w:r>
+        <w:t>trưng</w:t>
+      </w:r>
+      <w:proofErr w:type="spellEnd"/>
+      <w:r>
+        <w:t xml:space="preserve"> </w:t>
+      </w:r>
+      <w:proofErr w:type="spellStart"/>
+      <w:r>
+        <w:t>bày</w:t>
+      </w:r>
+      <w:proofErr w:type="spellEnd"/>
+      <w:r>
+        <w:t xml:space="preserve"> (~5tr/</w:t>
+      </w:r>
+      <w:proofErr w:type="spellStart"/>
+      <w:r>
+        <w:t>tháng</w:t>
+      </w:r>
+      <w:proofErr w:type="spellEnd"/>
+      <w:r>
+        <w:t xml:space="preserve">) </w:t>
+      </w:r>
+    </w:p>
+    <w:p>
+      <w:pPr>
+        <w:pStyle w:val="ListParagraph"/>
+        <w:numPr>
+          <w:ilvl w:val="0"/>
+          <w:numId w:val="7"/>
+        </w:numPr>
+      </w:pPr>
+      <w:r>
+        <w:t xml:space="preserve">Chi </w:t>
+      </w:r>
+      <w:proofErr w:type="spellStart"/>
+      <w:r>
+        <w:t>phí</w:t>
+      </w:r>
+      <w:proofErr w:type="spellEnd"/>
+      <w:r>
+        <w:t xml:space="preserve"> </w:t>
+      </w:r>
+      <w:proofErr w:type="spellStart"/>
+      <w:r>
+        <w:t>quảng</w:t>
+      </w:r>
+      <w:proofErr w:type="spellEnd"/>
+      <w:r>
+        <w:t xml:space="preserve"> </w:t>
+      </w:r>
+      <w:proofErr w:type="spellStart"/>
+      <w:r>
+        <w:t>cáo</w:t>
+      </w:r>
+      <w:proofErr w:type="spellEnd"/>
+      <w:r>
+        <w:t xml:space="preserve">: </w:t>
+      </w:r>
+    </w:p>
+    <w:p>
+      <w:pPr>
+        <w:pStyle w:val="ListParagraph"/>
+        <w:numPr>
+          <w:ilvl w:val="1"/>
+          <w:numId w:val="7"/>
+        </w:numPr>
+      </w:pPr>
+      <w:proofErr w:type="spellStart"/>
+      <w:r>
+        <w:t>Quảng</w:t>
+      </w:r>
+      <w:proofErr w:type="spellEnd"/>
+      <w:r>
+        <w:t xml:space="preserve"> </w:t>
+      </w:r>
+      <w:proofErr w:type="spellStart"/>
+      <w:r>
+        <w:t>cáo</w:t>
+      </w:r>
+      <w:proofErr w:type="spellEnd"/>
+      <w:r>
+        <w:t xml:space="preserve"> </w:t>
+      </w:r>
+      <w:proofErr w:type="spellStart"/>
+      <w:r>
+        <w:t>bằng</w:t>
+      </w:r>
+      <w:proofErr w:type="spellEnd"/>
+      <w:r>
+        <w:t xml:space="preserve"> </w:t>
+      </w:r>
+      <w:proofErr w:type="spellStart"/>
+      <w:r>
+        <w:t>tờ</w:t>
+      </w:r>
+      <w:proofErr w:type="spellEnd"/>
+      <w:r>
+        <w:t xml:space="preserve"> </w:t>
+      </w:r>
+      <w:proofErr w:type="spellStart"/>
+      <w:r>
+        <w:t>rơi</w:t>
+      </w:r>
+      <w:proofErr w:type="spellEnd"/>
+      <w:r>
+        <w:t xml:space="preserve">: in 200 </w:t>
+      </w:r>
+      <w:proofErr w:type="spellStart"/>
+      <w:r>
+        <w:t>tờ</w:t>
+      </w:r>
+      <w:proofErr w:type="spellEnd"/>
+      <w:r>
+        <w:t xml:space="preserve"> (~500k) + </w:t>
+      </w:r>
+      <w:proofErr w:type="spellStart"/>
+      <w:r>
+        <w:t>công</w:t>
+      </w:r>
+      <w:proofErr w:type="spellEnd"/>
+      <w:r>
+        <w:t xml:space="preserve"> </w:t>
+      </w:r>
+      <w:proofErr w:type="spellStart"/>
+      <w:r>
+        <w:t>phát</w:t>
+      </w:r>
+      <w:proofErr w:type="spellEnd"/>
+      <w:r>
+        <w:t xml:space="preserve"> (~200k)</w:t>
+      </w:r>
+    </w:p>
+    <w:p>
+      <w:pPr>
+        <w:pStyle w:val="ListParagraph"/>
+        <w:numPr>
+          <w:ilvl w:val="1"/>
+          <w:numId w:val="7"/>
+        </w:numPr>
+      </w:pPr>
+      <w:proofErr w:type="spellStart"/>
+      <w:r>
+        <w:t>Quảng</w:t>
+      </w:r>
+      <w:proofErr w:type="spellEnd"/>
+      <w:r>
+        <w:t xml:space="preserve"> </w:t>
+      </w:r>
+      <w:proofErr w:type="spellStart"/>
+      <w:r>
+        <w:t>cáo</w:t>
+      </w:r>
+      <w:proofErr w:type="spellEnd"/>
+      <w:r>
+        <w:t xml:space="preserve"> qua </w:t>
+      </w:r>
+      <w:proofErr w:type="spellStart"/>
+      <w:r>
+        <w:t>mạng</w:t>
+      </w:r>
+      <w:proofErr w:type="spellEnd"/>
+      <w:r>
+        <w:t xml:space="preserve"> internet</w:t>
+      </w:r>
+      <w:r>
+        <w:t>: ~2tr</w:t>
+      </w:r>
+    </w:p>
+    <w:p>
+      <w:pPr>
+        <w:pStyle w:val="ListParagraph"/>
+        <w:numPr>
+          <w:ilvl w:val="0"/>
+          <w:numId w:val="7"/>
+        </w:numPr>
+      </w:pPr>
+      <w:r>
+        <w:t xml:space="preserve">Chi </w:t>
+      </w:r>
+      <w:proofErr w:type="spellStart"/>
+      <w:r>
+        <w:t>phí</w:t>
+      </w:r>
+      <w:proofErr w:type="spellEnd"/>
+      <w:r>
+        <w:t xml:space="preserve"> </w:t>
+      </w:r>
+      <w:proofErr w:type="spellStart"/>
+      <w:r>
+        <w:t>tiếp</w:t>
+      </w:r>
+      <w:proofErr w:type="spellEnd"/>
+      <w:r>
+        <w:t xml:space="preserve"> </w:t>
+      </w:r>
+      <w:proofErr w:type="spellStart"/>
+      <w:r>
+        <w:t>thị</w:t>
+      </w:r>
+      <w:proofErr w:type="spellEnd"/>
+      <w:r>
+        <w:t>:</w:t>
+      </w:r>
+    </w:p>
+    <w:p>
+      <w:pPr>
+        <w:pStyle w:val="ListParagraph"/>
+        <w:numPr>
+          <w:ilvl w:val="1"/>
+          <w:numId w:val="7"/>
+        </w:numPr>
+      </w:pPr>
+      <w:proofErr w:type="spellStart"/>
+      <w:r>
+        <w:t>Tiếp</w:t>
+      </w:r>
+      <w:proofErr w:type="spellEnd"/>
+      <w:r>
+        <w:t xml:space="preserve"> </w:t>
+      </w:r>
+      <w:proofErr w:type="spellStart"/>
+      <w:r>
+        <w:t>thị</w:t>
+      </w:r>
+      <w:proofErr w:type="spellEnd"/>
+      <w:r>
+        <w:t xml:space="preserve"> qua</w:t>
+      </w:r>
+      <w:r>
+        <w:t xml:space="preserve"> google ads: ~2tr</w:t>
+      </w:r>
+    </w:p>
+    <w:p>
+      <w:pPr>
+        <w:pStyle w:val="ListParagraph"/>
+        <w:numPr>
+          <w:ilvl w:val="1"/>
+          <w:numId w:val="7"/>
+        </w:numPr>
+      </w:pPr>
+      <w:proofErr w:type="spellStart"/>
+      <w:r>
+        <w:t>Tiếp</w:t>
+      </w:r>
+      <w:proofErr w:type="spellEnd"/>
+      <w:r>
+        <w:t xml:space="preserve"> </w:t>
+      </w:r>
+      <w:proofErr w:type="spellStart"/>
+      <w:r>
+        <w:t>thị</w:t>
+      </w:r>
+      <w:proofErr w:type="spellEnd"/>
+      <w:r>
+        <w:t xml:space="preserve"> qua </w:t>
+      </w:r>
+      <w:proofErr w:type="spellStart"/>
+      <w:r>
+        <w:t>mạng</w:t>
+      </w:r>
+      <w:proofErr w:type="spellEnd"/>
+      <w:r>
+        <w:t xml:space="preserve"> </w:t>
+      </w:r>
+      <w:proofErr w:type="spellStart"/>
+      <w:r>
+        <w:t>xã</w:t>
+      </w:r>
+      <w:proofErr w:type="spellEnd"/>
+      <w:r>
+        <w:t xml:space="preserve"> </w:t>
+      </w:r>
+      <w:proofErr w:type="spellStart"/>
+      <w:r>
+        <w:t>hội</w:t>
+      </w:r>
+      <w:proofErr w:type="spellEnd"/>
+      <w:r>
+        <w:t xml:space="preserve">: </w:t>
+      </w:r>
+      <w:proofErr w:type="spellStart"/>
+      <w:r>
+        <w:t>công</w:t>
+      </w:r>
+      <w:proofErr w:type="spellEnd"/>
+      <w:r>
+        <w:t xml:space="preserve"> admin (</w:t>
+      </w:r>
+      <w:r>
+        <w:t>~1tr/</w:t>
+      </w:r>
+      <w:proofErr w:type="spellStart"/>
+      <w:r>
+        <w:t>tháng</w:t>
+      </w:r>
+      <w:proofErr w:type="spellEnd"/>
+      <w:r>
+        <w:t xml:space="preserve">) </w:t>
+      </w:r>
     </w:p>
     <w:p>
       <w:pPr>
@@ -7910,11 +8395,10 @@
           <w:numId w:val="2"/>
         </w:numPr>
       </w:pPr>
-      <w:bookmarkStart w:id="46" w:name="_Toc527975143"/>
-      <w:bookmarkEnd w:id="46"/>
-      <w:proofErr w:type="spellStart"/>
-      <w:r>
-        <w:lastRenderedPageBreak/>
+      <w:bookmarkStart w:id="19" w:name="_Toc527975143"/>
+      <w:bookmarkEnd w:id="19"/>
+      <w:proofErr w:type="spellStart"/>
+      <w:r>
         <w:t>Phân</w:t>
       </w:r>
       <w:proofErr w:type="spellEnd"/>
@@ -8390,7 +8874,7 @@
           <w:numId w:val="2"/>
         </w:numPr>
       </w:pPr>
-      <w:bookmarkStart w:id="47" w:name="_Toc527975144"/>
+      <w:bookmarkStart w:id="20" w:name="_Toc527975144"/>
       <w:proofErr w:type="spellStart"/>
       <w:r>
         <w:t>Phân</w:t>
@@ -8419,7 +8903,7 @@
       <w:r>
         <w:t>kế</w:t>
       </w:r>
-      <w:bookmarkEnd w:id="47"/>
+      <w:bookmarkEnd w:id="20"/>
       <w:proofErr w:type="spellEnd"/>
       <w:r>
         <w:t xml:space="preserve"> </w:t>
@@ -8436,8 +8920,8 @@
           <w:lang w:eastAsia="en-US" w:bidi="ar-SA"/>
         </w:rPr>
       </w:pPr>
-      <w:bookmarkStart w:id="48" w:name="_Toc527975145"/>
-      <w:bookmarkEnd w:id="48"/>
+      <w:bookmarkStart w:id="21" w:name="_Toc527975145"/>
+      <w:bookmarkEnd w:id="21"/>
       <w:proofErr w:type="spellStart"/>
       <w:r>
         <w:rPr>
@@ -8556,8 +9040,8 @@
           <w:lang w:eastAsia="en-US" w:bidi="ar-SA"/>
         </w:rPr>
       </w:pPr>
-      <w:bookmarkStart w:id="49" w:name="_Toc527975146"/>
-      <w:bookmarkEnd w:id="49"/>
+      <w:bookmarkStart w:id="22" w:name="_Toc527975146"/>
+      <w:bookmarkEnd w:id="22"/>
       <w:proofErr w:type="spellStart"/>
       <w:r>
         <w:rPr>
@@ -8592,8 +9076,8 @@
           <w:lang w:eastAsia="en-US" w:bidi="ar-SA"/>
         </w:rPr>
       </w:pPr>
-      <w:bookmarkStart w:id="50" w:name="_Toc527975147"/>
-      <w:bookmarkEnd w:id="50"/>
+      <w:bookmarkStart w:id="23" w:name="_Toc527975147"/>
+      <w:bookmarkEnd w:id="23"/>
       <w:proofErr w:type="spellStart"/>
       <w:r>
         <w:rPr>
@@ -8656,8 +9140,8 @@
           <w:lang w:eastAsia="en-US" w:bidi="ar-SA"/>
         </w:rPr>
       </w:pPr>
-      <w:bookmarkStart w:id="51" w:name="_Toc527975148"/>
-      <w:bookmarkEnd w:id="51"/>
+      <w:bookmarkStart w:id="24" w:name="_Toc527975148"/>
+      <w:bookmarkEnd w:id="24"/>
       <w:proofErr w:type="spellStart"/>
       <w:r>
         <w:rPr>
@@ -8678,8 +9162,8 @@
           <w:lang w:eastAsia="en-US" w:bidi="ar-SA"/>
         </w:rPr>
       </w:pPr>
-      <w:bookmarkStart w:id="52" w:name="_Toc527975149"/>
-      <w:bookmarkEnd w:id="52"/>
+      <w:bookmarkStart w:id="25" w:name="_Toc527975149"/>
+      <w:bookmarkEnd w:id="25"/>
       <w:proofErr w:type="spellStart"/>
       <w:r>
         <w:rPr>
@@ -8742,8 +9226,8 @@
           <w:lang w:eastAsia="en-US" w:bidi="ar-SA"/>
         </w:rPr>
       </w:pPr>
-      <w:bookmarkStart w:id="53" w:name="_Toc527975150"/>
-      <w:bookmarkEnd w:id="53"/>
+      <w:bookmarkStart w:id="26" w:name="_Toc527975150"/>
+      <w:bookmarkEnd w:id="26"/>
       <w:proofErr w:type="spellStart"/>
       <w:r>
         <w:rPr>
@@ -8812,8 +9296,8 @@
           <w:lang w:eastAsia="en-US" w:bidi="ar-SA"/>
         </w:rPr>
       </w:pPr>
-      <w:bookmarkStart w:id="54" w:name="_Toc527975151"/>
-      <w:bookmarkEnd w:id="54"/>
+      <w:bookmarkStart w:id="27" w:name="_Toc527975151"/>
+      <w:bookmarkEnd w:id="27"/>
       <w:proofErr w:type="spellStart"/>
       <w:r>
         <w:rPr>
@@ -8848,8 +9332,8 @@
           <w:lang w:eastAsia="en-US" w:bidi="ar-SA"/>
         </w:rPr>
       </w:pPr>
-      <w:bookmarkStart w:id="55" w:name="_Toc527975152"/>
-      <w:bookmarkEnd w:id="55"/>
+      <w:bookmarkStart w:id="28" w:name="_Toc527975152"/>
+      <w:bookmarkEnd w:id="28"/>
       <w:r>
         <w:rPr>
           <w:lang w:eastAsia="en-US" w:bidi="ar-SA"/>
@@ -8904,8 +9388,8 @@
           <w:lang w:eastAsia="en-US" w:bidi="ar-SA"/>
         </w:rPr>
       </w:pPr>
-      <w:bookmarkStart w:id="56" w:name="_Toc527975153"/>
-      <w:bookmarkEnd w:id="56"/>
+      <w:bookmarkStart w:id="29" w:name="_Toc527975153"/>
+      <w:bookmarkEnd w:id="29"/>
       <w:proofErr w:type="spellStart"/>
       <w:r>
         <w:rPr>
@@ -8975,8 +9459,8 @@
           <w:lang w:eastAsia="en-US" w:bidi="ar-SA"/>
         </w:rPr>
       </w:pPr>
-      <w:bookmarkStart w:id="57" w:name="_Toc527975154"/>
-      <w:bookmarkEnd w:id="57"/>
+      <w:bookmarkStart w:id="30" w:name="_Toc527975154"/>
+      <w:bookmarkEnd w:id="30"/>
       <w:proofErr w:type="spellStart"/>
       <w:r>
         <w:rPr>
@@ -9083,8 +9567,8 @@
     <w:p/>
     <w:p/>
     <w:sectPr>
-      <w:headerReference w:type="default" r:id="rId13"/>
-      <w:footerReference w:type="default" r:id="rId14"/>
+      <w:headerReference w:type="default" r:id="rId12"/>
+      <w:footerReference w:type="default" r:id="rId13"/>
       <w:pgSz w:w="11906" w:h="16838"/>
       <w:pgMar w:top="1138" w:right="1138" w:bottom="1138" w:left="1987" w:header="720" w:footer="720" w:gutter="0"/>
       <w:cols w:space="720"/>
@@ -9582,7 +10066,6 @@
                     <w:pPr>
                       <w:pStyle w:val="FrameContents"/>
                       <w:rPr>
-                        <w:rFonts w:hint="eastAsia"/>
                         <w:b/>
                         <w:i/>
                         <w:color w:val="C00000"/>
@@ -9624,7 +10107,7 @@
                                   </pic:cNvPicPr>
                                 </pic:nvPicPr>
                                 <pic:blipFill>
-                                  <a:blip r:embed="rId2"/>
+                                  <a:blip r:embed="rId1"/>
                                   <a:srcRect t="25905" b="25905"/>
                                   <a:stretch>
                                     <a:fillRect/>
@@ -10322,6 +10805,119 @@
     </w:lvl>
   </w:abstractNum>
   <w:abstractNum w:abstractNumId="5" w15:restartNumberingAfterBreak="0">
+    <w:nsid w:val="5B9812A3"/>
+    <w:multiLevelType w:val="hybridMultilevel"/>
+    <w:tmpl w:val="3BD82602"/>
+    <w:lvl w:ilvl="0" w:tplc="04090001">
+      <w:start w:val="1"/>
+      <w:numFmt w:val="bullet"/>
+      <w:lvlText w:val=""/>
+      <w:lvlJc w:val="left"/>
+      <w:pPr>
+        <w:ind w:left="720" w:hanging="360"/>
+      </w:pPr>
+      <w:rPr>
+        <w:rFonts w:ascii="Symbol" w:hAnsi="Symbol" w:hint="default"/>
+      </w:rPr>
+    </w:lvl>
+    <w:lvl w:ilvl="1" w:tplc="04090003">
+      <w:start w:val="1"/>
+      <w:numFmt w:val="bullet"/>
+      <w:lvlText w:val="o"/>
+      <w:lvlJc w:val="left"/>
+      <w:pPr>
+        <w:ind w:left="1440" w:hanging="360"/>
+      </w:pPr>
+      <w:rPr>
+        <w:rFonts w:ascii="Courier New" w:hAnsi="Courier New" w:cs="Courier New" w:hint="default"/>
+      </w:rPr>
+    </w:lvl>
+    <w:lvl w:ilvl="2" w:tplc="04090005" w:tentative="1">
+      <w:start w:val="1"/>
+      <w:numFmt w:val="bullet"/>
+      <w:lvlText w:val=""/>
+      <w:lvlJc w:val="left"/>
+      <w:pPr>
+        <w:ind w:left="2160" w:hanging="360"/>
+      </w:pPr>
+      <w:rPr>
+        <w:rFonts w:ascii="Wingdings" w:hAnsi="Wingdings" w:hint="default"/>
+      </w:rPr>
+    </w:lvl>
+    <w:lvl w:ilvl="3" w:tplc="04090001" w:tentative="1">
+      <w:start w:val="1"/>
+      <w:numFmt w:val="bullet"/>
+      <w:lvlText w:val=""/>
+      <w:lvlJc w:val="left"/>
+      <w:pPr>
+        <w:ind w:left="2880" w:hanging="360"/>
+      </w:pPr>
+      <w:rPr>
+        <w:rFonts w:ascii="Symbol" w:hAnsi="Symbol" w:hint="default"/>
+      </w:rPr>
+    </w:lvl>
+    <w:lvl w:ilvl="4" w:tplc="04090003" w:tentative="1">
+      <w:start w:val="1"/>
+      <w:numFmt w:val="bullet"/>
+      <w:lvlText w:val="o"/>
+      <w:lvlJc w:val="left"/>
+      <w:pPr>
+        <w:ind w:left="3600" w:hanging="360"/>
+      </w:pPr>
+      <w:rPr>
+        <w:rFonts w:ascii="Courier New" w:hAnsi="Courier New" w:cs="Courier New" w:hint="default"/>
+      </w:rPr>
+    </w:lvl>
+    <w:lvl w:ilvl="5" w:tplc="04090005" w:tentative="1">
+      <w:start w:val="1"/>
+      <w:numFmt w:val="bullet"/>
+      <w:lvlText w:val=""/>
+      <w:lvlJc w:val="left"/>
+      <w:pPr>
+        <w:ind w:left="4320" w:hanging="360"/>
+      </w:pPr>
+      <w:rPr>
+        <w:rFonts w:ascii="Wingdings" w:hAnsi="Wingdings" w:hint="default"/>
+      </w:rPr>
+    </w:lvl>
+    <w:lvl w:ilvl="6" w:tplc="04090001" w:tentative="1">
+      <w:start w:val="1"/>
+      <w:numFmt w:val="bullet"/>
+      <w:lvlText w:val=""/>
+      <w:lvlJc w:val="left"/>
+      <w:pPr>
+        <w:ind w:left="5040" w:hanging="360"/>
+      </w:pPr>
+      <w:rPr>
+        <w:rFonts w:ascii="Symbol" w:hAnsi="Symbol" w:hint="default"/>
+      </w:rPr>
+    </w:lvl>
+    <w:lvl w:ilvl="7" w:tplc="04090003" w:tentative="1">
+      <w:start w:val="1"/>
+      <w:numFmt w:val="bullet"/>
+      <w:lvlText w:val="o"/>
+      <w:lvlJc w:val="left"/>
+      <w:pPr>
+        <w:ind w:left="5760" w:hanging="360"/>
+      </w:pPr>
+      <w:rPr>
+        <w:rFonts w:ascii="Courier New" w:hAnsi="Courier New" w:cs="Courier New" w:hint="default"/>
+      </w:rPr>
+    </w:lvl>
+    <w:lvl w:ilvl="8" w:tplc="04090005" w:tentative="1">
+      <w:start w:val="1"/>
+      <w:numFmt w:val="bullet"/>
+      <w:lvlText w:val=""/>
+      <w:lvlJc w:val="left"/>
+      <w:pPr>
+        <w:ind w:left="6480" w:hanging="360"/>
+      </w:pPr>
+      <w:rPr>
+        <w:rFonts w:ascii="Wingdings" w:hAnsi="Wingdings" w:hint="default"/>
+      </w:rPr>
+    </w:lvl>
+  </w:abstractNum>
+  <w:abstractNum w:abstractNumId="6" w15:restartNumberingAfterBreak="0">
     <w:nsid w:val="61634D6E"/>
     <w:multiLevelType w:val="multilevel"/>
     <w:tmpl w:val="98F0C75A"/>
@@ -10437,11 +11033,123 @@
       </w:pPr>
     </w:lvl>
   </w:abstractNum>
+  <w:abstractNum w:abstractNumId="7" w15:restartNumberingAfterBreak="0">
+    <w:nsid w:val="792D0310"/>
+    <w:multiLevelType w:val="hybridMultilevel"/>
+    <w:tmpl w:val="8696A828"/>
+    <w:lvl w:ilvl="0" w:tplc="E0E41F6A">
+      <w:numFmt w:val="bullet"/>
+      <w:lvlText w:val=""/>
+      <w:lvlJc w:val="left"/>
+      <w:pPr>
+        <w:ind w:left="1080" w:hanging="360"/>
+      </w:pPr>
+      <w:rPr>
+        <w:rFonts w:ascii="Wingdings" w:eastAsia="MS Mincho" w:hAnsi="Wingdings" w:cs="Calibri" w:hint="default"/>
+      </w:rPr>
+    </w:lvl>
+    <w:lvl w:ilvl="1" w:tplc="04090003" w:tentative="1">
+      <w:start w:val="1"/>
+      <w:numFmt w:val="bullet"/>
+      <w:lvlText w:val="o"/>
+      <w:lvlJc w:val="left"/>
+      <w:pPr>
+        <w:ind w:left="1800" w:hanging="360"/>
+      </w:pPr>
+      <w:rPr>
+        <w:rFonts w:ascii="Courier New" w:hAnsi="Courier New" w:cs="Courier New" w:hint="default"/>
+      </w:rPr>
+    </w:lvl>
+    <w:lvl w:ilvl="2" w:tplc="04090005" w:tentative="1">
+      <w:start w:val="1"/>
+      <w:numFmt w:val="bullet"/>
+      <w:lvlText w:val=""/>
+      <w:lvlJc w:val="left"/>
+      <w:pPr>
+        <w:ind w:left="2520" w:hanging="360"/>
+      </w:pPr>
+      <w:rPr>
+        <w:rFonts w:ascii="Wingdings" w:hAnsi="Wingdings" w:hint="default"/>
+      </w:rPr>
+    </w:lvl>
+    <w:lvl w:ilvl="3" w:tplc="04090001" w:tentative="1">
+      <w:start w:val="1"/>
+      <w:numFmt w:val="bullet"/>
+      <w:lvlText w:val=""/>
+      <w:lvlJc w:val="left"/>
+      <w:pPr>
+        <w:ind w:left="3240" w:hanging="360"/>
+      </w:pPr>
+      <w:rPr>
+        <w:rFonts w:ascii="Symbol" w:hAnsi="Symbol" w:hint="default"/>
+      </w:rPr>
+    </w:lvl>
+    <w:lvl w:ilvl="4" w:tplc="04090003" w:tentative="1">
+      <w:start w:val="1"/>
+      <w:numFmt w:val="bullet"/>
+      <w:lvlText w:val="o"/>
+      <w:lvlJc w:val="left"/>
+      <w:pPr>
+        <w:ind w:left="3960" w:hanging="360"/>
+      </w:pPr>
+      <w:rPr>
+        <w:rFonts w:ascii="Courier New" w:hAnsi="Courier New" w:cs="Courier New" w:hint="default"/>
+      </w:rPr>
+    </w:lvl>
+    <w:lvl w:ilvl="5" w:tplc="04090005" w:tentative="1">
+      <w:start w:val="1"/>
+      <w:numFmt w:val="bullet"/>
+      <w:lvlText w:val=""/>
+      <w:lvlJc w:val="left"/>
+      <w:pPr>
+        <w:ind w:left="4680" w:hanging="360"/>
+      </w:pPr>
+      <w:rPr>
+        <w:rFonts w:ascii="Wingdings" w:hAnsi="Wingdings" w:hint="default"/>
+      </w:rPr>
+    </w:lvl>
+    <w:lvl w:ilvl="6" w:tplc="04090001" w:tentative="1">
+      <w:start w:val="1"/>
+      <w:numFmt w:val="bullet"/>
+      <w:lvlText w:val=""/>
+      <w:lvlJc w:val="left"/>
+      <w:pPr>
+        <w:ind w:left="5400" w:hanging="360"/>
+      </w:pPr>
+      <w:rPr>
+        <w:rFonts w:ascii="Symbol" w:hAnsi="Symbol" w:hint="default"/>
+      </w:rPr>
+    </w:lvl>
+    <w:lvl w:ilvl="7" w:tplc="04090003" w:tentative="1">
+      <w:start w:val="1"/>
+      <w:numFmt w:val="bullet"/>
+      <w:lvlText w:val="o"/>
+      <w:lvlJc w:val="left"/>
+      <w:pPr>
+        <w:ind w:left="6120" w:hanging="360"/>
+      </w:pPr>
+      <w:rPr>
+        <w:rFonts w:ascii="Courier New" w:hAnsi="Courier New" w:cs="Courier New" w:hint="default"/>
+      </w:rPr>
+    </w:lvl>
+    <w:lvl w:ilvl="8" w:tplc="04090005" w:tentative="1">
+      <w:start w:val="1"/>
+      <w:numFmt w:val="bullet"/>
+      <w:lvlText w:val=""/>
+      <w:lvlJc w:val="left"/>
+      <w:pPr>
+        <w:ind w:left="6840" w:hanging="360"/>
+      </w:pPr>
+      <w:rPr>
+        <w:rFonts w:ascii="Wingdings" w:hAnsi="Wingdings" w:hint="default"/>
+      </w:rPr>
+    </w:lvl>
+  </w:abstractNum>
   <w:num w:numId="1">
     <w:abstractNumId w:val="0"/>
   </w:num>
   <w:num w:numId="2">
-    <w:abstractNumId w:val="5"/>
+    <w:abstractNumId w:val="6"/>
   </w:num>
   <w:num w:numId="3">
     <w:abstractNumId w:val="2"/>
@@ -10455,15 +11163,13 @@
   <w:num w:numId="6">
     <w:abstractNumId w:val="4"/>
   </w:num>
+  <w:num w:numId="7">
+    <w:abstractNumId w:val="5"/>
+  </w:num>
+  <w:num w:numId="8">
+    <w:abstractNumId w:val="7"/>
+  </w:num>
 </w:numbering>
-</file>
-
-<file path=word/people.xml><?xml version="1.0" encoding="utf-8"?>
-<w15:people xmlns:wpc="http://schemas.microsoft.com/office/word/2010/wordprocessingCanvas" xmlns:cx="http://schemas.microsoft.com/office/drawing/2014/chartex" xmlns:cx1="http://schemas.microsoft.com/office/drawing/2015/9/8/chartex" xmlns:cx2="http://schemas.microsoft.com/office/drawing/2015/10/21/chartex" xmlns:cx3="http://schemas.microsoft.com/office/drawing/2016/5/9/chartex" xmlns:cx4="http://schemas.microsoft.com/office/drawing/2016/5/10/chartex" xmlns:cx5="http://schemas.microsoft.com/office/drawing/2016/5/11/chartex" xmlns:cx6="http://schemas.microsoft.com/office/drawing/2016/5/12/chartex" xmlns:cx7="http://schemas.microsoft.com/office/drawing/2016/5/13/chartex" xmlns:cx8="http://schemas.microsoft.com/office/drawing/2016/5/14/chartex" xmlns:mc="http://schemas.openxmlformats.org/markup-compatibility/2006" xmlns:aink="http://schemas.microsoft.com/office/drawing/2016/ink" xmlns:am3d="http://schemas.microsoft.com/office/drawing/2017/model3d" xmlns:o="urn:schemas-microsoft-com:office:office" xmlns:r="http://schemas.openxmlformats.org/officeDocument/2006/relationships" xmlns:m="http://schemas.openxmlformats.org/officeDocument/2006/math" xmlns:v="urn:schemas-microsoft-com:vml" xmlns:wp14="http://schemas.microsoft.com/office/word/2010/wordprocessingDrawing" xmlns:wp="http://schemas.openxmlformats.org/drawingml/2006/wordprocessingDrawing" xmlns:w10="urn:schemas-microsoft-com:office:word" xmlns:w="http://schemas.openxmlformats.org/wordprocessingml/2006/main" xmlns:w14="http://schemas.microsoft.com/office/word/2010/wordml" xmlns:w15="http://schemas.microsoft.com/office/word/2012/wordml" xmlns:w16cid="http://schemas.microsoft.com/office/word/2016/wordml/cid" xmlns:w16se="http://schemas.microsoft.com/office/word/2015/wordml/symex" xmlns:wpg="http://schemas.microsoft.com/office/word/2010/wordprocessingGroup" xmlns:wpi="http://schemas.microsoft.com/office/word/2010/wordprocessingInk" xmlns:wne="http://schemas.microsoft.com/office/word/2006/wordml" xmlns:wps="http://schemas.microsoft.com/office/word/2010/wordprocessingShape" mc:Ignorable="w14 w15 w16se w16cid wp14">
-  <w15:person w15:author="KIzzN Blizkawinjiz">
-    <w15:presenceInfo w15:providerId="Windows Live" w15:userId="009c85357c59bfe5"/>
-  </w15:person>
-</w15:people>
 </file>
 
 <file path=word/styles.xml><?xml version="1.0" encoding="utf-8"?>
@@ -12555,7 +13261,7 @@
 </file>
 
 <file path=customXml/itemProps1.xml><?xml version="1.0" encoding="utf-8"?>
-<ds:datastoreItem xmlns:ds="http://schemas.openxmlformats.org/officeDocument/2006/customXml" ds:itemID="{A24E4FF8-38BD-49F3-BBC0-9D5C0FD0783D}">
+<ds:datastoreItem xmlns:ds="http://schemas.openxmlformats.org/officeDocument/2006/customXml" ds:itemID="{7264B428-2859-4114-A670-582FCE8A7A83}">
   <ds:schemaRefs>
     <ds:schemaRef ds:uri="http://schemas.openxmlformats.org/officeDocument/2006/bibliography"/>
   </ds:schemaRefs>

</xml_diff>

<commit_message>
update uoc luong rui ro
</commit_message>
<xml_diff>
--- a/docs/reports/MyProjectMgnt.docx
+++ b/docs/reports/MyProjectMgnt.docx
@@ -234,7 +234,7 @@
         <w:spacing w:after="0" w:line="240" w:lineRule="auto"/>
         <w:jc w:val="left"/>
         <w:rPr>
-          <w:rFonts w:ascii="Verdana" w:hAnsi="Verdana" w:cs="Tahoma" w:hint="eastAsia"/>
+          <w:rFonts w:ascii="Verdana" w:hAnsi="Verdana" w:cs="Tahoma"/>
           <w:b/>
           <w:bCs/>
           <w:caps/>
@@ -251,7 +251,6 @@
       <w:pPr>
         <w:pStyle w:val="NormalH"/>
         <w:rPr>
-          <w:rFonts w:hint="eastAsia"/>
           <w:color w:val="951B13"/>
         </w:rPr>
       </w:pPr>
@@ -339,43 +338,7 @@
           <w:rPr>
             <w:rStyle w:val="IndexLink"/>
           </w:rPr>
-          <w:t>Gi</w:t>
-        </w:r>
-        <w:r>
-          <w:rPr>
-            <w:rStyle w:val="IndexLink"/>
-          </w:rPr>
-          <w:t>ớ</w:t>
-        </w:r>
-        <w:r>
-          <w:rPr>
-            <w:rStyle w:val="IndexLink"/>
-          </w:rPr>
-          <w:t>i thi</w:t>
-        </w:r>
-        <w:r>
-          <w:rPr>
-            <w:rStyle w:val="IndexLink"/>
-          </w:rPr>
-          <w:t>ệ</w:t>
-        </w:r>
-        <w:r>
-          <w:rPr>
-            <w:rStyle w:val="IndexLink"/>
-          </w:rPr>
-          <w:t>u d</w:t>
-        </w:r>
-        <w:r>
-          <w:rPr>
-            <w:rStyle w:val="IndexLink"/>
-          </w:rPr>
-          <w:t>ự</w:t>
-        </w:r>
-        <w:r>
-          <w:rPr>
-            <w:rStyle w:val="IndexLink"/>
-          </w:rPr>
-          <w:t xml:space="preserve"> án</w:t>
+          <w:t>Giới thiệu dự án</w:t>
         </w:r>
         <w:r>
           <w:rPr>
@@ -453,31 +416,7 @@
           <w:rPr>
             <w:rStyle w:val="IndexLink"/>
           </w:rPr>
-          <w:t>Các nhân s</w:t>
-        </w:r>
-        <w:r>
-          <w:rPr>
-            <w:rStyle w:val="IndexLink"/>
-          </w:rPr>
-          <w:t>ự</w:t>
-        </w:r>
-        <w:r>
-          <w:rPr>
-            <w:rStyle w:val="IndexLink"/>
-          </w:rPr>
-          <w:t xml:space="preserve"> tham gia d</w:t>
-        </w:r>
-        <w:r>
-          <w:rPr>
-            <w:rStyle w:val="IndexLink"/>
-          </w:rPr>
-          <w:t>ự</w:t>
-        </w:r>
-        <w:r>
-          <w:rPr>
-            <w:rStyle w:val="IndexLink"/>
-          </w:rPr>
-          <w:t xml:space="preserve"> án</w:t>
+          <w:t>Các nhân sự tham gia dự án</w:t>
         </w:r>
         <w:r>
           <w:rPr>
@@ -550,19 +489,7 @@
           <w:rPr>
             <w:rStyle w:val="IndexLink"/>
           </w:rPr>
-          <w:t>Thông tin liên h</w:t>
-        </w:r>
-        <w:r>
-          <w:rPr>
-            <w:rStyle w:val="IndexLink"/>
-          </w:rPr>
-          <w:t>ệ</w:t>
-        </w:r>
-        <w:r>
-          <w:rPr>
-            <w:rStyle w:val="IndexLink"/>
-          </w:rPr>
-          <w:t xml:space="preserve"> phía khách hàng</w:t>
+          <w:t>Thông tin liên hệ phía khách hàng</w:t>
         </w:r>
         <w:r>
           <w:rPr>
@@ -635,19 +562,7 @@
           <w:rPr>
             <w:rStyle w:val="IndexLink"/>
           </w:rPr>
-          <w:t>Thông tin liên h</w:t>
-        </w:r>
-        <w:r>
-          <w:rPr>
-            <w:rStyle w:val="IndexLink"/>
-          </w:rPr>
-          <w:t>ệ</w:t>
-        </w:r>
-        <w:r>
-          <w:rPr>
-            <w:rStyle w:val="IndexLink"/>
-          </w:rPr>
-          <w:t xml:space="preserve"> phía công ty</w:t>
+          <w:t>Thông tin liên hệ phía công ty</w:t>
         </w:r>
         <w:r>
           <w:rPr>
@@ -720,31 +635,7 @@
           <w:rPr>
             <w:rStyle w:val="IndexLink"/>
           </w:rPr>
-          <w:t>Phân chia vai trò c</w:t>
-        </w:r>
-        <w:r>
-          <w:rPr>
-            <w:rStyle w:val="IndexLink"/>
-          </w:rPr>
-          <w:t>ủ</w:t>
-        </w:r>
-        <w:r>
-          <w:rPr>
-            <w:rStyle w:val="IndexLink"/>
-          </w:rPr>
-          <w:t>a thành viên d</w:t>
-        </w:r>
-        <w:r>
-          <w:rPr>
-            <w:rStyle w:val="IndexLink"/>
-          </w:rPr>
-          <w:t>ự</w:t>
-        </w:r>
-        <w:r>
-          <w:rPr>
-            <w:rStyle w:val="IndexLink"/>
-          </w:rPr>
-          <w:t xml:space="preserve"> án và khách hàng</w:t>
+          <w:t>Phân chia vai trò của thành viên dự án và khách hàng</w:t>
         </w:r>
         <w:r>
           <w:rPr>
@@ -822,31 +713,7 @@
           <w:rPr>
             <w:rStyle w:val="IndexLink"/>
           </w:rPr>
-          <w:t>Kh</w:t>
-        </w:r>
-        <w:r>
-          <w:rPr>
-            <w:rStyle w:val="IndexLink"/>
-          </w:rPr>
-          <w:t>ả</w:t>
-        </w:r>
-        <w:r>
-          <w:rPr>
-            <w:rStyle w:val="IndexLink"/>
-          </w:rPr>
-          <w:t>o sát d</w:t>
-        </w:r>
-        <w:r>
-          <w:rPr>
-            <w:rStyle w:val="IndexLink"/>
-          </w:rPr>
-          <w:t>ự</w:t>
-        </w:r>
-        <w:r>
-          <w:rPr>
-            <w:rStyle w:val="IndexLink"/>
-          </w:rPr>
-          <w:t xml:space="preserve"> án</w:t>
+          <w:t>Khảo sát dự án</w:t>
         </w:r>
         <w:r>
           <w:rPr>
@@ -919,19 +786,7 @@
           <w:rPr>
             <w:rStyle w:val="IndexLink"/>
           </w:rPr>
-          <w:t>Yêu c</w:t>
-        </w:r>
-        <w:r>
-          <w:rPr>
-            <w:rStyle w:val="IndexLink"/>
-          </w:rPr>
-          <w:t>ầ</w:t>
-        </w:r>
-        <w:r>
-          <w:rPr>
-            <w:rStyle w:val="IndexLink"/>
-          </w:rPr>
-          <w:t>u khách hàng</w:t>
+          <w:t>Yêu cầu khách hàng</w:t>
         </w:r>
         <w:r>
           <w:rPr>
@@ -1004,73 +859,7 @@
           <w:rPr>
             <w:rStyle w:val="IndexLink"/>
           </w:rPr>
-          <w:t>Mô hình ho</w:t>
-        </w:r>
-        <w:r>
-          <w:rPr>
-            <w:rStyle w:val="IndexLink"/>
-          </w:rPr>
-          <w:t>ạ</w:t>
-        </w:r>
-        <w:r>
-          <w:rPr>
-            <w:rStyle w:val="IndexLink"/>
-          </w:rPr>
-          <w:t>t đ</w:t>
-        </w:r>
-        <w:r>
-          <w:rPr>
-            <w:rStyle w:val="IndexLink"/>
-          </w:rPr>
-          <w:t>ộ</w:t>
-        </w:r>
-        <w:r>
-          <w:rPr>
-            <w:rStyle w:val="IndexLink"/>
-          </w:rPr>
-          <w:t>ng hi</w:t>
-        </w:r>
-        <w:r>
-          <w:rPr>
-            <w:rStyle w:val="IndexLink"/>
-          </w:rPr>
-          <w:t>ệ</w:t>
-        </w:r>
-        <w:r>
-          <w:rPr>
-            <w:rStyle w:val="IndexLink"/>
-          </w:rPr>
-          <w:t>n th</w:t>
-        </w:r>
-        <w:r>
-          <w:rPr>
-            <w:rStyle w:val="IndexLink"/>
-          </w:rPr>
-          <w:t>ờ</w:t>
-        </w:r>
-        <w:r>
-          <w:rPr>
-            <w:rStyle w:val="IndexLink"/>
-          </w:rPr>
-          <w:t>i – nghi</w:t>
-        </w:r>
-        <w:r>
-          <w:rPr>
-            <w:rStyle w:val="IndexLink"/>
-          </w:rPr>
-          <w:t>ệ</w:t>
-        </w:r>
-        <w:r>
-          <w:rPr>
-            <w:rStyle w:val="IndexLink"/>
-          </w:rPr>
-          <w:t>p v</w:t>
-        </w:r>
-        <w:r>
-          <w:rPr>
-            <w:rStyle w:val="IndexLink"/>
-          </w:rPr>
-          <w:t>ụ</w:t>
+          <w:t>Mô hình hoạt động hiện thời – nghiệp vụ</w:t>
         </w:r>
         <w:r>
           <w:rPr>
@@ -1143,103 +932,7 @@
           <w:rPr>
             <w:rStyle w:val="IndexLink"/>
           </w:rPr>
-          <w:t>Mô hình ho</w:t>
-        </w:r>
-        <w:r>
-          <w:rPr>
-            <w:rStyle w:val="IndexLink"/>
-          </w:rPr>
-          <w:t>ạ</w:t>
-        </w:r>
-        <w:r>
-          <w:rPr>
-            <w:rStyle w:val="IndexLink"/>
-          </w:rPr>
-          <w:t>t đ</w:t>
-        </w:r>
-        <w:r>
-          <w:rPr>
-            <w:rStyle w:val="IndexLink"/>
-          </w:rPr>
-          <w:t>ộ</w:t>
-        </w:r>
-        <w:r>
-          <w:rPr>
-            <w:rStyle w:val="IndexLink"/>
-          </w:rPr>
-          <w:t>ng d</w:t>
-        </w:r>
-        <w:r>
-          <w:rPr>
-            <w:rStyle w:val="IndexLink"/>
-          </w:rPr>
-          <w:t>ự</w:t>
-        </w:r>
-        <w:r>
-          <w:rPr>
-            <w:rStyle w:val="IndexLink"/>
-          </w:rPr>
-          <w:t xml:space="preserve"> ki</w:t>
-        </w:r>
-        <w:r>
-          <w:rPr>
-            <w:rStyle w:val="IndexLink"/>
-          </w:rPr>
-          <w:t>ế</w:t>
-        </w:r>
-        <w:r>
-          <w:rPr>
-            <w:rStyle w:val="IndexLink"/>
-          </w:rPr>
-          <w:t>n sau khi áp d</w:t>
-        </w:r>
-        <w:r>
-          <w:rPr>
-            <w:rStyle w:val="IndexLink"/>
-          </w:rPr>
-          <w:t>ụ</w:t>
-        </w:r>
-        <w:r>
-          <w:rPr>
-            <w:rStyle w:val="IndexLink"/>
-          </w:rPr>
-          <w:t>ng s</w:t>
-        </w:r>
-        <w:r>
-          <w:rPr>
-            <w:rStyle w:val="IndexLink"/>
-          </w:rPr>
-          <w:t>ả</w:t>
-        </w:r>
-        <w:r>
-          <w:rPr>
-            <w:rStyle w:val="IndexLink"/>
-          </w:rPr>
-          <w:t>n ph</w:t>
-        </w:r>
-        <w:r>
-          <w:rPr>
-            <w:rStyle w:val="IndexLink"/>
-          </w:rPr>
-          <w:t>ẩ</w:t>
-        </w:r>
-        <w:r>
-          <w:rPr>
-            <w:rStyle w:val="IndexLink"/>
-          </w:rPr>
-          <w:t>m m</w:t>
-        </w:r>
-        <w:r>
-          <w:rPr>
-            <w:rStyle w:val="IndexLink"/>
-          </w:rPr>
-          <w:t>ớ</w:t>
-        </w:r>
-        <w:r>
-          <w:rPr>
-            <w:rStyle w:val="IndexLink"/>
-          </w:rPr>
-          <w:t>i</w:t>
+          <w:t>Mô hình hoạt động dự kiến sau khi áp dụng sản phẩm mới</w:t>
         </w:r>
         <w:r>
           <w:rPr>
@@ -1312,55 +1005,7 @@
           <w:rPr>
             <w:rStyle w:val="IndexLink"/>
           </w:rPr>
-          <w:t>Phân tích ưu đi</w:t>
-        </w:r>
-        <w:r>
-          <w:rPr>
-            <w:rStyle w:val="IndexLink"/>
-          </w:rPr>
-          <w:t>ể</w:t>
-        </w:r>
-        <w:r>
-          <w:rPr>
-            <w:rStyle w:val="IndexLink"/>
-          </w:rPr>
-          <w:t>m/như</w:t>
-        </w:r>
-        <w:r>
-          <w:rPr>
-            <w:rStyle w:val="IndexLink"/>
-          </w:rPr>
-          <w:t>ợ</w:t>
-        </w:r>
-        <w:r>
-          <w:rPr>
-            <w:rStyle w:val="IndexLink"/>
-          </w:rPr>
-          <w:t>c đi</w:t>
-        </w:r>
-        <w:r>
-          <w:rPr>
-            <w:rStyle w:val="IndexLink"/>
-          </w:rPr>
-          <w:t>ể</w:t>
-        </w:r>
-        <w:r>
-          <w:rPr>
-            <w:rStyle w:val="IndexLink"/>
-          </w:rPr>
-          <w:t>m/l</w:t>
-        </w:r>
-        <w:r>
-          <w:rPr>
-            <w:rStyle w:val="IndexLink"/>
-          </w:rPr>
-          <w:t>ợ</w:t>
-        </w:r>
-        <w:r>
-          <w:rPr>
-            <w:rStyle w:val="IndexLink"/>
-          </w:rPr>
-          <w:t>i ích khách hàng</w:t>
+          <w:t>Phân tích ưu điểm/nhược điểm/lợi ích khách hàng</w:t>
         </w:r>
         <w:r>
           <w:rPr>
@@ -1372,13 +1017,7 @@
           <w:rPr>
             <w:webHidden/>
           </w:rPr>
-          <w:instrText>P</w:instrText>
-        </w:r>
-        <w:r>
-          <w:rPr>
-            <w:webHidden/>
-          </w:rPr>
-          <w:instrText>AGEREF _Toc527975134 \h</w:instrText>
+          <w:instrText>PAGEREF _Toc527975134 \h</w:instrText>
         </w:r>
         <w:r>
           <w:rPr>
@@ -1444,31 +1083,7 @@
           <w:rPr>
             <w:rStyle w:val="IndexLink"/>
           </w:rPr>
-          <w:t>Ư</w:t>
-        </w:r>
-        <w:r>
-          <w:rPr>
-            <w:rStyle w:val="IndexLink"/>
-          </w:rPr>
-          <w:t>ớ</w:t>
-        </w:r>
-        <w:r>
-          <w:rPr>
-            <w:rStyle w:val="IndexLink"/>
-          </w:rPr>
-          <w:t>c lư</w:t>
-        </w:r>
-        <w:r>
-          <w:rPr>
-            <w:rStyle w:val="IndexLink"/>
-          </w:rPr>
-          <w:t>ợ</w:t>
-        </w:r>
-        <w:r>
-          <w:rPr>
-            <w:rStyle w:val="IndexLink"/>
-          </w:rPr>
-          <w:t>ng</w:t>
+          <w:t>Ước lượng</w:t>
         </w:r>
         <w:r>
           <w:rPr>
@@ -1541,31 +1156,7 @@
           <w:rPr>
             <w:rStyle w:val="IndexLink"/>
           </w:rPr>
-          <w:t>Ư</w:t>
-        </w:r>
-        <w:r>
-          <w:rPr>
-            <w:rStyle w:val="IndexLink"/>
-          </w:rPr>
-          <w:t>ớ</w:t>
-        </w:r>
-        <w:r>
-          <w:rPr>
-            <w:rStyle w:val="IndexLink"/>
-          </w:rPr>
-          <w:t>c lư</w:t>
-        </w:r>
-        <w:r>
-          <w:rPr>
-            <w:rStyle w:val="IndexLink"/>
-          </w:rPr>
-          <w:t>ợ</w:t>
-        </w:r>
-        <w:r>
-          <w:rPr>
-            <w:rStyle w:val="IndexLink"/>
-          </w:rPr>
-          <w:t>ng tính năng</w:t>
+          <w:t>Ước lượng tính năng</w:t>
         </w:r>
         <w:r>
           <w:rPr>
@@ -1638,67 +1229,7 @@
           <w:rPr>
             <w:rStyle w:val="IndexLink"/>
           </w:rPr>
-          <w:t>Ư</w:t>
-        </w:r>
-        <w:r>
-          <w:rPr>
-            <w:rStyle w:val="IndexLink"/>
-          </w:rPr>
-          <w:t>ớ</w:t>
-        </w:r>
-        <w:r>
-          <w:rPr>
-            <w:rStyle w:val="IndexLink"/>
-          </w:rPr>
-          <w:t>c lư</w:t>
-        </w:r>
-        <w:r>
-          <w:rPr>
-            <w:rStyle w:val="IndexLink"/>
-          </w:rPr>
-          <w:t>ợ</w:t>
-        </w:r>
-        <w:r>
-          <w:rPr>
-            <w:rStyle w:val="IndexLink"/>
-          </w:rPr>
-          <w:t>ng cách tích h</w:t>
-        </w:r>
-        <w:r>
-          <w:rPr>
-            <w:rStyle w:val="IndexLink"/>
-          </w:rPr>
-          <w:t>ợ</w:t>
-        </w:r>
-        <w:r>
-          <w:rPr>
-            <w:rStyle w:val="IndexLink"/>
-          </w:rPr>
-          <w:t>p h</w:t>
-        </w:r>
-        <w:r>
-          <w:rPr>
-            <w:rStyle w:val="IndexLink"/>
-          </w:rPr>
-          <w:t>ệ</w:t>
-        </w:r>
-        <w:r>
-          <w:rPr>
-            <w:rStyle w:val="IndexLink"/>
-          </w:rPr>
-          <w:t xml:space="preserve"> th</w:t>
-        </w:r>
-        <w:r>
-          <w:rPr>
-            <w:rStyle w:val="IndexLink"/>
-          </w:rPr>
-          <w:t>ố</w:t>
-        </w:r>
-        <w:r>
-          <w:rPr>
-            <w:rStyle w:val="IndexLink"/>
-          </w:rPr>
-          <w:t>ng</w:t>
+          <w:t>Ước lượng cách tích hợp hệ thống</w:t>
         </w:r>
         <w:r>
           <w:rPr>
@@ -1771,43 +1302,7 @@
           <w:rPr>
             <w:rStyle w:val="IndexLink"/>
           </w:rPr>
-          <w:t>Ư</w:t>
-        </w:r>
-        <w:r>
-          <w:rPr>
-            <w:rStyle w:val="IndexLink"/>
-          </w:rPr>
-          <w:t>ớ</w:t>
-        </w:r>
-        <w:r>
-          <w:rPr>
-            <w:rStyle w:val="IndexLink"/>
-          </w:rPr>
-          <w:t>c lư</w:t>
-        </w:r>
-        <w:r>
-          <w:rPr>
-            <w:rStyle w:val="IndexLink"/>
-          </w:rPr>
-          <w:t>ợ</w:t>
-        </w:r>
-        <w:r>
-          <w:rPr>
-            <w:rStyle w:val="IndexLink"/>
-          </w:rPr>
-          <w:t>ng th</w:t>
-        </w:r>
-        <w:r>
-          <w:rPr>
-            <w:rStyle w:val="IndexLink"/>
-          </w:rPr>
-          <w:t>ờ</w:t>
-        </w:r>
-        <w:r>
-          <w:rPr>
-            <w:rStyle w:val="IndexLink"/>
-          </w:rPr>
-          <w:t>i gian</w:t>
+          <w:t>Ước lượng thời gian</w:t>
         </w:r>
         <w:r>
           <w:rPr>
@@ -1880,43 +1375,7 @@
           <w:rPr>
             <w:rStyle w:val="IndexLink"/>
           </w:rPr>
-          <w:t>Ư</w:t>
-        </w:r>
-        <w:r>
-          <w:rPr>
-            <w:rStyle w:val="IndexLink"/>
-          </w:rPr>
-          <w:t>ớ</w:t>
-        </w:r>
-        <w:r>
-          <w:rPr>
-            <w:rStyle w:val="IndexLink"/>
-          </w:rPr>
-          <w:t>c lư</w:t>
-        </w:r>
-        <w:r>
-          <w:rPr>
-            <w:rStyle w:val="IndexLink"/>
-          </w:rPr>
-          <w:t>ợ</w:t>
-        </w:r>
-        <w:r>
-          <w:rPr>
-            <w:rStyle w:val="IndexLink"/>
-          </w:rPr>
-          <w:t>ng r</w:t>
-        </w:r>
-        <w:r>
-          <w:rPr>
-            <w:rStyle w:val="IndexLink"/>
-          </w:rPr>
-          <w:t>ủ</w:t>
-        </w:r>
-        <w:r>
-          <w:rPr>
-            <w:rStyle w:val="IndexLink"/>
-          </w:rPr>
-          <w:t>i ro</w:t>
+          <w:t>Ước lượng rủi ro</w:t>
         </w:r>
         <w:r>
           <w:rPr>
@@ -1989,67 +1448,7 @@
           <w:rPr>
             <w:rStyle w:val="IndexLink"/>
           </w:rPr>
-          <w:t>Xá</w:t>
-        </w:r>
-        <w:r>
-          <w:rPr>
-            <w:rStyle w:val="IndexLink"/>
-          </w:rPr>
-          <w:t>c đ</w:t>
-        </w:r>
-        <w:r>
-          <w:rPr>
-            <w:rStyle w:val="IndexLink"/>
-          </w:rPr>
-          <w:t>ị</w:t>
-        </w:r>
-        <w:r>
-          <w:rPr>
-            <w:rStyle w:val="IndexLink"/>
-          </w:rPr>
-          <w:t>nh các h</w:t>
-        </w:r>
-        <w:r>
-          <w:rPr>
-            <w:rStyle w:val="IndexLink"/>
-          </w:rPr>
-          <w:t>ạ</w:t>
-        </w:r>
-        <w:r>
-          <w:rPr>
-            <w:rStyle w:val="IndexLink"/>
-          </w:rPr>
-          <w:t>ng m</w:t>
-        </w:r>
-        <w:r>
-          <w:rPr>
-            <w:rStyle w:val="IndexLink"/>
-          </w:rPr>
-          <w:t>ụ</w:t>
-        </w:r>
-        <w:r>
-          <w:rPr>
-            <w:rStyle w:val="IndexLink"/>
-          </w:rPr>
-          <w:t>c ki</w:t>
-        </w:r>
-        <w:r>
-          <w:rPr>
-            <w:rStyle w:val="IndexLink"/>
-          </w:rPr>
-          <w:t>ể</w:t>
-        </w:r>
-        <w:r>
-          <w:rPr>
-            <w:rStyle w:val="IndexLink"/>
-          </w:rPr>
-          <w:t>m th</w:t>
-        </w:r>
-        <w:r>
-          <w:rPr>
-            <w:rStyle w:val="IndexLink"/>
-          </w:rPr>
-          <w:t>ử</w:t>
+          <w:t>Xác định các hạng mục kiểm thử</w:t>
         </w:r>
         <w:r>
           <w:rPr>
@@ -2122,67 +1521,7 @@
           <w:rPr>
             <w:rStyle w:val="IndexLink"/>
           </w:rPr>
-          <w:t>Ư</w:t>
-        </w:r>
-        <w:r>
-          <w:rPr>
-            <w:rStyle w:val="IndexLink"/>
-          </w:rPr>
-          <w:t>ớ</w:t>
-        </w:r>
-        <w:r>
-          <w:rPr>
-            <w:rStyle w:val="IndexLink"/>
-          </w:rPr>
-          <w:t>c lư</w:t>
-        </w:r>
-        <w:r>
-          <w:rPr>
-            <w:rStyle w:val="IndexLink"/>
-          </w:rPr>
-          <w:t>ợ</w:t>
-        </w:r>
-        <w:r>
-          <w:rPr>
-            <w:rStyle w:val="IndexLink"/>
-          </w:rPr>
-          <w:t>ng cách th</w:t>
-        </w:r>
-        <w:r>
-          <w:rPr>
-            <w:rStyle w:val="IndexLink"/>
-          </w:rPr>
-          <w:t>ứ</w:t>
-        </w:r>
-        <w:r>
-          <w:rPr>
-            <w:rStyle w:val="IndexLink"/>
-          </w:rPr>
-          <w:t>c tri</w:t>
-        </w:r>
-        <w:r>
-          <w:rPr>
-            <w:rStyle w:val="IndexLink"/>
-          </w:rPr>
-          <w:t>ể</w:t>
-        </w:r>
-        <w:r>
-          <w:rPr>
-            <w:rStyle w:val="IndexLink"/>
-          </w:rPr>
-          <w:t>n khai/cài đ</w:t>
-        </w:r>
-        <w:r>
-          <w:rPr>
-            <w:rStyle w:val="IndexLink"/>
-          </w:rPr>
-          <w:t>ặ</w:t>
-        </w:r>
-        <w:r>
-          <w:rPr>
-            <w:rStyle w:val="IndexLink"/>
-          </w:rPr>
-          <w:t>t</w:t>
+          <w:t>Ước lượng cách thức triển khai/cài đặt</w:t>
         </w:r>
         <w:r>
           <w:rPr>
@@ -2260,31 +1599,7 @@
           <w:rPr>
             <w:rStyle w:val="IndexLink"/>
           </w:rPr>
-          <w:t>Ư</w:t>
-        </w:r>
-        <w:r>
-          <w:rPr>
-            <w:rStyle w:val="IndexLink"/>
-          </w:rPr>
-          <w:t>ớ</w:t>
-        </w:r>
-        <w:r>
-          <w:rPr>
-            <w:rStyle w:val="IndexLink"/>
-          </w:rPr>
-          <w:t>c lư</w:t>
-        </w:r>
-        <w:r>
-          <w:rPr>
-            <w:rStyle w:val="IndexLink"/>
-          </w:rPr>
-          <w:t>ợ</w:t>
-        </w:r>
-        <w:r>
-          <w:rPr>
-            <w:rStyle w:val="IndexLink"/>
-          </w:rPr>
-          <w:t>ng giá thành</w:t>
+          <w:t>Ước lượng giá thành</w:t>
         </w:r>
         <w:r>
           <w:rPr>
@@ -2362,19 +1677,7 @@
           <w:rPr>
             <w:rStyle w:val="IndexLink"/>
           </w:rPr>
-          <w:t>Phân chia các giai đo</w:t>
-        </w:r>
-        <w:r>
-          <w:rPr>
-            <w:rStyle w:val="IndexLink"/>
-          </w:rPr>
-          <w:t>ạ</w:t>
-        </w:r>
-        <w:r>
-          <w:rPr>
-            <w:rStyle w:val="IndexLink"/>
-          </w:rPr>
-          <w:t>n chính</w:t>
+          <w:t>Phân chia các giai đoạn chính</w:t>
         </w:r>
         <w:r>
           <w:rPr>
@@ -2452,25 +1755,7 @@
           <w:rPr>
             <w:rStyle w:val="IndexLink"/>
           </w:rPr>
-          <w:t>Phân tích thi</w:t>
-        </w:r>
-        <w:r>
-          <w:rPr>
-            <w:rStyle w:val="IndexLink"/>
-          </w:rPr>
-          <w:t>ế</w:t>
-        </w:r>
-        <w:r>
-          <w:rPr>
-            <w:rStyle w:val="IndexLink"/>
-          </w:rPr>
-          <w:t>t k</w:t>
-        </w:r>
-        <w:r>
-          <w:rPr>
-            <w:rStyle w:val="IndexLink"/>
-          </w:rPr>
-          <w:t>ế</w:t>
+          <w:t>Phân tích thiết kế</w:t>
         </w:r>
         <w:r>
           <w:rPr>
@@ -2545,77 +1830,7 @@
             <w:rStyle w:val="IndexLink"/>
             <w:lang w:eastAsia="en-US"/>
           </w:rPr>
-          <w:t>Mô hình tích h</w:t>
-        </w:r>
-        <w:r>
-          <w:rPr>
-            <w:rStyle w:val="IndexLink"/>
-            <w:lang w:eastAsia="en-US"/>
-          </w:rPr>
-          <w:t>ợ</w:t>
-        </w:r>
-        <w:r>
-          <w:rPr>
-            <w:rStyle w:val="IndexLink"/>
-            <w:lang w:eastAsia="en-US"/>
-          </w:rPr>
-          <w:t>p ph</w:t>
-        </w:r>
-        <w:r>
-          <w:rPr>
-            <w:rStyle w:val="IndexLink"/>
-            <w:lang w:eastAsia="en-US"/>
-          </w:rPr>
-          <w:t>ầ</w:t>
-        </w:r>
-        <w:r>
-          <w:rPr>
-            <w:rStyle w:val="IndexLink"/>
-            <w:lang w:eastAsia="en-US"/>
-          </w:rPr>
-          <w:t>n c</w:t>
-        </w:r>
-        <w:r>
-          <w:rPr>
-            <w:rStyle w:val="IndexLink"/>
-            <w:lang w:eastAsia="en-US"/>
-          </w:rPr>
-          <w:t>ứ</w:t>
-        </w:r>
-        <w:r>
-          <w:rPr>
-            <w:rStyle w:val="IndexLink"/>
-            <w:lang w:eastAsia="en-US"/>
-          </w:rPr>
-          <w:t>ng/ph</w:t>
-        </w:r>
-        <w:r>
-          <w:rPr>
-            <w:rStyle w:val="IndexLink"/>
-            <w:lang w:eastAsia="en-US"/>
-          </w:rPr>
-          <w:t>ầ</w:t>
-        </w:r>
-        <w:r>
-          <w:rPr>
-            <w:rStyle w:val="IndexLink"/>
-            <w:lang w:eastAsia="en-US"/>
-          </w:rPr>
-          <w:t>n m</w:t>
-        </w:r>
-        <w:r>
-          <w:rPr>
-            <w:rStyle w:val="IndexLink"/>
-            <w:lang w:eastAsia="en-US"/>
-          </w:rPr>
-          <w:t>ề</w:t>
-        </w:r>
-        <w:r>
-          <w:rPr>
-            <w:rStyle w:val="IndexLink"/>
-            <w:lang w:eastAsia="en-US"/>
-          </w:rPr>
-          <w:t>m</w:t>
+          <w:t>Mô hình tích hợp phần cứng/phần mềm</w:t>
         </w:r>
         <w:r>
           <w:rPr>
@@ -2690,21 +1905,7 @@
             <w:rStyle w:val="IndexLink"/>
             <w:lang w:eastAsia="en-US"/>
           </w:rPr>
-          <w:t>Giao di</w:t>
-        </w:r>
-        <w:r>
-          <w:rPr>
-            <w:rStyle w:val="IndexLink"/>
-            <w:lang w:eastAsia="en-US"/>
-          </w:rPr>
-          <w:t>ệ</w:t>
-        </w:r>
-        <w:r>
-          <w:rPr>
-            <w:rStyle w:val="IndexLink"/>
-            <w:lang w:eastAsia="en-US"/>
-          </w:rPr>
-          <w:t>n</w:t>
+          <w:t>Giao diện</w:t>
         </w:r>
         <w:r>
           <w:rPr>
@@ -2779,56 +1980,7 @@
             <w:rStyle w:val="IndexLink"/>
             <w:lang w:eastAsia="en-US"/>
           </w:rPr>
-          <w:t>Cơ s</w:t>
-        </w:r>
-        <w:r>
-          <w:rPr>
-            <w:rStyle w:val="IndexLink"/>
-            <w:lang w:eastAsia="en-US"/>
-          </w:rPr>
-          <w:t>ở</w:t>
-        </w:r>
-        <w:r>
-          <w:rPr>
-            <w:rStyle w:val="IndexLink"/>
-            <w:lang w:eastAsia="en-US"/>
-          </w:rPr>
-          <w:t xml:space="preserve"> d</w:t>
-        </w:r>
-        <w:r>
-          <w:rPr>
-            <w:rStyle w:val="IndexLink"/>
-            <w:lang w:eastAsia="en-US"/>
-          </w:rPr>
-          <w:t>ữ</w:t>
-        </w:r>
-        <w:r>
-          <w:rPr>
-            <w:rStyle w:val="IndexLink"/>
-            <w:lang w:eastAsia="en-US"/>
-          </w:rPr>
-          <w:t xml:space="preserve"> l</w:t>
-        </w:r>
-        <w:r>
-          <w:rPr>
-            <w:rStyle w:val="IndexLink"/>
-            <w:lang w:eastAsia="en-US"/>
-          </w:rPr>
-          <w:t>i</w:t>
-        </w:r>
-        <w:r>
-          <w:rPr>
-            <w:rStyle w:val="IndexLink"/>
-            <w:lang w:eastAsia="en-US"/>
-          </w:rPr>
-          <w:t>ệ</w:t>
-        </w:r>
-        <w:r>
-          <w:rPr>
-            <w:rStyle w:val="IndexLink"/>
-            <w:lang w:eastAsia="en-US"/>
-          </w:rPr>
-          <w:t>u</w:t>
+          <w:t>Cơ sở dữ liệu</w:t>
         </w:r>
         <w:r>
           <w:rPr>
@@ -2903,21 +2055,7 @@
             <w:rStyle w:val="IndexLink"/>
             <w:lang w:eastAsia="en-US"/>
           </w:rPr>
-          <w:t>M</w:t>
-        </w:r>
-        <w:r>
-          <w:rPr>
-            <w:rStyle w:val="IndexLink"/>
-            <w:lang w:eastAsia="en-US"/>
-          </w:rPr>
-          <w:t>ạ</w:t>
-        </w:r>
-        <w:r>
-          <w:rPr>
-            <w:rStyle w:val="IndexLink"/>
-            <w:lang w:eastAsia="en-US"/>
-          </w:rPr>
-          <w:t>ng</w:t>
+          <w:t>Mạng</w:t>
         </w:r>
         <w:r>
           <w:rPr>
@@ -2992,21 +2130,7 @@
             <w:rStyle w:val="IndexLink"/>
             <w:lang w:eastAsia="en-US"/>
           </w:rPr>
-          <w:t>Tương tác ngư</w:t>
-        </w:r>
-        <w:r>
-          <w:rPr>
-            <w:rStyle w:val="IndexLink"/>
-            <w:lang w:eastAsia="en-US"/>
-          </w:rPr>
-          <w:t>ờ</w:t>
-        </w:r>
-        <w:r>
-          <w:rPr>
-            <w:rStyle w:val="IndexLink"/>
-            <w:lang w:eastAsia="en-US"/>
-          </w:rPr>
-          <w:t>i dùng</w:t>
+          <w:t>Tương tác người dùng</w:t>
         </w:r>
         <w:r>
           <w:rPr>
@@ -3081,49 +2205,7 @@
             <w:rStyle w:val="IndexLink"/>
             <w:lang w:eastAsia="en-US"/>
           </w:rPr>
-          <w:t>Đ</w:t>
-        </w:r>
-        <w:r>
-          <w:rPr>
-            <w:rStyle w:val="IndexLink"/>
-            <w:lang w:eastAsia="en-US"/>
-          </w:rPr>
-          <w:t>ặ</w:t>
-        </w:r>
-        <w:r>
-          <w:rPr>
-            <w:rStyle w:val="IndexLink"/>
-            <w:lang w:eastAsia="en-US"/>
-          </w:rPr>
-          <w:t>c t</w:t>
-        </w:r>
-        <w:r>
-          <w:rPr>
-            <w:rStyle w:val="IndexLink"/>
-            <w:lang w:eastAsia="en-US"/>
-          </w:rPr>
-          <w:t>ả</w:t>
-        </w:r>
-        <w:r>
-          <w:rPr>
-            <w:rStyle w:val="IndexLink"/>
-            <w:lang w:eastAsia="en-US"/>
-          </w:rPr>
-          <w:t xml:space="preserve"> giao di</w:t>
-        </w:r>
-        <w:r>
-          <w:rPr>
-            <w:rStyle w:val="IndexLink"/>
-            <w:lang w:eastAsia="en-US"/>
-          </w:rPr>
-          <w:t>ệ</w:t>
-        </w:r>
-        <w:r>
-          <w:rPr>
-            <w:rStyle w:val="IndexLink"/>
-            <w:lang w:eastAsia="en-US"/>
-          </w:rPr>
-          <w:t>n API (interface)</w:t>
+          <w:t>Đặc tả giao diện API (interface)</w:t>
         </w:r>
         <w:r>
           <w:rPr>
@@ -3198,35 +2280,7 @@
             <w:rStyle w:val="IndexLink"/>
             <w:lang w:eastAsia="en-US"/>
           </w:rPr>
-          <w:t>B</w:t>
-        </w:r>
-        <w:r>
-          <w:rPr>
-            <w:rStyle w:val="IndexLink"/>
-            <w:lang w:eastAsia="en-US"/>
-          </w:rPr>
-          <w:t>ả</w:t>
-        </w:r>
-        <w:r>
-          <w:rPr>
-            <w:rStyle w:val="IndexLink"/>
-            <w:lang w:eastAsia="en-US"/>
-          </w:rPr>
-          <w:t>o m</w:t>
-        </w:r>
-        <w:r>
-          <w:rPr>
-            <w:rStyle w:val="IndexLink"/>
-            <w:lang w:eastAsia="en-US"/>
-          </w:rPr>
-          <w:t>ậ</w:t>
-        </w:r>
-        <w:r>
-          <w:rPr>
-            <w:rStyle w:val="IndexLink"/>
-            <w:lang w:eastAsia="en-US"/>
-          </w:rPr>
-          <w:t>t</w:t>
+          <w:t>Bảo mật</w:t>
         </w:r>
         <w:r>
           <w:rPr>
@@ -3301,35 +2355,7 @@
             <w:rStyle w:val="IndexLink"/>
             <w:lang w:eastAsia="en-US"/>
           </w:rPr>
-          <w:t>Sao lưu ph</w:t>
-        </w:r>
-        <w:r>
-          <w:rPr>
-            <w:rStyle w:val="IndexLink"/>
-            <w:lang w:eastAsia="en-US"/>
-          </w:rPr>
-          <w:t>ụ</w:t>
-        </w:r>
-        <w:r>
-          <w:rPr>
-            <w:rStyle w:val="IndexLink"/>
-            <w:lang w:eastAsia="en-US"/>
-          </w:rPr>
-          <w:t>c h</w:t>
-        </w:r>
-        <w:r>
-          <w:rPr>
-            <w:rStyle w:val="IndexLink"/>
-            <w:lang w:eastAsia="en-US"/>
-          </w:rPr>
-          <w:t>ồ</w:t>
-        </w:r>
-        <w:r>
-          <w:rPr>
-            <w:rStyle w:val="IndexLink"/>
-            <w:lang w:eastAsia="en-US"/>
-          </w:rPr>
-          <w:t>i</w:t>
+          <w:t>Sao lưu phục hồi</w:t>
         </w:r>
         <w:r>
           <w:rPr>
@@ -3404,63 +2430,7 @@
             <w:rStyle w:val="IndexLink"/>
             <w:lang w:eastAsia="en-US"/>
           </w:rPr>
-          <w:t>Chuy</w:t>
-        </w:r>
-        <w:r>
-          <w:rPr>
-            <w:rStyle w:val="IndexLink"/>
-            <w:lang w:eastAsia="en-US"/>
-          </w:rPr>
-          <w:t>ể</w:t>
-        </w:r>
-        <w:r>
-          <w:rPr>
-            <w:rStyle w:val="IndexLink"/>
-            <w:lang w:eastAsia="en-US"/>
-          </w:rPr>
-          <w:t>n đ</w:t>
-        </w:r>
-        <w:r>
-          <w:rPr>
-            <w:rStyle w:val="IndexLink"/>
-            <w:lang w:eastAsia="en-US"/>
-          </w:rPr>
-          <w:t>ổ</w:t>
-        </w:r>
-        <w:r>
-          <w:rPr>
-            <w:rStyle w:val="IndexLink"/>
-            <w:lang w:eastAsia="en-US"/>
-          </w:rPr>
-          <w:t>i d</w:t>
-        </w:r>
-        <w:r>
-          <w:rPr>
-            <w:rStyle w:val="IndexLink"/>
-            <w:lang w:eastAsia="en-US"/>
-          </w:rPr>
-          <w:t>ữ</w:t>
-        </w:r>
-        <w:r>
-          <w:rPr>
-            <w:rStyle w:val="IndexLink"/>
-            <w:lang w:eastAsia="en-US"/>
-          </w:rPr>
-          <w:t xml:space="preserve"> li</w:t>
-        </w:r>
-        <w:r>
-          <w:rPr>
-            <w:rStyle w:val="IndexLink"/>
-            <w:lang w:eastAsia="en-US"/>
-          </w:rPr>
-          <w:t>ệ</w:t>
-        </w:r>
-        <w:r>
-          <w:rPr>
-            <w:rStyle w:val="IndexLink"/>
-            <w:lang w:eastAsia="en-US"/>
-          </w:rPr>
-          <w:t>u</w:t>
+          <w:t>Chuyển đổi dữ liệu</w:t>
         </w:r>
         <w:r>
           <w:rPr>
@@ -3540,35 +2510,7 @@
             <w:rStyle w:val="IndexLink"/>
             <w:lang w:eastAsia="en-US"/>
           </w:rPr>
-          <w:t>Danh m</w:t>
-        </w:r>
-        <w:r>
-          <w:rPr>
-            <w:rStyle w:val="IndexLink"/>
-            <w:lang w:eastAsia="en-US"/>
-          </w:rPr>
-          <w:t>ụ</w:t>
-        </w:r>
-        <w:r>
-          <w:rPr>
-            <w:rStyle w:val="IndexLink"/>
-            <w:lang w:eastAsia="en-US"/>
-          </w:rPr>
-          <w:t>c tài li</w:t>
-        </w:r>
-        <w:r>
-          <w:rPr>
-            <w:rStyle w:val="IndexLink"/>
-            <w:lang w:eastAsia="en-US"/>
-          </w:rPr>
-          <w:t>ệ</w:t>
-        </w:r>
-        <w:r>
-          <w:rPr>
-            <w:rStyle w:val="IndexLink"/>
-            <w:lang w:eastAsia="en-US"/>
-          </w:rPr>
-          <w:t>u liên quan</w:t>
+          <w:t>Danh mục tài liệu liên quan</w:t>
         </w:r>
         <w:r>
           <w:rPr>
@@ -3623,7 +2565,6 @@
       <w:pPr>
         <w:pStyle w:val="NormalH"/>
         <w:rPr>
-          <w:rFonts w:hint="eastAsia"/>
           <w:color w:val="951B13"/>
         </w:rPr>
       </w:pPr>
@@ -3632,31 +2573,7 @@
           <w:color w:val="951B13"/>
         </w:rPr>
         <w:lastRenderedPageBreak/>
-        <w:t>Phiên b</w:t>
-      </w:r>
-      <w:r>
-        <w:rPr>
-          <w:color w:val="951B13"/>
-        </w:rPr>
-        <w:t>ả</w:t>
-      </w:r>
-      <w:r>
-        <w:rPr>
-          <w:color w:val="951B13"/>
-        </w:rPr>
-        <w:t>n tài li</w:t>
-      </w:r>
-      <w:r>
-        <w:rPr>
-          <w:color w:val="951B13"/>
-        </w:rPr>
-        <w:t>ệ</w:t>
-      </w:r>
-      <w:r>
-        <w:rPr>
-          <w:color w:val="951B13"/>
-        </w:rPr>
-        <w:t>u</w:t>
+        <w:t>Phiên bản tài liệu</w:t>
       </w:r>
     </w:p>
     <w:tbl>
@@ -3691,13 +2608,7 @@
           </w:tcPr>
           <w:p>
             <w:r>
-              <w:t>Ngày l</w:t>
-            </w:r>
-            <w:r>
-              <w:t>ậ</w:t>
-            </w:r>
-            <w:r>
-              <w:t>p</w:t>
+              <w:t>Ngày lập</w:t>
             </w:r>
           </w:p>
         </w:tc>
@@ -3714,19 +2625,7 @@
               <w:cnfStyle w:val="100000000000"/>
             </w:pPr>
             <w:r>
-              <w:t>Mô t</w:t>
-            </w:r>
-            <w:r>
-              <w:t>ả</w:t>
-            </w:r>
-            <w:r>
-              <w:t xml:space="preserve"> thay đ</w:t>
-            </w:r>
-            <w:r>
-              <w:t>ổ</w:t>
-            </w:r>
-            <w:r>
-              <w:t>i</w:t>
+              <w:t>Mô tả thay đổi</w:t>
             </w:r>
           </w:p>
         </w:tc>
@@ -3743,13 +2642,7 @@
               <w:cnfStyle w:val="100000000000"/>
             </w:pPr>
             <w:r>
-              <w:t>Phiên b</w:t>
-            </w:r>
-            <w:r>
-              <w:t>ả</w:t>
-            </w:r>
-            <w:r>
-              <w:t>n</w:t>
+              <w:t>Phiên bản</w:t>
             </w:r>
           </w:p>
         </w:tc>
@@ -3766,19 +2659,7 @@
               <w:cnfStyle w:val="100000000000"/>
             </w:pPr>
             <w:r>
-              <w:t>Ngư</w:t>
-            </w:r>
-            <w:r>
-              <w:t>ờ</w:t>
-            </w:r>
-            <w:r>
-              <w:t>i l</w:t>
-            </w:r>
-            <w:r>
-              <w:t>ậ</w:t>
-            </w:r>
-            <w:r>
-              <w:t>p</w:t>
+              <w:t>Người lập</w:t>
             </w:r>
           </w:p>
         </w:tc>
@@ -3795,19 +2676,7 @@
               <w:cnfStyle w:val="100000000000"/>
             </w:pPr>
             <w:r>
-              <w:t>Ngư</w:t>
-            </w:r>
-            <w:r>
-              <w:t>ờ</w:t>
-            </w:r>
-            <w:r>
-              <w:t>i duy</w:t>
-            </w:r>
-            <w:r>
-              <w:t>ệ</w:t>
-            </w:r>
-            <w:r>
-              <w:t>t</w:t>
+              <w:t>Người duyệt</w:t>
             </w:r>
           </w:p>
         </w:tc>
@@ -4428,120 +3297,12 @@
       <w:bookmarkEnd w:id="0"/>
       <w:r>
         <w:lastRenderedPageBreak/>
-        <w:t>Gi</w:t>
-      </w:r>
-      <w:r>
-        <w:t>ớ</w:t>
-      </w:r>
-      <w:r>
-        <w:t>i thi</w:t>
-      </w:r>
-      <w:r>
-        <w:t>ệ</w:t>
-      </w:r>
-      <w:r>
-        <w:t>u d</w:t>
-      </w:r>
-      <w:r>
-        <w:t>ự</w:t>
-      </w:r>
-      <w:r>
-        <w:t xml:space="preserve"> án</w:t>
-      </w:r>
-    </w:p>
-    <w:p>
-      <w:r>
-        <w:t>Robot dò đư</w:t>
-      </w:r>
-      <w:r>
-        <w:t>ờ</w:t>
-      </w:r>
-      <w:r>
-        <w:t>ng: robot xe đua g</w:t>
-      </w:r>
-      <w:r>
-        <w:t>ồ</w:t>
-      </w:r>
-      <w:r>
-        <w:t>m 2 ch</w:t>
-      </w:r>
-      <w:r>
-        <w:t>ứ</w:t>
-      </w:r>
-      <w:r>
-        <w:t>c năng ch</w:t>
-      </w:r>
-      <w:r>
-        <w:t>ứ</w:t>
-      </w:r>
-      <w:r>
-        <w:t>c chính là s</w:t>
-      </w:r>
-      <w:r>
-        <w:t>ử</w:t>
-      </w:r>
-      <w:r>
-        <w:t xml:space="preserve"> d</w:t>
-      </w:r>
-      <w:r>
-        <w:t>ụ</w:t>
-      </w:r>
-      <w:r>
-        <w:t>ng tay c</w:t>
-      </w:r>
-      <w:r>
-        <w:t>ầ</w:t>
-      </w:r>
-      <w:r>
-        <w:t>m đi</w:t>
-      </w:r>
-      <w:r>
-        <w:t>ề</w:t>
-      </w:r>
-      <w:r>
-        <w:t>u khi</w:t>
-      </w:r>
-      <w:r>
-        <w:t>ể</w:t>
-      </w:r>
-      <w:r>
-        <w:t>n  và t</w:t>
-      </w:r>
-      <w:r>
-        <w:t>ự</w:t>
-      </w:r>
-      <w:r>
-        <w:t xml:space="preserve"> đ</w:t>
-      </w:r>
-      <w:r>
-        <w:t>ộ</w:t>
-      </w:r>
-      <w:r>
-        <w:t>ng dò đư</w:t>
-      </w:r>
-      <w:r>
-        <w:t>ờ</w:t>
-      </w:r>
-      <w:r>
-        <w:t>ng, tránh chư</w:t>
-      </w:r>
-      <w:r>
-        <w:t>ớ</w:t>
-      </w:r>
-      <w:r>
-        <w:t>ng ng</w:t>
-      </w:r>
-      <w:r>
-        <w:t>ạ</w:t>
-      </w:r>
-      <w:r>
-        <w:t>i v</w:t>
-      </w:r>
-      <w:r>
-        <w:t>ậ</w:t>
-      </w:r>
-      <w:r>
-        <w:t>t</w:t>
+        <w:t>Giới thiệu dự án</w:t>
+      </w:r>
+    </w:p>
+    <w:p>
+      <w:r>
+        <w:t>Robot dò đường: robot xe đua gồm 2 chức năng chức chính là sử dụng tay cầm điều khiển  và tự động dò đường, tránh chướng ngại vật</w:t>
       </w:r>
     </w:p>
     <w:p>
@@ -4555,22 +3316,7 @@
       <w:bookmarkStart w:id="1" w:name="_Toc527975126"/>
       <w:bookmarkEnd w:id="1"/>
       <w:r>
-        <w:t xml:space="preserve">Các nhân </w:t>
-      </w:r>
-      <w:r>
-        <w:t>s</w:t>
-      </w:r>
-      <w:r>
-        <w:t>ự</w:t>
-      </w:r>
-      <w:r>
-        <w:t xml:space="preserve"> tham gia d</w:t>
-      </w:r>
-      <w:r>
-        <w:t>ự</w:t>
-      </w:r>
-      <w:r>
-        <w:t xml:space="preserve"> án</w:t>
+        <w:t>Các nhân sự tham gia dự án</w:t>
       </w:r>
     </w:p>
     <w:p>
@@ -4584,30 +3330,12 @@
       <w:bookmarkStart w:id="2" w:name="_Toc527975127"/>
       <w:bookmarkEnd w:id="2"/>
       <w:r>
-        <w:t>Thông tin liên h</w:t>
-      </w:r>
-      <w:r>
-        <w:t>ệ</w:t>
-      </w:r>
-      <w:r>
-        <w:t xml:space="preserve"> phía khách hàng</w:t>
-      </w:r>
-    </w:p>
-    <w:p>
-      <w:r>
-        <w:t>Anh Ngô Lam Trung: T</w:t>
-      </w:r>
-      <w:r>
-        <w:t>ổ</w:t>
-      </w:r>
-      <w:r>
-        <w:t>ng giám đ</w:t>
-      </w:r>
-      <w:r>
-        <w:t>ố</w:t>
-      </w:r>
-      <w:r>
-        <w:t>c công ty TNHH Bibica</w:t>
+        <w:t>Thông tin liên hệ phía khách hàng</w:t>
+      </w:r>
+    </w:p>
+    <w:p>
+      <w:r>
+        <w:t>Anh Ngô Lam Trung: Tổng giám đốc công ty TNHH Bibica</w:t>
       </w:r>
     </w:p>
     <w:p>
@@ -4621,53 +3349,17 @@
       <w:bookmarkStart w:id="3" w:name="_Toc527975128"/>
       <w:bookmarkEnd w:id="3"/>
       <w:r>
-        <w:t>Thông tin liên h</w:t>
-      </w:r>
-      <w:r>
-        <w:t>ệ</w:t>
-      </w:r>
-      <w:r>
-        <w:t xml:space="preserve"> phía công ty</w:t>
-      </w:r>
-    </w:p>
-    <w:p>
-      <w:r>
-        <w:t>L</w:t>
-      </w:r>
-      <w:r>
-        <w:t>ậ</w:t>
-      </w:r>
-      <w:r>
-        <w:t>p trình viên:  Võ Qu</w:t>
-      </w:r>
-      <w:r>
-        <w:t>ố</w:t>
-      </w:r>
-      <w:r>
-        <w:t>c Tu</w:t>
-      </w:r>
-      <w:r>
-        <w:t>ấ</w:t>
-      </w:r>
-      <w:r>
-        <w:t>n, Ph</w:t>
-      </w:r>
-      <w:r>
-        <w:t>ạ</w:t>
-      </w:r>
-      <w:r>
-        <w:t>m Minh Khang</w:t>
-      </w:r>
-    </w:p>
-    <w:p>
-      <w:r>
-        <w:t>Phiên d</w:t>
-      </w:r>
-      <w:r>
-        <w:t>ị</w:t>
-      </w:r>
-      <w:r>
-        <w:t>ch: Vũ Công Duy</w:t>
+        <w:t>Thông tin liên hệ phía công ty</w:t>
+      </w:r>
+    </w:p>
+    <w:p>
+      <w:r>
+        <w:t>Lập trình viên:  Võ Quốc Tuấn, Phạm Minh Khang</w:t>
+      </w:r>
+    </w:p>
+    <w:p>
+      <w:r>
+        <w:t>Phiên dịch: Vũ Công Duy</w:t>
       </w:r>
     </w:p>
     <w:p>
@@ -4681,88 +3373,22 @@
       <w:bookmarkStart w:id="4" w:name="_Toc527975129"/>
       <w:bookmarkEnd w:id="4"/>
       <w:r>
-        <w:t>Phân chia vai trò c</w:t>
-      </w:r>
-      <w:r>
-        <w:t>ủ</w:t>
-      </w:r>
-      <w:r>
-        <w:t>a thành viên d</w:t>
-      </w:r>
-      <w:r>
-        <w:t>ự</w:t>
-      </w:r>
-      <w:r>
-        <w:t xml:space="preserve"> án và khách h</w:t>
-      </w:r>
-      <w:r>
-        <w:t>àng</w:t>
-      </w:r>
-    </w:p>
-    <w:p>
-      <w:r>
-        <w:t>Giám đ</w:t>
-      </w:r>
-      <w:r>
-        <w:t>ố</w:t>
-      </w:r>
-      <w:r>
-        <w:t>c: Nguy</w:t>
-      </w:r>
-      <w:r>
-        <w:t>ễ</w:t>
-      </w:r>
-      <w:r>
-        <w:t>n Hoàng Dũng qu</w:t>
-      </w:r>
-      <w:r>
-        <w:t>ả</w:t>
-      </w:r>
-      <w:r>
-        <w:t>n lý tài chính, nhân s</w:t>
-      </w:r>
-      <w:r>
-        <w:t>ự</w:t>
-      </w:r>
-    </w:p>
-    <w:p>
-      <w:r>
-        <w:t>Qu</w:t>
-      </w:r>
-      <w:r>
-        <w:t>ả</w:t>
-      </w:r>
-      <w:r>
-        <w:t>n lý d</w:t>
-      </w:r>
-      <w:r>
-        <w:t>ự</w:t>
-      </w:r>
-      <w:r>
-        <w:t xml:space="preserve"> án: Võ Qu</w:t>
-      </w:r>
-      <w:r>
-        <w:t>ố</w:t>
-      </w:r>
-      <w:r>
-        <w:t>c Tu</w:t>
-      </w:r>
-      <w:r>
-        <w:t>ấ</w:t>
-      </w:r>
-      <w:r>
-        <w:t>n</w:t>
-      </w:r>
-    </w:p>
-    <w:p>
-      <w:r>
-        <w:t>Phiên d</w:t>
-      </w:r>
-      <w:r>
-        <w:t>ị</w:t>
-      </w:r>
-      <w:r>
-        <w:t xml:space="preserve">ch: </w:t>
+        <w:t>Phân chia vai trò của thành viên dự án và khách hàng</w:t>
+      </w:r>
+    </w:p>
+    <w:p>
+      <w:r>
+        <w:t>Giám đốc: Nguyễn Hoàng Dũng quản lý tài chính, nhân sự</w:t>
+      </w:r>
+    </w:p>
+    <w:p>
+      <w:r>
+        <w:t>Quản lý dự án: Võ Quốc Tuấn</w:t>
+      </w:r>
+    </w:p>
+    <w:p>
+      <w:r>
+        <w:t xml:space="preserve">Phiên dịch: </w:t>
       </w:r>
       <w:bookmarkStart w:id="5" w:name="_GoBack"/>
       <w:bookmarkEnd w:id="5"/>
@@ -4784,19 +3410,7 @@
       <w:bookmarkStart w:id="6" w:name="_Toc527975130"/>
       <w:bookmarkEnd w:id="6"/>
       <w:r>
-        <w:t>Kh</w:t>
-      </w:r>
-      <w:r>
-        <w:t>ả</w:t>
-      </w:r>
-      <w:r>
-        <w:t>o sát d</w:t>
-      </w:r>
-      <w:r>
-        <w:t>ự</w:t>
-      </w:r>
-      <w:r>
-        <w:t xml:space="preserve"> án</w:t>
+        <w:t>Khảo sát dự án</w:t>
       </w:r>
     </w:p>
     <w:p>
@@ -4810,229 +3424,34 @@
       <w:bookmarkStart w:id="7" w:name="_Toc527975131"/>
       <w:bookmarkEnd w:id="7"/>
       <w:r>
-        <w:t>Yêu c</w:t>
-      </w:r>
-      <w:r>
-        <w:t>ầ</w:t>
-      </w:r>
-      <w:r>
-        <w:t>u khách hàng</w:t>
-      </w:r>
-    </w:p>
-    <w:p>
-      <w:r>
-        <w:t>- Xây d</w:t>
-      </w:r>
-      <w:r>
-        <w:t>ự</w:t>
-      </w:r>
-      <w:r>
-        <w:t>ng robot xe đi</w:t>
-      </w:r>
-      <w:r>
-        <w:t>ề</w:t>
-      </w:r>
-      <w:r>
-        <w:t>u khi</w:t>
-      </w:r>
-      <w:r>
-        <w:t>ể</w:t>
-      </w:r>
-      <w:r>
-        <w:t>n, đ</w:t>
-      </w:r>
-      <w:r>
-        <w:t>ị</w:t>
-      </w:r>
-      <w:r>
-        <w:t>nh hư</w:t>
-      </w:r>
-      <w:r>
-        <w:t>ớ</w:t>
-      </w:r>
-      <w:r>
-        <w:t>ng s</w:t>
-      </w:r>
-      <w:r>
-        <w:t>ử</w:t>
-      </w:r>
-      <w:r>
-        <w:t xml:space="preserve"> d</w:t>
-      </w:r>
-      <w:r>
-        <w:t>ụ</w:t>
-      </w:r>
-      <w:r>
-        <w:t>ng chuy</w:t>
-      </w:r>
-      <w:r>
-        <w:t>ể</w:t>
-      </w:r>
-      <w:r>
-        <w:t>n hàng trong tương lai</w:t>
-      </w:r>
-    </w:p>
-    <w:p>
-      <w:r>
-        <w:t>- Yêu c</w:t>
-      </w:r>
-      <w:r>
-        <w:t>ầ</w:t>
-      </w:r>
-      <w:r>
-        <w:t>u c</w:t>
-      </w:r>
-      <w:r>
-        <w:t>ụ</w:t>
-      </w:r>
-      <w:r>
-        <w:t xml:space="preserve"> th</w:t>
-      </w:r>
-      <w:r>
-        <w:t>ể</w:t>
-      </w:r>
-      <w:r>
-        <w:t xml:space="preserve"> :</w:t>
+        <w:t>Yêu cầu khách hàng</w:t>
+      </w:r>
+    </w:p>
+    <w:p>
+      <w:r>
+        <w:t>- Xây dựng robot xe điều khiển, định hướng sử dụng chuyển hàng trong tương lai</w:t>
+      </w:r>
+    </w:p>
+    <w:p>
+      <w:r>
+        <w:t>- Yêu cầu cụ thể :</w:t>
       </w:r>
     </w:p>
     <w:p>
       <w:r>
         <w:tab/>
-        <w:t>+ Tính nă</w:t>
-      </w:r>
-      <w:r>
-        <w:t>ng 1: có kh</w:t>
-      </w:r>
-      <w:r>
-        <w:t>ả</w:t>
-      </w:r>
-      <w:r>
-        <w:t xml:space="preserve"> năng s</w:t>
-      </w:r>
-      <w:r>
-        <w:t>ử</w:t>
-      </w:r>
-      <w:r>
-        <w:t xml:space="preserve"> d</w:t>
-      </w:r>
-      <w:r>
-        <w:t>ụ</w:t>
-      </w:r>
-      <w:r>
-        <w:t>ng tay c</w:t>
-      </w:r>
-      <w:r>
-        <w:t>ầ</w:t>
-      </w:r>
-      <w:r>
-        <w:t>m đi</w:t>
-      </w:r>
-      <w:r>
-        <w:t>ề</w:t>
-      </w:r>
-      <w:r>
-        <w:t>u khi</w:t>
-      </w:r>
-      <w:r>
-        <w:t>ể</w:t>
-      </w:r>
-      <w:r>
-        <w:t>n di chuy</w:t>
-      </w:r>
-      <w:r>
-        <w:t>ể</w:t>
-      </w:r>
-      <w:r>
-        <w:t>n: trên dư</w:t>
-      </w:r>
-      <w:r>
-        <w:t>ớ</w:t>
-      </w:r>
-      <w:r>
-        <w:t>i trái ph</w:t>
-      </w:r>
-      <w:r>
-        <w:t>ả</w:t>
-      </w:r>
-      <w:r>
-        <w:t>i và đi chéo</w:t>
+        <w:t>+ Tính năng 1: có khả năng sử dụng tay cầm điều khiển di chuyển: trên dưới trái phải và đi chéo</w:t>
       </w:r>
     </w:p>
     <w:p>
       <w:r>
         <w:tab/>
-        <w:t>+ Tính năng 2: có kh</w:t>
-      </w:r>
-      <w:r>
-        <w:t>ả</w:t>
-      </w:r>
-      <w:r>
-        <w:t xml:space="preserve"> năng dò đư</w:t>
-      </w:r>
-      <w:r>
-        <w:t>ờ</w:t>
-      </w:r>
-      <w:r>
-        <w:t>ng, t</w:t>
-      </w:r>
-      <w:r>
-        <w:t>ự</w:t>
-      </w:r>
-      <w:r>
-        <w:t xml:space="preserve"> đ</w:t>
-      </w:r>
-      <w:r>
-        <w:t>ộ</w:t>
-      </w:r>
-      <w:r>
-        <w:t>ng tránh chư</w:t>
-      </w:r>
-      <w:r>
-        <w:t>ớ</w:t>
-      </w:r>
-      <w:r>
-        <w:t>ng ng</w:t>
-      </w:r>
-      <w:r>
-        <w:t>ạ</w:t>
-      </w:r>
-      <w:r>
-        <w:t>i v</w:t>
-      </w:r>
-      <w:r>
-        <w:t>ậ</w:t>
-      </w:r>
-      <w:r>
-        <w:t>t</w:t>
-      </w:r>
-    </w:p>
-    <w:p>
-      <w:r>
-        <w:t>- Th</w:t>
-      </w:r>
-      <w:r>
-        <w:t>ờ</w:t>
-      </w:r>
-      <w:r>
-        <w:t>i gian : 6 tu</w:t>
-      </w:r>
-      <w:r>
-        <w:t>ầ</w:t>
-      </w:r>
-      <w:r>
-        <w:t>n t</w:t>
-      </w:r>
-      <w:r>
-        <w:t>ừ</w:t>
-      </w:r>
-      <w:r>
-        <w:t xml:space="preserve"> 12/3/2019 t</w:t>
-      </w:r>
-      <w:r>
-        <w:t>ớ</w:t>
-      </w:r>
-      <w:r>
-        <w:t>i 25/4/2019</w:t>
+        <w:t>+ Tính năng 2: có khả năng dò đường, tự động tránh chướng ngại vật</w:t>
+      </w:r>
+    </w:p>
+    <w:p>
+      <w:r>
+        <w:t>- Thời gian : 6 tuần từ 12/3/2019 tới 25/4/2019</w:t>
       </w:r>
     </w:p>
     <w:p>
@@ -5046,90 +3465,12 @@
       <w:bookmarkStart w:id="8" w:name="_Toc527975132"/>
       <w:bookmarkEnd w:id="8"/>
       <w:r>
-        <w:t>Mô hình ho</w:t>
-      </w:r>
-      <w:r>
-        <w:t>ạ</w:t>
-      </w:r>
-      <w:r>
-        <w:t>t đ</w:t>
-      </w:r>
-      <w:r>
-        <w:t>ộ</w:t>
-      </w:r>
-      <w:r>
-        <w:t>ng hi</w:t>
-      </w:r>
-      <w:r>
-        <w:t>ệ</w:t>
-      </w:r>
-      <w:r>
-        <w:t>n th</w:t>
-      </w:r>
-      <w:r>
-        <w:t>ờ</w:t>
-      </w:r>
-      <w:r>
-        <w:t>i – nghi</w:t>
-      </w:r>
-      <w:r>
-        <w:t>ệ</w:t>
-      </w:r>
-      <w:r>
-        <w:t>p v</w:t>
-      </w:r>
-      <w:r>
-        <w:t>ụ</w:t>
-      </w:r>
-    </w:p>
-    <w:p>
-      <w:r>
-        <w:t>- Công ty đan</w:t>
-      </w:r>
-      <w:r>
-        <w:t>g v</w:t>
-      </w:r>
-      <w:r>
-        <w:t>ậ</w:t>
-      </w:r>
-      <w:r>
-        <w:t>n chuy</w:t>
-      </w:r>
-      <w:r>
-        <w:t>ể</w:t>
-      </w:r>
-      <w:r>
-        <w:t>n hàng hóa vào kho bãi th</w:t>
-      </w:r>
-      <w:r>
-        <w:t>ủ</w:t>
-      </w:r>
-      <w:r>
-        <w:t xml:space="preserve"> công b</w:t>
-      </w:r>
-      <w:r>
-        <w:t>ằ</w:t>
-      </w:r>
-      <w:r>
-        <w:t>ng xe kéo + công nhân đi</w:t>
-      </w:r>
-      <w:r>
-        <w:t>ề</w:t>
-      </w:r>
-      <w:r>
-        <w:t>u khi</w:t>
-      </w:r>
-      <w:r>
-        <w:t>ể</w:t>
-      </w:r>
-      <w:r>
-        <w:t>n. Do đó gây lãng phí nhân l</w:t>
-      </w:r>
-      <w:r>
-        <w:t>ự</w:t>
-      </w:r>
-      <w:r>
-        <w:t>c</w:t>
+        <w:t>Mô hình hoạt động hiện thời – nghiệp vụ</w:t>
+      </w:r>
+    </w:p>
+    <w:p>
+      <w:r>
+        <w:t>- Công ty đang vận chuyển hàng hóa vào kho bãi thủ công bằng xe kéo + công nhân điều khiển. Do đó gây lãng phí nhân lực</w:t>
       </w:r>
     </w:p>
     <w:p>
@@ -5143,281 +3484,26 @@
       <w:bookmarkStart w:id="9" w:name="_Toc527975133"/>
       <w:bookmarkEnd w:id="9"/>
       <w:r>
-        <w:t>Mô hình ho</w:t>
-      </w:r>
-      <w:r>
-        <w:t>ạ</w:t>
-      </w:r>
-      <w:r>
-        <w:t>t đ</w:t>
-      </w:r>
-      <w:r>
-        <w:t>ộ</w:t>
-      </w:r>
-      <w:r>
-        <w:t>ng d</w:t>
-      </w:r>
-      <w:r>
-        <w:t>ự</w:t>
-      </w:r>
-      <w:r>
-        <w:t xml:space="preserve"> ki</w:t>
-      </w:r>
-      <w:r>
-        <w:t>ế</w:t>
-      </w:r>
-      <w:r>
-        <w:t>n sau khi áp d</w:t>
-      </w:r>
-      <w:r>
-        <w:t>ụ</w:t>
-      </w:r>
-      <w:r>
-        <w:t>ng s</w:t>
-      </w:r>
-      <w:r>
-        <w:t>ả</w:t>
-      </w:r>
-      <w:r>
-        <w:t>n ph</w:t>
-      </w:r>
-      <w:r>
-        <w:t>ẩ</w:t>
-      </w:r>
-      <w:r>
-        <w:t>m m</w:t>
-      </w:r>
-      <w:r>
-        <w:t>ớ</w:t>
-      </w:r>
-      <w:r>
-        <w:t>i</w:t>
-      </w:r>
-    </w:p>
-    <w:p>
-      <w:r>
-        <w:t>- D</w:t>
-      </w:r>
-      <w:r>
-        <w:t>ự</w:t>
-      </w:r>
-      <w:r>
-        <w:t>a vào s</w:t>
-      </w:r>
-      <w:r>
-        <w:t>ả</w:t>
-      </w:r>
-      <w:r>
-        <w:t>n ph</w:t>
-      </w:r>
-      <w:r>
-        <w:t>ẩ</w:t>
-      </w:r>
-      <w:r>
-        <w:t>m m</w:t>
-      </w:r>
-      <w:r>
-        <w:t>ớ</w:t>
-      </w:r>
-      <w:r>
-        <w:t>i này, sau khi bóc đ</w:t>
-      </w:r>
-      <w:r>
-        <w:t>ủ</w:t>
-      </w:r>
-      <w:r>
-        <w:t xml:space="preserve"> lư</w:t>
-      </w:r>
-      <w:r>
-        <w:t>ợ</w:t>
-      </w:r>
-      <w:r>
-        <w:t>ng hàng hóa, xe t</w:t>
-      </w:r>
-      <w:r>
-        <w:t>ự</w:t>
-      </w:r>
-      <w:r>
-        <w:t xml:space="preserve"> đ</w:t>
-      </w:r>
-      <w:r>
-        <w:t>ộ</w:t>
-      </w:r>
-      <w:r>
-        <w:t>ng di chuy</w:t>
-      </w:r>
-      <w:r>
-        <w:t>ể</w:t>
-      </w:r>
-      <w:r>
-        <w:t>n t</w:t>
-      </w:r>
-      <w:r>
-        <w:t>ớ</w:t>
-      </w:r>
-      <w:r>
-        <w:t xml:space="preserve">i kho bãi </w:t>
-      </w:r>
-      <w:r>
-        <w:t>ch</w:t>
-      </w:r>
-      <w:r>
-        <w:t>ứ</w:t>
-      </w:r>
-      <w:r>
-        <w:t>a hàng.</w:t>
-      </w:r>
-    </w:p>
-    <w:p>
-      <w:r>
-        <w:t>- Ch</w:t>
-      </w:r>
-      <w:r>
-        <w:t>ứ</w:t>
-      </w:r>
-      <w:r>
-        <w:t>c năng quan tr</w:t>
-      </w:r>
-      <w:r>
-        <w:t>ọ</w:t>
-      </w:r>
-      <w:r>
-        <w:t>ng nh</w:t>
-      </w:r>
-      <w:r>
-        <w:t>ấ</w:t>
-      </w:r>
-      <w:r>
-        <w:t>t là kh</w:t>
-      </w:r>
-      <w:r>
-        <w:t>ả</w:t>
-      </w:r>
-      <w:r>
-        <w:t xml:space="preserve"> năng dò đư</w:t>
-      </w:r>
-      <w:r>
-        <w:t>ờ</w:t>
-      </w:r>
-      <w:r>
-        <w:t>ng, nhà máy s</w:t>
-      </w:r>
-      <w:r>
-        <w:t>ẽ</w:t>
-      </w:r>
-      <w:r>
-        <w:t xml:space="preserve"> xây d</w:t>
-      </w:r>
-      <w:r>
-        <w:t>ự</w:t>
-      </w:r>
-      <w:r>
-        <w:t>ng tuy</w:t>
-      </w:r>
-      <w:r>
-        <w:t>ế</w:t>
-      </w:r>
-      <w:r>
-        <w:t>n đư</w:t>
-      </w:r>
-      <w:r>
-        <w:t>ờ</w:t>
-      </w:r>
-      <w:r>
-        <w:t xml:space="preserve">ng riêng cho </w:t>
+        <w:t>Mô hình hoạt động dự kiến sau khi áp dụng sản phẩm mới</w:t>
+      </w:r>
+    </w:p>
+    <w:p>
+      <w:r>
+        <w:t>- Dựa vào sản phẩm mới này, sau khi bóc đủ lượng hàng hóa, xe tự động di chuyển tới kho bãi chứa hàng.</w:t>
+      </w:r>
+    </w:p>
+    <w:p>
+      <w:r>
+        <w:t xml:space="preserve">- Chức năng quan trọng nhất là khả năng dò đường, nhà máy sẽ xây dựng tuyến đường riêng cho </w:t>
       </w:r>
       <w:r>
         <w:lastRenderedPageBreak/>
-        <w:t>xe di chuy</w:t>
-      </w:r>
-      <w:r>
-        <w:t>ể</w:t>
-      </w:r>
-      <w:r>
-        <w:t>n.</w:t>
-      </w:r>
-    </w:p>
-    <w:p>
-      <w:r>
-        <w:t>- Đ</w:t>
-      </w:r>
-      <w:r>
-        <w:t>ể</w:t>
-      </w:r>
-      <w:r>
-        <w:t xml:space="preserve"> tránh x</w:t>
-      </w:r>
-      <w:r>
-        <w:t>ả</w:t>
-      </w:r>
-      <w:r>
-        <w:t>y ra tai n</w:t>
-      </w:r>
-      <w:r>
-        <w:t>ạ</w:t>
-      </w:r>
-      <w:r>
-        <w:t>n, t</w:t>
-      </w:r>
-      <w:r>
-        <w:t>ố</w:t>
-      </w:r>
-      <w:r>
-        <w:t>c đ</w:t>
-      </w:r>
-      <w:r>
-        <w:t>ộ</w:t>
-      </w:r>
-      <w:r>
-        <w:t xml:space="preserve"> di chuy</w:t>
-      </w:r>
-      <w:r>
-        <w:t>ể</w:t>
-      </w:r>
-      <w:r>
-        <w:t>n không c</w:t>
-      </w:r>
-      <w:r>
-        <w:t>ầ</w:t>
-      </w:r>
-      <w:r>
-        <w:t>n quá cao và đ</w:t>
-      </w:r>
-      <w:r>
-        <w:t>ặ</w:t>
-      </w:r>
-      <w:r>
-        <w:t>c bi</w:t>
-      </w:r>
-      <w:r>
-        <w:t>ệ</w:t>
-      </w:r>
-      <w:r>
-        <w:t>t ph</w:t>
-      </w:r>
-      <w:r>
-        <w:t>ả</w:t>
-      </w:r>
-      <w:r>
-        <w:t>i có kh</w:t>
-      </w:r>
-      <w:r>
-        <w:t>ẳ</w:t>
-      </w:r>
-      <w:r>
-        <w:t xml:space="preserve"> năng tránh v</w:t>
-      </w:r>
-      <w:r>
-        <w:t>ậ</w:t>
-      </w:r>
-      <w:r>
-        <w:t>t c</w:t>
-      </w:r>
-      <w:r>
-        <w:t>ả</w:t>
-      </w:r>
-      <w:r>
-        <w:t>n.</w:t>
+        <w:t>xe di chuyển.</w:t>
+      </w:r>
+    </w:p>
+    <w:p>
+      <w:r>
+        <w:t>- Để tránh xảy ra tai nạn, tốc độ di chuyển không cần quá cao và đặc biệt phải có khẳ năng tránh vật cản.</w:t>
       </w:r>
     </w:p>
     <w:p>
@@ -5431,142 +3517,22 @@
       <w:bookmarkStart w:id="10" w:name="_Toc527975134"/>
       <w:bookmarkEnd w:id="10"/>
       <w:r>
-        <w:t>Phân tích ưu đi</w:t>
-      </w:r>
-      <w:r>
-        <w:t>ể</w:t>
-      </w:r>
-      <w:r>
-        <w:t>m/như</w:t>
-      </w:r>
-      <w:r>
-        <w:t>ợ</w:t>
-      </w:r>
-      <w:r>
-        <w:t>c đi</w:t>
-      </w:r>
-      <w:r>
-        <w:t>ể</w:t>
-      </w:r>
-      <w:r>
-        <w:t>m/l</w:t>
-      </w:r>
-      <w:r>
-        <w:t>ợ</w:t>
-      </w:r>
-      <w:r>
-        <w:t xml:space="preserve">i </w:t>
-      </w:r>
-      <w:r>
-        <w:t>ích khách hàng</w:t>
-      </w:r>
-    </w:p>
-    <w:p>
-      <w:r>
-        <w:t>- Ưu đi</w:t>
-      </w:r>
-      <w:r>
-        <w:t>ể</w:t>
-      </w:r>
-      <w:r>
-        <w:t>m : t</w:t>
-      </w:r>
-      <w:r>
-        <w:t>ố</w:t>
-      </w:r>
-      <w:r>
-        <w:t>i ưu hóa s</w:t>
-      </w:r>
-      <w:r>
-        <w:t>ả</w:t>
-      </w:r>
-      <w:r>
-        <w:t>n xu</w:t>
-      </w:r>
-      <w:r>
-        <w:t>ấ</w:t>
-      </w:r>
-      <w:r>
-        <w:t>t</w:t>
-      </w:r>
-    </w:p>
-    <w:p>
-      <w:r>
-        <w:t>- Như</w:t>
-      </w:r>
-      <w:r>
-        <w:t>ợ</w:t>
-      </w:r>
-      <w:r>
-        <w:t>c đi</w:t>
-      </w:r>
-      <w:r>
-        <w:t>ể</w:t>
-      </w:r>
-      <w:r>
-        <w:t>m : chi phí b</w:t>
-      </w:r>
-      <w:r>
-        <w:t>ả</w:t>
-      </w:r>
-      <w:r>
-        <w:t>o trì, đi</w:t>
-      </w:r>
-      <w:r>
-        <w:t>ệ</w:t>
-      </w:r>
-      <w:r>
-        <w:t>n năng tiêu th</w:t>
-      </w:r>
-      <w:r>
-        <w:t>ụ</w:t>
-      </w:r>
-    </w:p>
-    <w:p>
-      <w:r>
-        <w:t>- L</w:t>
-      </w:r>
-      <w:r>
-        <w:t>ợ</w:t>
-      </w:r>
-      <w:r>
-        <w:t>i ích : t</w:t>
-      </w:r>
-      <w:r>
-        <w:t>ự</w:t>
-      </w:r>
-      <w:r>
-        <w:t xml:space="preserve"> đ</w:t>
-      </w:r>
-      <w:r>
-        <w:t>ộ</w:t>
-      </w:r>
-      <w:r>
-        <w:t>ng hóa quá trình v</w:t>
-      </w:r>
-      <w:r>
-        <w:t>ậ</w:t>
-      </w:r>
-      <w:r>
-        <w:t>n chuy</w:t>
-      </w:r>
-      <w:r>
-        <w:t>ể</w:t>
-      </w:r>
-      <w:r>
-        <w:t>n, tăng năng xu</w:t>
-      </w:r>
-      <w:r>
-        <w:t>ấ</w:t>
-      </w:r>
-      <w:r>
-        <w:t>t lao đ</w:t>
-      </w:r>
-      <w:r>
-        <w:t>ộ</w:t>
-      </w:r>
-      <w:r>
-        <w:t xml:space="preserve">ng cho công nhân </w:t>
+        <w:t>Phân tích ưu điểm/nhược điểm/lợi ích khách hàng</w:t>
+      </w:r>
+    </w:p>
+    <w:p>
+      <w:r>
+        <w:t>- Ưu điểm : tối ưu hóa sản xuất</w:t>
+      </w:r>
+    </w:p>
+    <w:p>
+      <w:r>
+        <w:t>- Nhược điểm : chi phí bảo trì, điện năng tiêu thụ</w:t>
+      </w:r>
+    </w:p>
+    <w:p>
+      <w:r>
+        <w:t xml:space="preserve">- Lợi ích : tự động hóa quá trình vận chuyển, tăng năng xuất lao động cho công nhân </w:t>
       </w:r>
     </w:p>
     <w:p/>
@@ -5581,19 +3547,7 @@
       <w:bookmarkStart w:id="11" w:name="_Toc527975135"/>
       <w:bookmarkEnd w:id="11"/>
       <w:r>
-        <w:t>Ư</w:t>
-      </w:r>
-      <w:r>
-        <w:t>ớ</w:t>
-      </w:r>
-      <w:r>
-        <w:t>c lư</w:t>
-      </w:r>
-      <w:r>
-        <w:t>ợ</w:t>
-      </w:r>
-      <w:r>
-        <w:t>ng</w:t>
+        <w:t>Ước lượng</w:t>
       </w:r>
     </w:p>
     <w:p>
@@ -5607,19 +3561,7 @@
       <w:bookmarkStart w:id="12" w:name="_Toc527975136"/>
       <w:bookmarkEnd w:id="12"/>
       <w:r>
-        <w:t>Ư</w:t>
-      </w:r>
-      <w:r>
-        <w:t>ớ</w:t>
-      </w:r>
-      <w:r>
-        <w:t>c lư</w:t>
-      </w:r>
-      <w:r>
-        <w:t>ợ</w:t>
-      </w:r>
-      <w:r>
-        <w:t>ng tính năng</w:t>
+        <w:t>Ước lượng tính năng</w:t>
       </w:r>
     </w:p>
     <w:p>
@@ -5630,131 +3572,29 @@
         <w:rPr>
           <w:lang w:eastAsia="ja-JP"/>
         </w:rPr>
-        <w:t>-Các tính năng khách hàng yêu c</w:t>
-      </w:r>
+        <w:t>-Các tính năng khách hàng yêu cầu</w:t>
+      </w:r>
+    </w:p>
+    <w:p>
+      <w:pPr>
+        <w:ind w:left="576"/>
+      </w:pPr>
       <w:r>
         <w:rPr>
           <w:lang w:eastAsia="ja-JP"/>
         </w:rPr>
-        <w:t>ầ</w:t>
-      </w:r>
+        <w:t>-Các tính năng bắt buộc phải có mà khách hàng không yêu cầu</w:t>
+      </w:r>
+    </w:p>
+    <w:p>
+      <w:pPr>
+        <w:ind w:left="576"/>
+      </w:pPr>
       <w:r>
         <w:rPr>
           <w:lang w:eastAsia="ja-JP"/>
         </w:rPr>
-        <w:t>u</w:t>
-      </w:r>
-    </w:p>
-    <w:p>
-      <w:pPr>
-        <w:ind w:left="576"/>
-      </w:pPr>
-      <w:r>
-        <w:rPr>
-          <w:lang w:eastAsia="ja-JP"/>
-        </w:rPr>
-        <w:t xml:space="preserve">-Các </w:t>
-      </w:r>
-      <w:r>
-        <w:rPr>
-          <w:lang w:eastAsia="ja-JP"/>
-        </w:rPr>
-        <w:t>tính năng b</w:t>
-      </w:r>
-      <w:r>
-        <w:rPr>
-          <w:lang w:eastAsia="ja-JP"/>
-        </w:rPr>
-        <w:t>ắ</w:t>
-      </w:r>
-      <w:r>
-        <w:rPr>
-          <w:lang w:eastAsia="ja-JP"/>
-        </w:rPr>
-        <w:t>t bu</w:t>
-      </w:r>
-      <w:r>
-        <w:rPr>
-          <w:lang w:eastAsia="ja-JP"/>
-        </w:rPr>
-        <w:t>ộ</w:t>
-      </w:r>
-      <w:r>
-        <w:rPr>
-          <w:lang w:eastAsia="ja-JP"/>
-        </w:rPr>
-        <w:t>c ph</w:t>
-      </w:r>
-      <w:r>
-        <w:rPr>
-          <w:lang w:eastAsia="ja-JP"/>
-        </w:rPr>
-        <w:t>ả</w:t>
-      </w:r>
-      <w:r>
-        <w:rPr>
-          <w:lang w:eastAsia="ja-JP"/>
-        </w:rPr>
-        <w:t>i có mà khách hàng không yêu c</w:t>
-      </w:r>
-      <w:r>
-        <w:rPr>
-          <w:lang w:eastAsia="ja-JP"/>
-        </w:rPr>
-        <w:t>ầ</w:t>
-      </w:r>
-      <w:r>
-        <w:rPr>
-          <w:lang w:eastAsia="ja-JP"/>
-        </w:rPr>
-        <w:t>u</w:t>
-      </w:r>
-    </w:p>
-    <w:p>
-      <w:pPr>
-        <w:ind w:left="576"/>
-      </w:pPr>
-      <w:r>
-        <w:rPr>
-          <w:lang w:eastAsia="ja-JP"/>
-        </w:rPr>
-        <w:t>-G</w:t>
-      </w:r>
-      <w:r>
-        <w:rPr>
-          <w:lang w:eastAsia="ja-JP"/>
-        </w:rPr>
-        <w:t>ợ</w:t>
-      </w:r>
-      <w:r>
-        <w:rPr>
-          <w:lang w:eastAsia="ja-JP"/>
-        </w:rPr>
-        <w:t>i ý khách hàng v</w:t>
-      </w:r>
-      <w:r>
-        <w:rPr>
-          <w:lang w:eastAsia="ja-JP"/>
-        </w:rPr>
-        <w:t>ề</w:t>
-      </w:r>
-      <w:r>
-        <w:rPr>
-          <w:lang w:eastAsia="ja-JP"/>
-        </w:rPr>
-        <w:t xml:space="preserve"> nh</w:t>
-      </w:r>
-      <w:r>
-        <w:rPr>
-          <w:lang w:eastAsia="ja-JP"/>
-        </w:rPr>
-        <w:t>ữ</w:t>
-      </w:r>
-      <w:r>
-        <w:rPr>
-          <w:lang w:eastAsia="ja-JP"/>
-        </w:rPr>
-        <w:t>ng tính năng nên có</w:t>
+        <w:t>-Gợi ý khách hàng về những tính năng nên có</w:t>
       </w:r>
     </w:p>
     <w:p>
@@ -5768,37 +3608,7 @@
       <w:bookmarkStart w:id="13" w:name="_Toc527975137"/>
       <w:bookmarkEnd w:id="13"/>
       <w:r>
-        <w:t>Ư</w:t>
-      </w:r>
-      <w:r>
-        <w:t>ớ</w:t>
-      </w:r>
-      <w:r>
-        <w:t>c lư</w:t>
-      </w:r>
-      <w:r>
-        <w:t>ợ</w:t>
-      </w:r>
-      <w:r>
-        <w:t>ng cách tích h</w:t>
-      </w:r>
-      <w:r>
-        <w:t>ợ</w:t>
-      </w:r>
-      <w:r>
-        <w:t>p h</w:t>
-      </w:r>
-      <w:r>
-        <w:t>ệ</w:t>
-      </w:r>
-      <w:r>
-        <w:t xml:space="preserve"> th</w:t>
-      </w:r>
-      <w:r>
-        <w:t>ố</w:t>
-      </w:r>
-      <w:r>
-        <w:t>ng</w:t>
+        <w:t>Ước lượng cách tích hợp hệ thống</w:t>
       </w:r>
     </w:p>
     <w:p>
@@ -5809,139 +3619,7 @@
         <w:rPr>
           <w:lang w:eastAsia="ja-JP"/>
         </w:rPr>
-        <w:t>-S</w:t>
-      </w:r>
-      <w:r>
-        <w:rPr>
-          <w:lang w:eastAsia="ja-JP"/>
-        </w:rPr>
-        <w:t>ả</w:t>
-      </w:r>
-      <w:r>
-        <w:rPr>
-          <w:lang w:eastAsia="ja-JP"/>
-        </w:rPr>
-        <w:t>n ph</w:t>
-      </w:r>
-      <w:r>
-        <w:rPr>
-          <w:lang w:eastAsia="ja-JP"/>
-        </w:rPr>
-        <w:t>ẩ</w:t>
-      </w:r>
-      <w:r>
-        <w:rPr>
-          <w:lang w:eastAsia="ja-JP"/>
-        </w:rPr>
-        <w:t>m làm ra s</w:t>
-      </w:r>
-      <w:r>
-        <w:rPr>
-          <w:lang w:eastAsia="ja-JP"/>
-        </w:rPr>
-        <w:t>ẽ</w:t>
-      </w:r>
-      <w:r>
-        <w:rPr>
-          <w:lang w:eastAsia="ja-JP"/>
-        </w:rPr>
-        <w:t xml:space="preserve"> đư</w:t>
-      </w:r>
-      <w:r>
-        <w:rPr>
-          <w:lang w:eastAsia="ja-JP"/>
-        </w:rPr>
-        <w:t>ợ</w:t>
-      </w:r>
-      <w:r>
-        <w:rPr>
-          <w:lang w:eastAsia="ja-JP"/>
-        </w:rPr>
-        <w:t>c tích h</w:t>
-      </w:r>
-      <w:r>
-        <w:rPr>
-          <w:lang w:eastAsia="ja-JP"/>
-        </w:rPr>
-        <w:t>ợ</w:t>
-      </w:r>
-      <w:r>
-        <w:rPr>
-          <w:lang w:eastAsia="ja-JP"/>
-        </w:rPr>
-        <w:t>p trong môi trư</w:t>
-      </w:r>
-      <w:r>
-        <w:rPr>
-          <w:lang w:eastAsia="ja-JP"/>
-        </w:rPr>
-        <w:t>ờ</w:t>
-      </w:r>
-      <w:r>
-        <w:rPr>
-          <w:lang w:eastAsia="ja-JP"/>
-        </w:rPr>
-        <w:t>ng đã có ( ho</w:t>
-      </w:r>
-      <w:r>
-        <w:rPr>
-          <w:lang w:eastAsia="ja-JP"/>
-        </w:rPr>
-        <w:t>ặ</w:t>
-      </w:r>
-      <w:r>
-        <w:rPr>
-          <w:lang w:eastAsia="ja-JP"/>
-        </w:rPr>
-        <w:t>c đã v</w:t>
-      </w:r>
-      <w:r>
-        <w:rPr>
-          <w:lang w:eastAsia="ja-JP"/>
-        </w:rPr>
-        <w:t>ậ</w:t>
-      </w:r>
-      <w:r>
-        <w:rPr>
-          <w:lang w:eastAsia="ja-JP"/>
-        </w:rPr>
-        <w:t>n hành ) =&gt; tính tương thích c</w:t>
-      </w:r>
-      <w:r>
-        <w:rPr>
-          <w:lang w:eastAsia="ja-JP"/>
-        </w:rPr>
-        <w:t>ủ</w:t>
-      </w:r>
-      <w:r>
-        <w:rPr>
-          <w:lang w:eastAsia="ja-JP"/>
-        </w:rPr>
-        <w:t>a s</w:t>
-      </w:r>
-      <w:r>
-        <w:rPr>
-          <w:lang w:eastAsia="ja-JP"/>
-        </w:rPr>
-        <w:t>ả</w:t>
-      </w:r>
-      <w:r>
-        <w:rPr>
-          <w:lang w:eastAsia="ja-JP"/>
-        </w:rPr>
-        <w:t>n ph</w:t>
-      </w:r>
-      <w:r>
-        <w:rPr>
-          <w:lang w:eastAsia="ja-JP"/>
-        </w:rPr>
-        <w:t>ẩ</w:t>
-      </w:r>
-      <w:r>
-        <w:rPr>
-          <w:lang w:eastAsia="ja-JP"/>
-        </w:rPr>
-        <w:t>m</w:t>
+        <w:t>-Sản phẩm làm ra sẽ được tích hợp trong môi trường đã có ( hoặc đã vận hành ) =&gt; tính tương thích của sản phẩm</w:t>
       </w:r>
     </w:p>
     <w:p>
@@ -5955,25 +3633,7 @@
       <w:bookmarkStart w:id="14" w:name="_Toc527975138"/>
       <w:bookmarkEnd w:id="14"/>
       <w:r>
-        <w:t>Ư</w:t>
-      </w:r>
-      <w:r>
-        <w:t>ớ</w:t>
-      </w:r>
-      <w:r>
-        <w:t>c lư</w:t>
-      </w:r>
-      <w:r>
-        <w:t>ợ</w:t>
-      </w:r>
-      <w:r>
-        <w:t>ng th</w:t>
-      </w:r>
-      <w:r>
-        <w:t>ờ</w:t>
-      </w:r>
-      <w:r>
-        <w:t>i gian</w:t>
+        <w:t>Ước lượng thời gian</w:t>
       </w:r>
     </w:p>
     <w:p>
@@ -6085,25 +3745,107 @@
       <w:bookmarkStart w:id="15" w:name="_Toc527975139"/>
       <w:bookmarkEnd w:id="15"/>
       <w:r>
-        <w:t>Ư</w:t>
-      </w:r>
-      <w:r>
-        <w:t>ớ</w:t>
-      </w:r>
-      <w:r>
-        <w:t>c lư</w:t>
-      </w:r>
-      <w:r>
-        <w:t>ợ</w:t>
-      </w:r>
-      <w:r>
-        <w:t>ng r</w:t>
-      </w:r>
-      <w:r>
-        <w:t>ủ</w:t>
-      </w:r>
-      <w:r>
-        <w:t>i ro</w:t>
+        <w:t>Ước lượng rủi ro</w:t>
+      </w:r>
+    </w:p>
+    <w:p>
+      <w:pPr>
+        <w:ind w:left="576"/>
+      </w:pPr>
+      <w:r>
+        <w:t>-Xác định, phân tích và xây dựng kế hoạch ứng phó</w:t>
+      </w:r>
+    </w:p>
+    <w:p>
+      <w:pPr>
+        <w:ind w:left="576"/>
+      </w:pPr>
+      <w:r>
+        <w:t>-Rủi ro cấp dự án:</w:t>
+      </w:r>
+    </w:p>
+    <w:p>
+      <w:pPr>
+        <w:ind w:left="576"/>
+      </w:pPr>
+      <w:r>
+        <w:tab/>
+      </w:r>
+      <w:r>
+        <w:tab/>
+        <w:t>+</w:t>
+      </w:r>
+      <w:r>
+        <w:t>Lập kế hoạch không phù hợp: Tiến hành họp và xem lại kế hoạch định kỳ, thay đổi theo yêu cầu và tiến độ</w:t>
+      </w:r>
+    </w:p>
+    <w:p>
+      <w:pPr>
+        <w:ind w:left="576"/>
+      </w:pPr>
+      <w:r>
+        <w:tab/>
+      </w:r>
+      <w:r>
+        <w:tab/>
+        <w:t>+Ước lượng chi phí chưa chính xác: Xem lại ước lượng chi phí</w:t>
+      </w:r>
+    </w:p>
+    <w:p>
+      <w:pPr>
+        <w:ind w:left="576"/>
+      </w:pPr>
+      <w:r>
+        <w:tab/>
+      </w:r>
+      <w:r>
+        <w:tab/>
+        <w:t>+Ước lượng thời gian chưa chính xác: Xem lại ước lượng thời gian</w:t>
+      </w:r>
+    </w:p>
+    <w:p>
+      <w:pPr>
+        <w:ind w:left="576"/>
+      </w:pPr>
+      <w:r>
+        <w:lastRenderedPageBreak/>
+        <w:tab/>
+      </w:r>
+      <w:r>
+        <w:tab/>
+        <w:t>+Xác định phạm vi kém: Họp với khách hàng và nhà tài trợ, làm rõ hơn phạm vi</w:t>
+      </w:r>
+    </w:p>
+    <w:p>
+      <w:pPr>
+        <w:ind w:left="576"/>
+      </w:pPr>
+      <w:r>
+        <w:t>-Rủi ro mang tính kỹ thuật:</w:t>
+      </w:r>
+    </w:p>
+    <w:p>
+      <w:pPr>
+        <w:ind w:left="576"/>
+      </w:pPr>
+      <w:r>
+        <w:tab/>
+      </w:r>
+      <w:r>
+        <w:tab/>
+        <w:t>+Phương tiện lưu trữ gặp sự cố: Sử dụng các cloud lưu trữ online, định kỳ backup và kiểm tra dữ liệu.</w:t>
+      </w:r>
+    </w:p>
+    <w:p>
+      <w:pPr>
+        <w:ind w:left="576"/>
+      </w:pPr>
+      <w:r>
+        <w:tab/>
+      </w:r>
+      <w:r>
+        <w:tab/>
+        <w:t>+Phương tiện hoạt động gặp sự cố: Thường xuyên kiểm tra, bảo dưỡng, thay thế định kỳ, liên tục kiểm tra tính tương thích đối với mỗi bản cập nhập.</w:t>
       </w:r>
     </w:p>
     <w:p>
@@ -6117,34 +3859,7 @@
       <w:bookmarkStart w:id="16" w:name="_Toc527975140"/>
       <w:bookmarkEnd w:id="16"/>
       <w:r>
-        <w:t>Xác đ</w:t>
-      </w:r>
-      <w:r>
-        <w:t>ị</w:t>
-      </w:r>
-      <w:r>
-        <w:t>nh các h</w:t>
-      </w:r>
-      <w:r>
-        <w:t>ạ</w:t>
-      </w:r>
-      <w:r>
-        <w:t>ng m</w:t>
-      </w:r>
-      <w:r>
-        <w:t>ụ</w:t>
-      </w:r>
-      <w:r>
-        <w:t>c ki</w:t>
-      </w:r>
-      <w:r>
-        <w:t>ể</w:t>
-      </w:r>
-      <w:r>
-        <w:t>m th</w:t>
-      </w:r>
-      <w:r>
-        <w:t>ử</w:t>
+        <w:t>Xác định các hạng mục kiểm thử</w:t>
       </w:r>
     </w:p>
     <w:p>
@@ -6158,37 +3873,7 @@
       <w:bookmarkStart w:id="17" w:name="_Toc527975141"/>
       <w:bookmarkEnd w:id="17"/>
       <w:r>
-        <w:t>Ư</w:t>
-      </w:r>
-      <w:r>
-        <w:t>ớ</w:t>
-      </w:r>
-      <w:r>
-        <w:t>c lư</w:t>
-      </w:r>
-      <w:r>
-        <w:t>ợ</w:t>
-      </w:r>
-      <w:r>
-        <w:t>ng cách th</w:t>
-      </w:r>
-      <w:r>
-        <w:t>ứ</w:t>
-      </w:r>
-      <w:r>
-        <w:t>c tri</w:t>
-      </w:r>
-      <w:r>
-        <w:t>ể</w:t>
-      </w:r>
-      <w:r>
-        <w:t>n khai/cài đ</w:t>
-      </w:r>
-      <w:r>
-        <w:t>ặ</w:t>
-      </w:r>
-      <w:r>
-        <w:t>t</w:t>
+        <w:t>Ước lượng cách thức triển khai/cài đặt</w:t>
       </w:r>
     </w:p>
     <w:p>
@@ -6202,19 +3887,7 @@
       <w:bookmarkStart w:id="18" w:name="_Toc527975142"/>
       <w:bookmarkEnd w:id="18"/>
       <w:r>
-        <w:t>Ư</w:t>
-      </w:r>
-      <w:r>
-        <w:t>ớ</w:t>
-      </w:r>
-      <w:r>
-        <w:t>c lư</w:t>
-      </w:r>
-      <w:r>
-        <w:t>ợ</w:t>
-      </w:r>
-      <w:r>
-        <w:t>ng giá thành</w:t>
+        <w:t>Ước lượng giá thành</w:t>
       </w:r>
     </w:p>
     <w:p>
@@ -6227,118 +3900,33 @@
         <w:rPr>
           <w:i/>
         </w:rPr>
-        <w:t>Chi phí phát tri</w:t>
-      </w:r>
-      <w:r>
+        <w:t>Chi phí phát triển  +  Chi phí kiểm thử</w:t>
+      </w:r>
+    </w:p>
+    <w:p>
+      <w:pPr>
         <w:rPr>
           <w:i/>
         </w:rPr>
-        <w:t>ể</w:t>
-      </w:r>
+      </w:pPr>
       <w:r>
         <w:rPr>
           <w:i/>
         </w:rPr>
-        <w:t>n  +  Chi phí ki</w:t>
-      </w:r>
-      <w:r>
+        <w:t>Chi phí vận hành, quản lý, hành chính</w:t>
+      </w:r>
+    </w:p>
+    <w:p>
+      <w:pPr>
         <w:rPr>
           <w:i/>
         </w:rPr>
-        <w:t>ể</w:t>
-      </w:r>
+      </w:pPr>
       <w:r>
         <w:rPr>
           <w:i/>
         </w:rPr>
-        <w:t>m th</w:t>
-      </w:r>
-      <w:r>
-        <w:rPr>
-          <w:i/>
-        </w:rPr>
-        <w:t>ử</w:t>
-      </w:r>
-    </w:p>
-    <w:p>
-      <w:pPr>
-        <w:rPr>
-          <w:i/>
-        </w:rPr>
-      </w:pPr>
-      <w:r>
-        <w:rPr>
-          <w:i/>
-        </w:rPr>
-        <w:lastRenderedPageBreak/>
-        <w:t>Chi phí v</w:t>
-      </w:r>
-      <w:r>
-        <w:rPr>
-          <w:i/>
-        </w:rPr>
-        <w:t>ậ</w:t>
-      </w:r>
-      <w:r>
-        <w:rPr>
-          <w:i/>
-        </w:rPr>
-        <w:t>n hành, qu</w:t>
-      </w:r>
-      <w:r>
-        <w:rPr>
-          <w:i/>
-        </w:rPr>
-        <w:t>ả</w:t>
-      </w:r>
-      <w:r>
-        <w:rPr>
-          <w:i/>
-        </w:rPr>
-        <w:t>n lý, hành chính</w:t>
-      </w:r>
-    </w:p>
-    <w:p>
-      <w:pPr>
-        <w:rPr>
-          <w:i/>
-        </w:rPr>
-      </w:pPr>
-      <w:r>
-        <w:rPr>
-          <w:i/>
-        </w:rPr>
-        <w:t>Chi phí kính doanh, qu</w:t>
-      </w:r>
-      <w:r>
-        <w:rPr>
-          <w:i/>
-        </w:rPr>
-        <w:t>ả</w:t>
-      </w:r>
-      <w:r>
-        <w:rPr>
-          <w:i/>
-        </w:rPr>
-        <w:t>ng cáo, ti</w:t>
-      </w:r>
-      <w:r>
-        <w:rPr>
-          <w:i/>
-        </w:rPr>
-        <w:t>ế</w:t>
-      </w:r>
-      <w:r>
-        <w:rPr>
-          <w:i/>
-        </w:rPr>
-        <w:t>p th</w:t>
-      </w:r>
-      <w:r>
-        <w:rPr>
-          <w:i/>
-        </w:rPr>
-        <w:t>ị</w:t>
+        <w:t>Chi phí kính doanh, quảng cáo, tiếp thị</w:t>
       </w:r>
     </w:p>
     <w:p>
@@ -6352,16 +3940,7 @@
       <w:bookmarkStart w:id="19" w:name="_Toc527975143"/>
       <w:bookmarkEnd w:id="19"/>
       <w:r>
-        <w:t>Phân chia các giai đo</w:t>
-      </w:r>
-      <w:r>
-        <w:t>ạ</w:t>
-      </w:r>
-      <w:r>
-        <w:t xml:space="preserve">n </w:t>
-      </w:r>
-      <w:r>
-        <w:t>chính</w:t>
+        <w:t>Phân chia các giai đoạn chính</w:t>
       </w:r>
     </w:p>
     <w:p>
@@ -6374,19 +3953,7 @@
         <w:rPr>
           <w:i/>
         </w:rPr>
-        <w:t>Phân chia đ</w:t>
-      </w:r>
-      <w:r>
-        <w:rPr>
-          <w:i/>
-        </w:rPr>
-        <w:t>ể</w:t>
-      </w:r>
-      <w:r>
-        <w:rPr>
-          <w:i/>
-        </w:rPr>
-        <w:t xml:space="preserve"> sao cho:</w:t>
+        <w:t>Phân chia để sao cho:</w:t>
       </w:r>
     </w:p>
     <w:p>
@@ -6404,55 +3971,7 @@
         <w:rPr>
           <w:i/>
         </w:rPr>
-        <w:t xml:space="preserve"> phù h</w:t>
-      </w:r>
-      <w:r>
-        <w:rPr>
-          <w:i/>
-        </w:rPr>
-        <w:t>ợ</w:t>
-      </w:r>
-      <w:r>
-        <w:rPr>
-          <w:i/>
-        </w:rPr>
-        <w:t>p v</w:t>
-      </w:r>
-      <w:r>
-        <w:rPr>
-          <w:i/>
-        </w:rPr>
-        <w:t>ề</w:t>
-      </w:r>
-      <w:r>
-        <w:rPr>
-          <w:i/>
-        </w:rPr>
-        <w:t xml:space="preserve"> ti</w:t>
-      </w:r>
-      <w:r>
-        <w:rPr>
-          <w:i/>
-        </w:rPr>
-        <w:t>ế</w:t>
-      </w:r>
-      <w:r>
-        <w:rPr>
-          <w:i/>
-        </w:rPr>
-        <w:t>n đ</w:t>
-      </w:r>
-      <w:r>
-        <w:rPr>
-          <w:i/>
-        </w:rPr>
-        <w:t>ộ</w:t>
-      </w:r>
-      <w:r>
-        <w:rPr>
-          <w:i/>
-        </w:rPr>
-        <w:t xml:space="preserve"> hoàn thành tính năng</w:t>
+        <w:t xml:space="preserve"> phù hợp về tiến độ hoàn thành tính năng</w:t>
       </w:r>
     </w:p>
     <w:p>
@@ -6470,79 +3989,7 @@
         <w:rPr>
           <w:i/>
         </w:rPr>
-        <w:t>phù h</w:t>
-      </w:r>
-      <w:r>
-        <w:rPr>
-          <w:i/>
-        </w:rPr>
-        <w:t>ợ</w:t>
-      </w:r>
-      <w:r>
-        <w:rPr>
-          <w:i/>
-        </w:rPr>
-        <w:t>p v</w:t>
-      </w:r>
-      <w:r>
-        <w:rPr>
-          <w:i/>
-        </w:rPr>
-        <w:t>ớ</w:t>
-      </w:r>
-      <w:r>
-        <w:rPr>
-          <w:i/>
-        </w:rPr>
-        <w:t>i th</w:t>
-      </w:r>
-      <w:r>
-        <w:rPr>
-          <w:i/>
-        </w:rPr>
-        <w:t>ờ</w:t>
-      </w:r>
-      <w:r>
-        <w:rPr>
-          <w:i/>
-        </w:rPr>
-        <w:t>i đi</w:t>
-      </w:r>
-      <w:r>
-        <w:rPr>
-          <w:i/>
-        </w:rPr>
-        <w:t>ể</w:t>
-      </w:r>
-      <w:r>
-        <w:rPr>
-          <w:i/>
-        </w:rPr>
-        <w:t>m nghi</w:t>
-      </w:r>
-      <w:r>
-        <w:rPr>
-          <w:i/>
-        </w:rPr>
-        <w:t>ệ</w:t>
-      </w:r>
-      <w:r>
-        <w:rPr>
-          <w:i/>
-        </w:rPr>
-        <w:t>m thu và thanh toán theo giai đo</w:t>
-      </w:r>
-      <w:r>
-        <w:rPr>
-          <w:i/>
-        </w:rPr>
-        <w:t>ạ</w:t>
-      </w:r>
-      <w:r>
-        <w:rPr>
-          <w:i/>
-        </w:rPr>
-        <w:t>n (tháng, quý..)</w:t>
+        <w:t>phù hợp với thời điểm nghiệm thu và thanh toán theo giai đoạn (tháng, quý..)</w:t>
       </w:r>
     </w:p>
     <w:p>
@@ -6555,16 +4002,7 @@
       </w:pPr>
       <w:bookmarkStart w:id="20" w:name="_Toc527975144"/>
       <w:r>
-        <w:t>Phân tích thi</w:t>
-      </w:r>
-      <w:r>
-        <w:t>ế</w:t>
-      </w:r>
-      <w:r>
-        <w:t>t k</w:t>
-      </w:r>
-      <w:r>
-        <w:t>ế</w:t>
+        <w:t>Phân tích thiết kế</w:t>
       </w:r>
       <w:bookmarkEnd w:id="20"/>
       <w:r>
@@ -6588,67 +4026,7 @@
         <w:rPr>
           <w:lang w:eastAsia="en-US" w:bidi="ar-SA"/>
         </w:rPr>
-        <w:t>Mô hình tích h</w:t>
-      </w:r>
-      <w:r>
-        <w:rPr>
-          <w:lang w:eastAsia="en-US" w:bidi="ar-SA"/>
-        </w:rPr>
-        <w:t>ợ</w:t>
-      </w:r>
-      <w:r>
-        <w:rPr>
-          <w:lang w:eastAsia="en-US" w:bidi="ar-SA"/>
-        </w:rPr>
-        <w:t>p ph</w:t>
-      </w:r>
-      <w:r>
-        <w:rPr>
-          <w:lang w:eastAsia="en-US" w:bidi="ar-SA"/>
-        </w:rPr>
-        <w:t>ầ</w:t>
-      </w:r>
-      <w:r>
-        <w:rPr>
-          <w:lang w:eastAsia="en-US" w:bidi="ar-SA"/>
-        </w:rPr>
-        <w:t>n c</w:t>
-      </w:r>
-      <w:r>
-        <w:rPr>
-          <w:lang w:eastAsia="en-US" w:bidi="ar-SA"/>
-        </w:rPr>
-        <w:t>ứ</w:t>
-      </w:r>
-      <w:r>
-        <w:rPr>
-          <w:lang w:eastAsia="en-US" w:bidi="ar-SA"/>
-        </w:rPr>
-        <w:t>ng/ph</w:t>
-      </w:r>
-      <w:r>
-        <w:rPr>
-          <w:lang w:eastAsia="en-US" w:bidi="ar-SA"/>
-        </w:rPr>
-        <w:t>ầ</w:t>
-      </w:r>
-      <w:r>
-        <w:rPr>
-          <w:lang w:eastAsia="en-US" w:bidi="ar-SA"/>
-        </w:rPr>
-        <w:t>n m</w:t>
-      </w:r>
-      <w:r>
-        <w:rPr>
-          <w:lang w:eastAsia="en-US" w:bidi="ar-SA"/>
-        </w:rPr>
-        <w:t>ề</w:t>
-      </w:r>
-      <w:r>
-        <w:rPr>
-          <w:lang w:eastAsia="en-US" w:bidi="ar-SA"/>
-        </w:rPr>
-        <w:t>m</w:t>
+        <w:t>Mô hình tích hợp phần cứng/phần mềm</w:t>
       </w:r>
     </w:p>
     <w:p>
@@ -6668,19 +4046,7 @@
         <w:rPr>
           <w:lang w:eastAsia="en-US" w:bidi="ar-SA"/>
         </w:rPr>
-        <w:t>Giao di</w:t>
-      </w:r>
-      <w:r>
-        <w:rPr>
-          <w:lang w:eastAsia="en-US" w:bidi="ar-SA"/>
-        </w:rPr>
-        <w:t>ệ</w:t>
-      </w:r>
-      <w:r>
-        <w:rPr>
-          <w:lang w:eastAsia="en-US" w:bidi="ar-SA"/>
-        </w:rPr>
-        <w:t>n</w:t>
+        <w:t>Giao diện</w:t>
       </w:r>
     </w:p>
     <w:p>
@@ -6700,43 +4066,7 @@
         <w:rPr>
           <w:lang w:eastAsia="en-US" w:bidi="ar-SA"/>
         </w:rPr>
-        <w:t>Cơ s</w:t>
-      </w:r>
-      <w:r>
-        <w:rPr>
-          <w:lang w:eastAsia="en-US" w:bidi="ar-SA"/>
-        </w:rPr>
-        <w:t>ở</w:t>
-      </w:r>
-      <w:r>
-        <w:rPr>
-          <w:lang w:eastAsia="en-US" w:bidi="ar-SA"/>
-        </w:rPr>
-        <w:t xml:space="preserve"> d</w:t>
-      </w:r>
-      <w:r>
-        <w:rPr>
-          <w:lang w:eastAsia="en-US" w:bidi="ar-SA"/>
-        </w:rPr>
-        <w:t>ữ</w:t>
-      </w:r>
-      <w:r>
-        <w:rPr>
-          <w:lang w:eastAsia="en-US" w:bidi="ar-SA"/>
-        </w:rPr>
-        <w:t xml:space="preserve"> li</w:t>
-      </w:r>
-      <w:r>
-        <w:rPr>
-          <w:lang w:eastAsia="en-US" w:bidi="ar-SA"/>
-        </w:rPr>
-        <w:t>ệ</w:t>
-      </w:r>
-      <w:r>
-        <w:rPr>
-          <w:lang w:eastAsia="en-US" w:bidi="ar-SA"/>
-        </w:rPr>
-        <w:t>u</w:t>
+        <w:t>Cơ sở dữ liệu</w:t>
       </w:r>
     </w:p>
     <w:p>
@@ -6756,19 +4086,7 @@
         <w:rPr>
           <w:lang w:eastAsia="en-US" w:bidi="ar-SA"/>
         </w:rPr>
-        <w:t>M</w:t>
-      </w:r>
-      <w:r>
-        <w:rPr>
-          <w:lang w:eastAsia="en-US" w:bidi="ar-SA"/>
-        </w:rPr>
-        <w:t>ạ</w:t>
-      </w:r>
-      <w:r>
-        <w:rPr>
-          <w:lang w:eastAsia="en-US" w:bidi="ar-SA"/>
-        </w:rPr>
-        <w:t>ng</w:t>
+        <w:t>Mạng</w:t>
       </w:r>
     </w:p>
     <w:p>
@@ -6788,19 +4106,7 @@
         <w:rPr>
           <w:lang w:eastAsia="en-US" w:bidi="ar-SA"/>
         </w:rPr>
-        <w:t>Tương tác ngư</w:t>
-      </w:r>
-      <w:r>
-        <w:rPr>
-          <w:lang w:eastAsia="en-US" w:bidi="ar-SA"/>
-        </w:rPr>
-        <w:t>ờ</w:t>
-      </w:r>
-      <w:r>
-        <w:rPr>
-          <w:lang w:eastAsia="en-US" w:bidi="ar-SA"/>
-        </w:rPr>
-        <w:t>i dùng</w:t>
+        <w:t>Tương tác người dùng</w:t>
       </w:r>
     </w:p>
     <w:p>
@@ -6820,49 +4126,7 @@
         <w:rPr>
           <w:lang w:eastAsia="en-US" w:bidi="ar-SA"/>
         </w:rPr>
-        <w:t>Đ</w:t>
-      </w:r>
-      <w:r>
-        <w:rPr>
-          <w:lang w:eastAsia="en-US" w:bidi="ar-SA"/>
-        </w:rPr>
-        <w:t>ặ</w:t>
-      </w:r>
-      <w:r>
-        <w:rPr>
-          <w:lang w:eastAsia="en-US" w:bidi="ar-SA"/>
-        </w:rPr>
-        <w:t xml:space="preserve">c </w:t>
-      </w:r>
-      <w:r>
-        <w:rPr>
-          <w:lang w:eastAsia="en-US" w:bidi="ar-SA"/>
-        </w:rPr>
-        <w:t>t</w:t>
-      </w:r>
-      <w:r>
-        <w:rPr>
-          <w:lang w:eastAsia="en-US" w:bidi="ar-SA"/>
-        </w:rPr>
-        <w:t>ả</w:t>
-      </w:r>
-      <w:r>
-        <w:rPr>
-          <w:lang w:eastAsia="en-US" w:bidi="ar-SA"/>
-        </w:rPr>
-        <w:t xml:space="preserve"> giao di</w:t>
-      </w:r>
-      <w:r>
-        <w:rPr>
-          <w:lang w:eastAsia="en-US" w:bidi="ar-SA"/>
-        </w:rPr>
-        <w:t>ệ</w:t>
-      </w:r>
-      <w:r>
-        <w:rPr>
-          <w:lang w:eastAsia="en-US" w:bidi="ar-SA"/>
-        </w:rPr>
-        <w:t>n API (interface)</w:t>
+        <w:t>Đặc tả giao diện API (interface)</w:t>
       </w:r>
     </w:p>
     <w:p>
@@ -6882,31 +4146,7 @@
         <w:rPr>
           <w:lang w:eastAsia="en-US" w:bidi="ar-SA"/>
         </w:rPr>
-        <w:t>B</w:t>
-      </w:r>
-      <w:r>
-        <w:rPr>
-          <w:lang w:eastAsia="en-US" w:bidi="ar-SA"/>
-        </w:rPr>
-        <w:t>ả</w:t>
-      </w:r>
-      <w:r>
-        <w:rPr>
-          <w:lang w:eastAsia="en-US" w:bidi="ar-SA"/>
-        </w:rPr>
-        <w:t>o m</w:t>
-      </w:r>
-      <w:r>
-        <w:rPr>
-          <w:lang w:eastAsia="en-US" w:bidi="ar-SA"/>
-        </w:rPr>
-        <w:t>ậ</w:t>
-      </w:r>
-      <w:r>
-        <w:rPr>
-          <w:lang w:eastAsia="en-US" w:bidi="ar-SA"/>
-        </w:rPr>
-        <w:t>t</w:t>
+        <w:t>Bảo mật</w:t>
       </w:r>
     </w:p>
     <w:p>
@@ -6926,31 +4166,7 @@
         <w:rPr>
           <w:lang w:eastAsia="en-US" w:bidi="ar-SA"/>
         </w:rPr>
-        <w:t>Sao lưu ph</w:t>
-      </w:r>
-      <w:r>
-        <w:rPr>
-          <w:lang w:eastAsia="en-US" w:bidi="ar-SA"/>
-        </w:rPr>
-        <w:t>ụ</w:t>
-      </w:r>
-      <w:r>
-        <w:rPr>
-          <w:lang w:eastAsia="en-US" w:bidi="ar-SA"/>
-        </w:rPr>
-        <w:t>c h</w:t>
-      </w:r>
-      <w:r>
-        <w:rPr>
-          <w:lang w:eastAsia="en-US" w:bidi="ar-SA"/>
-        </w:rPr>
-        <w:t>ồ</w:t>
-      </w:r>
-      <w:r>
-        <w:rPr>
-          <w:lang w:eastAsia="en-US" w:bidi="ar-SA"/>
-        </w:rPr>
-        <w:t>i</w:t>
+        <w:t>Sao lưu phục hồi</w:t>
       </w:r>
     </w:p>
     <w:p>
@@ -6970,55 +4186,7 @@
         <w:rPr>
           <w:lang w:eastAsia="en-US" w:bidi="ar-SA"/>
         </w:rPr>
-        <w:t>Chuy</w:t>
-      </w:r>
-      <w:r>
-        <w:rPr>
-          <w:lang w:eastAsia="en-US" w:bidi="ar-SA"/>
-        </w:rPr>
-        <w:t>ể</w:t>
-      </w:r>
-      <w:r>
-        <w:rPr>
-          <w:lang w:eastAsia="en-US" w:bidi="ar-SA"/>
-        </w:rPr>
-        <w:t>n đ</w:t>
-      </w:r>
-      <w:r>
-        <w:rPr>
-          <w:lang w:eastAsia="en-US" w:bidi="ar-SA"/>
-        </w:rPr>
-        <w:t>ổ</w:t>
-      </w:r>
-      <w:r>
-        <w:rPr>
-          <w:lang w:eastAsia="en-US" w:bidi="ar-SA"/>
-        </w:rPr>
-        <w:t>i d</w:t>
-      </w:r>
-      <w:r>
-        <w:rPr>
-          <w:lang w:eastAsia="en-US" w:bidi="ar-SA"/>
-        </w:rPr>
-        <w:t>ữ</w:t>
-      </w:r>
-      <w:r>
-        <w:rPr>
-          <w:lang w:eastAsia="en-US" w:bidi="ar-SA"/>
-        </w:rPr>
-        <w:t xml:space="preserve"> li</w:t>
-      </w:r>
-      <w:r>
-        <w:rPr>
-          <w:lang w:eastAsia="en-US" w:bidi="ar-SA"/>
-        </w:rPr>
-        <w:t>ệ</w:t>
-      </w:r>
-      <w:r>
-        <w:rPr>
-          <w:lang w:eastAsia="en-US" w:bidi="ar-SA"/>
-        </w:rPr>
-        <w:t>u</w:t>
+        <w:t>Chuyển đổi dữ liệu</w:t>
       </w:r>
     </w:p>
     <w:p>
@@ -7045,31 +4213,8 @@
         <w:rPr>
           <w:lang w:eastAsia="en-US" w:bidi="ar-SA"/>
         </w:rPr>
-        <w:t>Danh m</w:t>
-      </w:r>
-      <w:r>
-        <w:rPr>
-          <w:lang w:eastAsia="en-US" w:bidi="ar-SA"/>
-        </w:rPr>
-        <w:t>ụ</w:t>
-      </w:r>
-      <w:r>
-        <w:rPr>
-          <w:lang w:eastAsia="en-US" w:bidi="ar-SA"/>
-        </w:rPr>
-        <w:t>c tài li</w:t>
-      </w:r>
-      <w:r>
-        <w:rPr>
-          <w:lang w:eastAsia="en-US" w:bidi="ar-SA"/>
-        </w:rPr>
-        <w:t>ệ</w:t>
-      </w:r>
-      <w:r>
-        <w:rPr>
-          <w:lang w:eastAsia="en-US" w:bidi="ar-SA"/>
-        </w:rPr>
-        <w:t>u liên quan</w:t>
+        <w:lastRenderedPageBreak/>
+        <w:t>Danh mục tài liệu liên quan</w:t>
       </w:r>
     </w:p>
     <w:p>
@@ -7340,7 +4485,7 @@
       <w:rPr>
         <w:noProof/>
       </w:rPr>
-      <w:t>5</w:t>
+      <w:t>6</w:t>
     </w:r>
     <w:r>
       <w:fldChar w:fldCharType="end"/>
@@ -10029,7 +7174,7 @@
 </file>
 
 <file path=customXml/itemProps1.xml><?xml version="1.0" encoding="utf-8"?>
-<ds:datastoreItem xmlns:ds="http://schemas.openxmlformats.org/officeDocument/2006/customXml" ds:itemID="{D66EB64D-16CF-40CA-8D6C-5C35F9930309}">
+<ds:datastoreItem xmlns:ds="http://schemas.openxmlformats.org/officeDocument/2006/customXml" ds:itemID="{DDA0AF6C-0D31-4262-81D5-82D92C0DA8E8}">
   <ds:schemaRefs>
     <ds:schemaRef ds:uri="http://schemas.openxmlformats.org/officeDocument/2006/bibliography"/>
   </ds:schemaRefs>

</xml_diff>